<commit_message>
work in case IP opf
</commit_message>
<xml_diff>
--- a/word_docs/result.docx
+++ b/word_docs/result.docx
@@ -5,7 +5,7 @@
     <w:tbl>
       <w:tblPr>
         <w:tblpPr w:leftFromText="180" w:rightFromText="180" w:vertAnchor="text" w:horzAnchor="margin" w:tblpXSpec="center" w:tblpY="33"/>
-        <w:tblW w:w="11045" w:type="dxa"/>
+        <w:tblW w:w="10773" w:type="dxa"/>
         <w:tblLayout w:type="fixed"/>
         <w:tblCellMar>
           <w:left w:w="0" w:type="dxa"/>
@@ -14,8 +14,8 @@
         <w:tblLook w:val="01E0"/>
       </w:tblPr>
       <w:tblGrid>
-        <w:gridCol w:w="1486"/>
-        <w:gridCol w:w="9559"/>
+        <w:gridCol w:w="20"/>
+        <w:gridCol w:w="10753"/>
       </w:tblGrid>
       <w:tr>
         <w:trPr>
@@ -23,7 +23,7 @@
         </w:trPr>
         <w:tc>
           <w:tcPr>
-            <w:tcW w:w="1486" w:type="dxa"/>
+            <w:tcW w:w="20" w:type="dxa"/>
           </w:tcPr>
           <w:p>
             <w:pPr>
@@ -34,93 +34,46 @@
                 <w:i/>
                 <w:sz w:val="17"/>
                 <w:szCs w:val="17"/>
-                <w:lang w:val="en-US"/>
-              </w:rPr>
-            </w:pPr>
-            <w:r>
-              <w:rPr>
-                <w:rFonts w:ascii="Arial" w:hAnsi="Arial" w:cs="Arial"/>
-                <w:b/>
-                <w:i/>
-                <w:noProof/>
-                <w:sz w:val="17"/>
-                <w:szCs w:val="17"/>
-              </w:rPr>
-              <w:drawing>
-                <wp:inline distT="0" distB="0" distL="0" distR="0">
-                  <wp:extent cx="866775" cy="1266825"/>
-                  <wp:effectExtent l="19050" t="0" r="9525" b="0"/>
-                  <wp:docPr id="1" name="Рисунок 1" descr="H:\TRANS-UNION\Реквизиты, ФБ и ЛОГО\Логотип\Логотип.jpg"/>
-                  <wp:cNvGraphicFramePr>
-                    <a:graphicFrameLocks xmlns:a="http://schemas.openxmlformats.org/drawingml/2006/main" noChangeAspect="1"/>
-                  </wp:cNvGraphicFramePr>
-                  <a:graphic xmlns:a="http://schemas.openxmlformats.org/drawingml/2006/main">
-                    <a:graphicData uri="http://schemas.openxmlformats.org/drawingml/2006/picture">
-                      <pic:pic xmlns:pic="http://schemas.openxmlformats.org/drawingml/2006/picture">
-                        <pic:nvPicPr>
-                          <pic:cNvPr id="0" name="Рисунок 1" descr="H:\TRANS-UNION\Реквизиты, ФБ и ЛОГО\Логотип\Логотип.jpg"/>
-                          <pic:cNvPicPr>
-                            <a:picLocks noChangeAspect="1" noChangeArrowheads="1"/>
-                          </pic:cNvPicPr>
-                        </pic:nvPicPr>
-                        <pic:blipFill>
-                          <a:blip r:embed="rId8" cstate="print"/>
-                          <a:srcRect/>
-                          <a:stretch>
-                            <a:fillRect/>
-                          </a:stretch>
-                        </pic:blipFill>
-                        <pic:spPr bwMode="auto">
-                          <a:xfrm>
-                            <a:off x="0" y="0"/>
-                            <a:ext cx="866775" cy="1266825"/>
-                          </a:xfrm>
-                          <a:prstGeom prst="rect">
-                            <a:avLst/>
-                          </a:prstGeom>
-                          <a:noFill/>
-                          <a:ln w="9525">
-                            <a:noFill/>
-                            <a:miter lim="800000"/>
-                            <a:headEnd/>
-                            <a:tailEnd/>
-                          </a:ln>
-                        </pic:spPr>
-                      </pic:pic>
-                    </a:graphicData>
-                  </a:graphic>
-                </wp:inline>
-              </w:drawing>
-            </w:r>
-          </w:p>
-        </w:tc>
-        <w:tc>
-          <w:tcPr>
-            <w:tcW w:w="9559" w:type="dxa"/>
-          </w:tcPr>
-          <w:p>
-            <w:pPr>
-              <w:jc w:val="center"/>
+              </w:rPr>
+            </w:pPr>
+          </w:p>
+        </w:tc>
+        <w:tc>
+          <w:tcPr>
+            <w:tcW w:w="10753" w:type="dxa"/>
+          </w:tcPr>
+          <w:p>
+            <w:pPr>
+              <w:widowControl w:val="0"/>
+              <w:autoSpaceDE w:val="0"/>
+              <w:autoSpaceDN w:val="0"/>
+              <w:adjustRightInd w:val="0"/>
+              <w:ind w:hanging="20"/>
+              <w:jc w:val="both"/>
               <w:rPr>
                 <w:rFonts w:ascii="Arial" w:hAnsi="Arial" w:cs="Arial"/>
                 <w:b/>
                 <w:bCs/>
-                <w:color w:val="0000FF"/>
-                <w:sz w:val="17"/>
-                <w:szCs w:val="17"/>
-                <w:lang w:val="en-US"/>
-              </w:rPr>
-            </w:pPr>
-            <w:r>
+                <w:sz w:val="17"/>
+                <w:szCs w:val="17"/>
+              </w:rPr>
+            </w:pPr>
+          </w:p>
+          <w:p>
+            <w:pPr>
+              <w:widowControl w:val="0"/>
+              <w:autoSpaceDE w:val="0"/>
+              <w:autoSpaceDN w:val="0"/>
+              <w:adjustRightInd w:val="0"/>
+              <w:ind w:hanging="20"/>
+              <w:jc w:val="both"/>
               <w:rPr>
                 <w:rFonts w:ascii="Arial" w:hAnsi="Arial" w:cs="Arial"/>
                 <w:b/>
                 <w:bCs/>
-                <w:sz w:val="17"/>
-                <w:szCs w:val="17"/>
-              </w:rPr>
-              <w:t>Договор</w:t>
-            </w:r>
+                <w:lang w:val="en-US"/>
+              </w:rPr>
+            </w:pPr>
             <w:r>
               <w:rPr>
                 <w:rFonts w:ascii="Arial" w:hAnsi="Arial" w:cs="Arial"/>
@@ -130,39 +83,24 @@
                 <w:szCs w:val="17"/>
                 <w:lang w:val="en-US"/>
               </w:rPr>
-              <w:t xml:space="preserve"> - </w:t>
+              <w:t xml:space="preserve">                                                                                             </w:t>
             </w:r>
             <w:r>
               <w:rPr>
                 <w:rFonts w:ascii="Arial" w:hAnsi="Arial" w:cs="Arial"/>
                 <w:b/>
                 <w:bCs/>
-                <w:sz w:val="17"/>
-                <w:szCs w:val="17"/>
-              </w:rPr>
-              <w:t>заявка</w:t>
+              </w:rPr>
+              <w:t>Заявка</w:t>
             </w:r>
             <w:r>
               <w:rPr>
                 <w:rFonts w:ascii="Arial" w:hAnsi="Arial" w:cs="Arial"/>
                 <w:b/>
                 <w:bCs/>
-                <w:sz w:val="17"/>
-                <w:szCs w:val="17"/>
                 <w:lang w:val="en-US"/>
               </w:rPr>
-              <w:t xml:space="preserve"> №</w:t>
-            </w:r>
-            <w:r>
-              <w:rPr>
-                <w:rFonts w:ascii="Arial" w:hAnsi="Arial" w:cs="Arial"/>
-                <w:b/>
-                <w:bCs/>
-                <w:sz w:val="17"/>
-                <w:szCs w:val="17"/>
-                <w:lang w:val="en-US"/>
-              </w:rPr>
-              <w:t xml:space="preserve"> </w:t>
+              <w:t xml:space="preserve"> № </w:t>
             </w:r>
             <w:fldSimple w:instr=" MERGEFIELD  orderNum  \* MERGEFORMAT ">
               <w:r>
@@ -171,36 +109,39 @@
                   <w:b/>
                   <w:bCs/>
                   <w:noProof/>
-                  <w:sz w:val="17"/>
-                  <w:szCs w:val="17"/>
                   <w:lang w:val="en-US"/>
                 </w:rPr>
                 <w:t>41/З-2011</w:t>
               </w:r>
             </w:fldSimple>
-          </w:p>
-          <w:p>
-            <w:pPr>
+            <w:r>
               <w:rPr>
                 <w:rFonts w:ascii="Arial" w:hAnsi="Arial" w:cs="Arial"/>
                 <w:b/>
                 <w:bCs/>
-                <w:sz w:val="17"/>
-                <w:szCs w:val="17"/>
                 <w:lang w:val="en-US"/>
               </w:rPr>
-            </w:pPr>
+              <w:t>-</w:t>
+            </w:r>
+            <w:proofErr w:type="gramStart"/>
             <w:r>
               <w:rPr>
                 <w:rFonts w:ascii="Arial" w:hAnsi="Arial" w:cs="Arial"/>
                 <w:b/>
                 <w:bCs/>
-                <w:sz w:val="17"/>
-                <w:szCs w:val="17"/>
-              </w:rPr>
-              <w:t>г</w:t>
-            </w:r>
-            <w:r>
+              </w:rPr>
+              <w:t>З</w:t>
+            </w:r>
+            <w:proofErr w:type="gramEnd"/>
+          </w:p>
+          <w:p>
+            <w:pPr>
+              <w:widowControl w:val="0"/>
+              <w:autoSpaceDE w:val="0"/>
+              <w:autoSpaceDN w:val="0"/>
+              <w:adjustRightInd w:val="0"/>
+              <w:ind w:hanging="20"/>
+              <w:jc w:val="both"/>
               <w:rPr>
                 <w:rFonts w:ascii="Arial" w:hAnsi="Arial" w:cs="Arial"/>
                 <w:b/>
@@ -209,123 +150,128 @@
                 <w:szCs w:val="17"/>
                 <w:lang w:val="en-US"/>
               </w:rPr>
-              <w:t xml:space="preserve">. </w:t>
-            </w:r>
-            <w:r>
+            </w:pPr>
+          </w:p>
+          <w:p>
+            <w:pPr>
+              <w:widowControl w:val="0"/>
+              <w:autoSpaceDE w:val="0"/>
+              <w:autoSpaceDN w:val="0"/>
+              <w:adjustRightInd w:val="0"/>
+              <w:ind w:hanging="20"/>
+              <w:jc w:val="both"/>
               <w:rPr>
                 <w:rFonts w:ascii="Arial" w:hAnsi="Arial" w:cs="Arial"/>
                 <w:b/>
                 <w:bCs/>
-                <w:sz w:val="17"/>
-                <w:szCs w:val="17"/>
-              </w:rPr>
-              <w:t>Санкт</w:t>
-            </w:r>
+                <w:sz w:val="18"/>
+                <w:szCs w:val="18"/>
+                <w:lang w:val="en-US"/>
+              </w:rPr>
+            </w:pPr>
             <w:r>
               <w:rPr>
                 <w:rFonts w:ascii="Arial" w:hAnsi="Arial" w:cs="Arial"/>
                 <w:b/>
                 <w:bCs/>
-                <w:sz w:val="17"/>
-                <w:szCs w:val="17"/>
+                <w:sz w:val="18"/>
+                <w:szCs w:val="18"/>
                 <w:lang w:val="en-US"/>
               </w:rPr>
-              <w:t>-</w:t>
+              <w:t xml:space="preserve">        </w:t>
             </w:r>
             <w:r>
               <w:rPr>
                 <w:rFonts w:ascii="Arial" w:hAnsi="Arial" w:cs="Arial"/>
                 <w:b/>
                 <w:bCs/>
-                <w:sz w:val="17"/>
-                <w:szCs w:val="17"/>
-              </w:rPr>
-              <w:t>Петербург</w:t>
+                <w:sz w:val="18"/>
+                <w:szCs w:val="18"/>
+              </w:rPr>
+              <w:t>г</w:t>
             </w:r>
             <w:r>
               <w:rPr>
                 <w:rFonts w:ascii="Arial" w:hAnsi="Arial" w:cs="Arial"/>
                 <w:b/>
                 <w:bCs/>
-                <w:sz w:val="17"/>
-                <w:szCs w:val="17"/>
+                <w:sz w:val="18"/>
+                <w:szCs w:val="18"/>
                 <w:lang w:val="en-US"/>
               </w:rPr>
-              <w:t xml:space="preserve">  </w:t>
+              <w:t xml:space="preserve">. </w:t>
             </w:r>
             <w:r>
               <w:rPr>
                 <w:rFonts w:ascii="Arial" w:hAnsi="Arial" w:cs="Arial"/>
                 <w:b/>
                 <w:bCs/>
-                <w:sz w:val="17"/>
-                <w:szCs w:val="17"/>
-                <w:lang w:val="en-US"/>
-              </w:rPr>
-              <w:t xml:space="preserve">                                                                                               </w:t>
+                <w:sz w:val="18"/>
+                <w:szCs w:val="18"/>
+              </w:rPr>
+              <w:t>Санкт</w:t>
             </w:r>
             <w:r>
               <w:rPr>
                 <w:rFonts w:ascii="Arial" w:hAnsi="Arial" w:cs="Arial"/>
                 <w:b/>
                 <w:bCs/>
-                <w:sz w:val="17"/>
-                <w:szCs w:val="17"/>
+                <w:sz w:val="18"/>
+                <w:szCs w:val="18"/>
                 <w:lang w:val="en-US"/>
               </w:rPr>
-              <w:t xml:space="preserve">                   </w:t>
+              <w:t>-</w:t>
             </w:r>
             <w:r>
               <w:rPr>
                 <w:rFonts w:ascii="Arial" w:hAnsi="Arial" w:cs="Arial"/>
                 <w:b/>
                 <w:bCs/>
-                <w:sz w:val="17"/>
-                <w:szCs w:val="17"/>
-                <w:lang w:val="en-US"/>
-              </w:rPr>
-              <w:t xml:space="preserve">        </w:t>
+                <w:sz w:val="18"/>
+                <w:szCs w:val="18"/>
+              </w:rPr>
+              <w:t>Петербург</w:t>
             </w:r>
             <w:r>
               <w:rPr>
                 <w:rFonts w:ascii="Arial" w:hAnsi="Arial" w:cs="Arial"/>
                 <w:b/>
                 <w:bCs/>
-                <w:sz w:val="17"/>
-                <w:szCs w:val="17"/>
+                <w:sz w:val="18"/>
+                <w:szCs w:val="18"/>
                 <w:lang w:val="en-US"/>
               </w:rPr>
-              <w:t xml:space="preserve">      </w:t>
+              <w:t xml:space="preserve">                                                                                                                   </w:t>
             </w:r>
             <w:r>
               <w:rPr>
                 <w:rFonts w:ascii="Arial" w:hAnsi="Arial" w:cs="Arial"/>
                 <w:b/>
                 <w:bCs/>
-                <w:sz w:val="17"/>
-                <w:szCs w:val="17"/>
+                <w:sz w:val="18"/>
+                <w:szCs w:val="18"/>
                 <w:lang w:val="en-US"/>
               </w:rPr>
-              <w:t xml:space="preserve">    </w:t>
+              <w:t xml:space="preserve">               </w:t>
             </w:r>
             <w:r>
               <w:rPr>
                 <w:rFonts w:ascii="Arial" w:hAnsi="Arial" w:cs="Arial"/>
                 <w:b/>
                 <w:bCs/>
-                <w:sz w:val="17"/>
-                <w:szCs w:val="17"/>
+                <w:sz w:val="18"/>
+                <w:szCs w:val="18"/>
                 <w:lang w:val="en-US"/>
               </w:rPr>
-              <w:t xml:space="preserve">   </w:t>
+              <w:t xml:space="preserve">          </w:t>
             </w:r>
             <w:r>
               <w:rPr>
                 <w:rFonts w:ascii="Arial" w:hAnsi="Arial" w:cs="Arial"/>
                 <w:b/>
                 <w:bCs/>
-                <w:sz w:val="17"/>
-                <w:szCs w:val="17"/>
+                <w:sz w:val="18"/>
+                <w:szCs w:val="18"/>
                 <w:lang w:val="en-US"/>
               </w:rPr>
               <w:t xml:space="preserve"> </w:t>
@@ -337,8 +283,8 @@
                   <w:b/>
                   <w:bCs/>
                   <w:noProof/>
-                  <w:sz w:val="17"/>
-                  <w:szCs w:val="17"/>
+                  <w:sz w:val="18"/>
+                  <w:szCs w:val="18"/>
                   <w:lang w:val="en-US"/>
                 </w:rPr>
                 <w:t>24</w:t>
@@ -349,8 +295,8 @@
                 <w:rFonts w:ascii="Arial" w:hAnsi="Arial" w:cs="Arial"/>
                 <w:b/>
                 <w:bCs/>
-                <w:sz w:val="17"/>
-                <w:szCs w:val="17"/>
+                <w:sz w:val="18"/>
+                <w:szCs w:val="18"/>
                 <w:lang w:val="en-US"/>
               </w:rPr>
               <w:t xml:space="preserve"> </w:t>
@@ -362,8 +308,8 @@
                   <w:b/>
                   <w:bCs/>
                   <w:noProof/>
-                  <w:sz w:val="17"/>
-                  <w:szCs w:val="17"/>
+                  <w:sz w:val="18"/>
+                  <w:szCs w:val="18"/>
                   <w:lang w:val="en-US"/>
                 </w:rPr>
                 <w:t>июля</w:t>
@@ -374,8 +320,8 @@
                 <w:rFonts w:ascii="Arial" w:hAnsi="Arial" w:cs="Arial"/>
                 <w:b/>
                 <w:bCs/>
-                <w:sz w:val="17"/>
-                <w:szCs w:val="17"/>
+                <w:sz w:val="18"/>
+                <w:szCs w:val="18"/>
                 <w:lang w:val="en-US"/>
               </w:rPr>
               <w:t xml:space="preserve"> </w:t>
@@ -387,8 +333,8 @@
                   <w:b/>
                   <w:bCs/>
                   <w:noProof/>
-                  <w:sz w:val="17"/>
-                  <w:szCs w:val="17"/>
+                  <w:sz w:val="18"/>
+                  <w:szCs w:val="18"/>
                   <w:lang w:val="en-US"/>
                 </w:rPr>
                 <w:t>2011</w:t>
@@ -400,8 +346,8 @@
                 <w:b/>
                 <w:bCs/>
                 <w:color w:val="0000FF"/>
-                <w:sz w:val="17"/>
-                <w:szCs w:val="17"/>
+                <w:sz w:val="18"/>
+                <w:szCs w:val="18"/>
                 <w:lang w:val="en-US"/>
               </w:rPr>
               <w:t xml:space="preserve"> </w:t>
@@ -411,8 +357,8 @@
                 <w:rFonts w:ascii="Arial" w:hAnsi="Arial" w:cs="Arial"/>
                 <w:b/>
                 <w:bCs/>
-                <w:sz w:val="17"/>
-                <w:szCs w:val="17"/>
+                <w:sz w:val="18"/>
+                <w:szCs w:val="18"/>
               </w:rPr>
               <w:t>г</w:t>
             </w:r>
@@ -421,473 +367,11 @@
                 <w:rFonts w:ascii="Arial" w:hAnsi="Arial" w:cs="Arial"/>
                 <w:b/>
                 <w:bCs/>
-                <w:sz w:val="17"/>
-                <w:szCs w:val="17"/>
+                <w:sz w:val="18"/>
+                <w:szCs w:val="18"/>
                 <w:lang w:val="en-US"/>
               </w:rPr>
-              <w:t>.</w:t>
-            </w:r>
-            <w:r>
-              <w:rPr>
-                <w:rFonts w:ascii="Arial" w:hAnsi="Arial" w:cs="Arial"/>
-                <w:b/>
-                <w:bCs/>
-                <w:sz w:val="17"/>
-                <w:szCs w:val="17"/>
-                <w:lang w:val="en-US"/>
-              </w:rPr>
-              <w:t xml:space="preserve"> </w:t>
-            </w:r>
-            <w:r>
-              <w:rPr>
-                <w:rFonts w:ascii="Arial" w:hAnsi="Arial" w:cs="Arial"/>
-                <w:b/>
-                <w:bCs/>
-                <w:sz w:val="17"/>
-                <w:szCs w:val="17"/>
-                <w:lang w:val="en-US"/>
-              </w:rPr>
-              <w:t xml:space="preserve">                                                                            </w:t>
-            </w:r>
-            <w:r>
-              <w:rPr>
-                <w:rFonts w:ascii="Arial" w:hAnsi="Arial" w:cs="Arial"/>
-                <w:b/>
-                <w:bCs/>
-                <w:sz w:val="17"/>
-                <w:szCs w:val="17"/>
-                <w:lang w:val="en-US"/>
-              </w:rPr>
-              <w:t xml:space="preserve">          </w:t>
-            </w:r>
-            <w:r>
-              <w:rPr>
-                <w:rFonts w:ascii="Arial" w:hAnsi="Arial" w:cs="Arial"/>
-                <w:b/>
-                <w:bCs/>
-                <w:sz w:val="17"/>
-                <w:szCs w:val="17"/>
-                <w:lang w:val="en-US"/>
-              </w:rPr>
-              <w:t xml:space="preserve"> </w:t>
-            </w:r>
-            <w:r>
-              <w:rPr>
-                <w:rFonts w:ascii="Arial" w:hAnsi="Arial" w:cs="Arial"/>
-                <w:b/>
-                <w:bCs/>
-                <w:sz w:val="17"/>
-                <w:szCs w:val="17"/>
-                <w:lang w:val="en-US"/>
-              </w:rPr>
-              <w:t xml:space="preserve">     </w:t>
-            </w:r>
-            <w:r>
-              <w:rPr>
-                <w:rFonts w:ascii="Arial" w:hAnsi="Arial" w:cs="Arial"/>
-                <w:b/>
-                <w:bCs/>
-                <w:sz w:val="17"/>
-                <w:szCs w:val="17"/>
-                <w:lang w:val="en-US"/>
-              </w:rPr>
-              <w:t xml:space="preserve">      </w:t>
-            </w:r>
-            <w:r>
-              <w:rPr>
-                <w:rFonts w:ascii="Arial" w:hAnsi="Arial" w:cs="Arial"/>
-                <w:b/>
-                <w:bCs/>
-                <w:sz w:val="17"/>
-                <w:szCs w:val="17"/>
-                <w:lang w:val="en-US"/>
-              </w:rPr>
-              <w:t xml:space="preserve">                  </w:t>
-            </w:r>
-            <w:r>
-              <w:rPr>
-                <w:rFonts w:ascii="Arial" w:hAnsi="Arial" w:cs="Arial"/>
-                <w:b/>
-                <w:bCs/>
-                <w:sz w:val="17"/>
-                <w:szCs w:val="17"/>
-                <w:lang w:val="en-US"/>
-              </w:rPr>
-              <w:t xml:space="preserve">       </w:t>
-            </w:r>
-            <w:r>
-              <w:rPr>
-                <w:rFonts w:ascii="Arial" w:hAnsi="Arial" w:cs="Arial"/>
-                <w:b/>
-                <w:bCs/>
-                <w:sz w:val="17"/>
-                <w:szCs w:val="17"/>
-                <w:lang w:val="en-US"/>
-              </w:rPr>
-              <w:t xml:space="preserve">        </w:t>
-            </w:r>
-            <w:r>
-              <w:rPr>
-                <w:rFonts w:ascii="Arial" w:hAnsi="Arial" w:cs="Arial"/>
-                <w:b/>
-                <w:bCs/>
-                <w:sz w:val="17"/>
-                <w:szCs w:val="17"/>
-                <w:lang w:val="en-US"/>
-              </w:rPr>
-              <w:t xml:space="preserve"> </w:t>
-            </w:r>
-            <w:r>
-              <w:rPr>
-                <w:rFonts w:ascii="Arial" w:hAnsi="Arial" w:cs="Arial"/>
-                <w:bCs/>
-                <w:sz w:val="17"/>
-                <w:szCs w:val="17"/>
-                <w:lang w:val="en-US"/>
-              </w:rPr>
-              <w:t xml:space="preserve">                      </w:t>
-            </w:r>
-          </w:p>
-          <w:p>
-            <w:pPr>
-              <w:ind w:firstLine="176"/>
-              <w:jc w:val="both"/>
-              <w:rPr>
-                <w:rFonts w:ascii="Arial" w:hAnsi="Arial" w:cs="Arial"/>
-                <w:sz w:val="17"/>
-                <w:szCs w:val="17"/>
-              </w:rPr>
-            </w:pPr>
-            <w:fldSimple w:instr=" MERGEFIELD  ЗАО Компания Заказчик  \* MERGEFORMAT ">
-              <w:r>
-                <w:rPr>
-                  <w:rFonts w:ascii="Arial" w:hAnsi="Arial" w:cs="Arial"/>
-                  <w:b/>
-                  <w:noProof/>
-                  <w:sz w:val="17"/>
-                  <w:szCs w:val="17"/>
-                </w:rPr>
-                <w:t/>
-              </w:r>
-              <w:r>
-                <w:rPr>
-                  <w:rFonts w:ascii="Arial" w:hAnsi="Arial" w:cs="Arial"/>
-                  <w:b/>
-                  <w:noProof/>
-                  <w:color w:val="0000FF"/>
-                  <w:sz w:val="17"/>
-                  <w:szCs w:val="17"/>
-                  <w:lang w:val="en-US"/>
-                </w:rPr>
-                <w:t>ЗАО Компания Заказчик</w:t>
-              </w:r>
-              <w:r>
-                <w:rPr>
-                  <w:rFonts w:ascii="Arial" w:hAnsi="Arial" w:cs="Arial"/>
-                  <w:b/>
-                  <w:noProof/>
-                  <w:sz w:val="17"/>
-                  <w:szCs w:val="17"/>
-                </w:rPr>
-                <w:t/>
-              </w:r>
-            </w:fldSimple>
-            <w:r>
-              <w:rPr>
-                <w:rFonts w:ascii="Arial" w:hAnsi="Arial" w:cs="Arial"/>
-                <w:sz w:val="17"/>
-                <w:szCs w:val="17"/>
-              </w:rPr>
-              <w:t xml:space="preserve"> </w:t>
-            </w:r>
-            <w:r>
-              <w:rPr>
-                <w:rFonts w:ascii="Arial" w:hAnsi="Arial" w:cs="Arial"/>
-                <w:sz w:val="17"/>
-                <w:szCs w:val="17"/>
-              </w:rPr>
-              <w:t>именуемое</w:t>
-            </w:r>
-            <w:r>
-              <w:rPr>
-                <w:rFonts w:ascii="Arial" w:hAnsi="Arial" w:cs="Arial"/>
-                <w:sz w:val="17"/>
-                <w:szCs w:val="17"/>
-              </w:rPr>
-              <w:t xml:space="preserve"> </w:t>
-            </w:r>
-            <w:r>
-              <w:rPr>
-                <w:rFonts w:ascii="Arial" w:hAnsi="Arial" w:cs="Arial"/>
-                <w:sz w:val="17"/>
-                <w:szCs w:val="17"/>
-              </w:rPr>
-              <w:t>в</w:t>
-            </w:r>
-            <w:r>
-              <w:rPr>
-                <w:rFonts w:ascii="Arial" w:hAnsi="Arial" w:cs="Arial"/>
-                <w:sz w:val="17"/>
-                <w:szCs w:val="17"/>
-              </w:rPr>
-              <w:t xml:space="preserve"> </w:t>
-            </w:r>
-            <w:r>
-              <w:rPr>
-                <w:rFonts w:ascii="Arial" w:hAnsi="Arial" w:cs="Arial"/>
-                <w:sz w:val="17"/>
-                <w:szCs w:val="17"/>
-              </w:rPr>
-              <w:t>дальнейшем</w:t>
-            </w:r>
-            <w:r>
-              <w:rPr>
-                <w:rFonts w:ascii="Arial" w:hAnsi="Arial" w:cs="Arial"/>
-                <w:sz w:val="17"/>
-                <w:szCs w:val="17"/>
-              </w:rPr>
-              <w:t xml:space="preserve"> </w:t>
-            </w:r>
-            <w:r>
-              <w:rPr>
-                <w:rFonts w:ascii="Arial" w:hAnsi="Arial" w:cs="Arial"/>
-                <w:b/>
-                <w:sz w:val="17"/>
-                <w:szCs w:val="17"/>
-              </w:rPr>
-              <w:t>Заказчик</w:t>
-            </w:r>
-            <w:r>
-              <w:rPr>
-                <w:rFonts w:ascii="Arial" w:hAnsi="Arial" w:cs="Arial"/>
-                <w:sz w:val="17"/>
-                <w:szCs w:val="17"/>
-              </w:rPr>
-              <w:t xml:space="preserve">, </w:t>
-            </w:r>
-            <w:r>
-              <w:rPr>
-                <w:rFonts w:ascii="Arial" w:hAnsi="Arial" w:cs="Arial"/>
-                <w:sz w:val="17"/>
-                <w:szCs w:val="17"/>
-              </w:rPr>
-              <w:t>в</w:t>
-            </w:r>
-            <w:r>
-              <w:rPr>
-                <w:rFonts w:ascii="Arial" w:hAnsi="Arial" w:cs="Arial"/>
-                <w:sz w:val="17"/>
-                <w:szCs w:val="17"/>
-              </w:rPr>
-              <w:t xml:space="preserve"> </w:t>
-            </w:r>
-            <w:r>
-              <w:rPr>
-                <w:rFonts w:ascii="Arial" w:hAnsi="Arial" w:cs="Arial"/>
-                <w:sz w:val="17"/>
-                <w:szCs w:val="17"/>
-              </w:rPr>
-              <w:t>лице</w:t>
-            </w:r>
-            <w:r>
-              <w:rPr>
-                <w:rFonts w:ascii="Arial" w:hAnsi="Arial" w:cs="Arial"/>
-                <w:sz w:val="17"/>
-                <w:szCs w:val="17"/>
-              </w:rPr>
-              <w:t xml:space="preserve"> </w:t>
-            </w:r>
-            <w:fldSimple w:instr=" MERGEFIELD  customerFace  \* MERGEFORMAT ">
-              <w:r>
-                <w:rPr>
-                  <w:rFonts w:ascii="Arial" w:hAnsi="Arial" w:cs="Arial"/>
-                  <w:noProof/>
-                  <w:color w:val="0000FF"/>
-                  <w:sz w:val="17"/>
-                  <w:szCs w:val="17"/>
-                </w:rPr>
-                <w:t>Исполнительного директора</w:t>
-              </w:r>
-            </w:fldSimple>
-            <w:r>
-              <w:rPr>
-                <w:rFonts w:ascii="Arial" w:hAnsi="Arial" w:cs="Arial"/>
-                <w:color w:val="0000FF"/>
-                <w:sz w:val="17"/>
-                <w:szCs w:val="17"/>
-              </w:rPr>
-              <w:t xml:space="preserve"> </w:t>
-            </w:r>
-            <w:fldSimple w:instr=" MERGEFIELD  nameR  \* MERGEFORMAT ">
-              <w:r>
-                <w:rPr>
-                  <w:rFonts w:ascii="Arial" w:hAnsi="Arial" w:cs="Arial"/>
-                  <w:noProof/>
-                  <w:color w:val="0000FF"/>
-                  <w:sz w:val="17"/>
-                  <w:szCs w:val="17"/>
-                </w:rPr>
-                <w:t>Петренко Ивана Львовича</w:t>
-              </w:r>
-            </w:fldSimple>
-            <w:r>
-              <w:rPr>
-                <w:rFonts w:ascii="Arial" w:hAnsi="Arial" w:cs="Arial"/>
-                <w:sz w:val="17"/>
-                <w:szCs w:val="17"/>
-              </w:rPr>
-              <w:t xml:space="preserve"> </w:t>
-            </w:r>
-            <w:r>
-              <w:rPr>
-                <w:rFonts w:ascii="Arial" w:hAnsi="Arial" w:cs="Arial"/>
-                <w:sz w:val="17"/>
-                <w:szCs w:val="17"/>
-              </w:rPr>
-              <w:t xml:space="preserve">действующего на основании </w:t>
-            </w:r>
-            <w:fldSimple w:instr=" MERGEFIELD  устава  \* MERGEFORMAT ">
-              <w:r>
-                <w:rPr>
-                  <w:rFonts w:ascii="Arial" w:hAnsi="Arial" w:cs="Arial"/>
-                  <w:noProof/>
-                  <w:sz w:val="17"/>
-                  <w:szCs w:val="17"/>
-                </w:rPr>
-                <w:t/>
-              </w:r>
-              <w:r>
-                <w:rPr>
-                  <w:rFonts w:ascii="Arial" w:hAnsi="Arial" w:cs="Arial"/>
-                  <w:noProof/>
-                  <w:color w:val="0000FF"/>
-                  <w:sz w:val="17"/>
-                  <w:szCs w:val="17"/>
-                </w:rPr>
-                <w:t>устава</w:t>
-              </w:r>
-              <w:r>
-                <w:rPr>
-                  <w:rFonts w:ascii="Arial" w:hAnsi="Arial" w:cs="Arial"/>
-                  <w:noProof/>
-                  <w:sz w:val="17"/>
-                  <w:szCs w:val="17"/>
-                </w:rPr>
-                <w:t/>
-              </w:r>
-            </w:fldSimple>
-            <w:r>
-              <w:rPr>
-                <w:rFonts w:ascii="Arial" w:hAnsi="Arial" w:cs="Arial"/>
-                <w:sz w:val="17"/>
-                <w:szCs w:val="17"/>
-              </w:rPr>
-              <w:t xml:space="preserve">, с одной стороны, и </w:t>
-            </w:r>
-            <w:r>
-              <w:rPr>
-                <w:rFonts w:ascii="Arial" w:hAnsi="Arial" w:cs="Arial"/>
-                <w:b/>
-                <w:sz w:val="17"/>
-                <w:szCs w:val="17"/>
-              </w:rPr>
-              <w:t xml:space="preserve">ООО ТК </w:t>
-            </w:r>
-            <w:proofErr w:type="spellStart"/>
-            <w:r>
-              <w:rPr>
-                <w:rFonts w:ascii="Arial" w:hAnsi="Arial" w:cs="Arial"/>
-                <w:b/>
-                <w:sz w:val="17"/>
-                <w:szCs w:val="17"/>
-              </w:rPr>
-              <w:t>Транс-Юнион</w:t>
-            </w:r>
-            <w:proofErr w:type="spellEnd"/>
-            <w:r>
-              <w:rPr>
-                <w:rFonts w:ascii="Arial" w:hAnsi="Arial" w:cs="Arial"/>
-                <w:b/>
-                <w:sz w:val="17"/>
-                <w:szCs w:val="17"/>
-              </w:rPr>
-              <w:t/>
-            </w:r>
-            <w:r>
-              <w:rPr>
-                <w:rFonts w:ascii="Arial" w:hAnsi="Arial" w:cs="Arial"/>
-                <w:sz w:val="17"/>
-                <w:szCs w:val="17"/>
-              </w:rPr>
-              <w:t xml:space="preserve">, именуемое в дальнейшем </w:t>
-            </w:r>
-            <w:r>
-              <w:rPr>
-                <w:rFonts w:ascii="Arial" w:hAnsi="Arial" w:cs="Arial"/>
-                <w:b/>
-                <w:sz w:val="17"/>
-                <w:szCs w:val="17"/>
-              </w:rPr>
-              <w:t>Перевозчик</w:t>
-            </w:r>
-            <w:r>
-              <w:rPr>
-                <w:rFonts w:ascii="Arial" w:hAnsi="Arial" w:cs="Arial"/>
-                <w:sz w:val="17"/>
-                <w:szCs w:val="17"/>
-              </w:rPr>
-              <w:t>, в лице Г</w:t>
-            </w:r>
-            <w:r>
-              <w:rPr>
-                <w:rFonts w:ascii="Arial" w:hAnsi="Arial" w:cs="Arial"/>
-                <w:sz w:val="17"/>
-                <w:szCs w:val="17"/>
-              </w:rPr>
-              <w:t>е</w:t>
-            </w:r>
-            <w:r>
-              <w:rPr>
-                <w:rFonts w:ascii="Arial" w:hAnsi="Arial" w:cs="Arial"/>
-                <w:sz w:val="17"/>
-                <w:szCs w:val="17"/>
-              </w:rPr>
-              <w:t xml:space="preserve">нерального директора </w:t>
-            </w:r>
-            <w:proofErr w:type="spellStart"/>
-            <w:r>
-              <w:rPr>
-                <w:rFonts w:ascii="Arial" w:hAnsi="Arial" w:cs="Arial"/>
-                <w:sz w:val="17"/>
-                <w:szCs w:val="17"/>
-              </w:rPr>
-              <w:t>Моргослепова</w:t>
-            </w:r>
-            <w:proofErr w:type="spellEnd"/>
-            <w:r>
-              <w:rPr>
-                <w:rFonts w:ascii="Arial" w:hAnsi="Arial" w:cs="Arial"/>
-                <w:sz w:val="17"/>
-                <w:szCs w:val="17"/>
-              </w:rPr>
-              <w:t xml:space="preserve"> В.М., действующего на основании Устава, с другой стороны, именуемые в дальнейшем вместе и в отдельности </w:t>
-            </w:r>
-            <w:r>
-              <w:rPr>
-                <w:rFonts w:ascii="Arial" w:hAnsi="Arial" w:cs="Arial"/>
-                <w:b/>
-                <w:sz w:val="17"/>
-                <w:szCs w:val="17"/>
-              </w:rPr>
-              <w:t>Стороны</w:t>
-            </w:r>
-            <w:r>
-              <w:rPr>
-                <w:rFonts w:ascii="Arial" w:hAnsi="Arial" w:cs="Arial"/>
-                <w:sz w:val="17"/>
-                <w:szCs w:val="17"/>
-              </w:rPr>
-              <w:t>, заключили Договор-заявку о нижеследующем:</w:t>
+              <w:t xml:space="preserve">.                                                                                                                                  </w:t>
             </w:r>
           </w:p>
           <w:p>
@@ -896,31 +380,52 @@
               <w:autoSpaceDE w:val="0"/>
               <w:autoSpaceDN w:val="0"/>
               <w:adjustRightInd w:val="0"/>
-              <w:ind w:firstLine="176"/>
-              <w:jc w:val="center"/>
-              <w:rPr>
-                <w:rFonts w:ascii="Arial" w:hAnsi="Arial" w:cs="Arial"/>
-                <w:sz w:val="17"/>
-                <w:szCs w:val="17"/>
-              </w:rPr>
-            </w:pPr>
-            <w:r>
+              <w:ind w:left="-729" w:hanging="20"/>
+              <w:jc w:val="both"/>
               <w:rPr>
                 <w:rFonts w:ascii="Arial" w:hAnsi="Arial" w:cs="Arial"/>
                 <w:b/>
-                <w:sz w:val="17"/>
-                <w:szCs w:val="17"/>
-              </w:rPr>
-              <w:t>1. Предмет договора.</w:t>
-            </w:r>
-          </w:p>
+                <w:bCs/>
+                <w:sz w:val="17"/>
+                <w:szCs w:val="17"/>
+                <w:lang w:val="en-US"/>
+              </w:rPr>
+            </w:pPr>
+          </w:p>
+        </w:tc>
+      </w:tr>
+      <w:tr>
+        <w:trPr>
+          <w:trHeight w:val="23"/>
+        </w:trPr>
+        <w:tc>
+          <w:tcPr>
+            <w:tcW w:w="20" w:type="dxa"/>
+          </w:tcPr>
+          <w:p>
+            <w:pPr>
+              <w:pStyle w:val="3"/>
+              <w:rPr>
+                <w:rFonts w:ascii="Arial" w:hAnsi="Arial" w:cs="Arial"/>
+                <w:b/>
+                <w:i/>
+                <w:sz w:val="17"/>
+                <w:szCs w:val="17"/>
+                <w:lang w:val="en-US"/>
+              </w:rPr>
+            </w:pPr>
+          </w:p>
+        </w:tc>
+        <w:tc>
+          <w:tcPr>
+            <w:tcW w:w="10753" w:type="dxa"/>
+          </w:tcPr>
           <w:p>
             <w:pPr>
               <w:widowControl w:val="0"/>
               <w:autoSpaceDE w:val="0"/>
               <w:autoSpaceDN w:val="0"/>
               <w:adjustRightInd w:val="0"/>
-              <w:ind w:firstLine="176"/>
               <w:jc w:val="both"/>
               <w:rPr>
                 <w:rFonts w:ascii="Arial" w:hAnsi="Arial" w:cs="Arial"/>
@@ -928,138 +433,9 @@
                 <w:bCs/>
                 <w:sz w:val="17"/>
                 <w:szCs w:val="17"/>
-              </w:rPr>
-            </w:pPr>
-            <w:r>
-              <w:rPr>
-                <w:rFonts w:ascii="Arial" w:hAnsi="Arial" w:cs="Arial"/>
-                <w:spacing w:val="-6"/>
-                <w:sz w:val="17"/>
-                <w:szCs w:val="17"/>
-              </w:rPr>
-              <w:t xml:space="preserve"> </w:t>
-            </w:r>
-            <w:r>
-              <w:rPr>
-                <w:rFonts w:ascii="Arial" w:hAnsi="Arial" w:cs="Arial"/>
-                <w:b/>
-                <w:spacing w:val="-6"/>
-                <w:sz w:val="17"/>
-                <w:szCs w:val="17"/>
-              </w:rPr>
-              <w:t>Перевозчик</w:t>
-            </w:r>
-            <w:r>
-              <w:rPr>
-                <w:rFonts w:ascii="Arial" w:hAnsi="Arial" w:cs="Arial"/>
-                <w:spacing w:val="-6"/>
-                <w:sz w:val="17"/>
-                <w:szCs w:val="17"/>
-              </w:rPr>
-              <w:t xml:space="preserve"> обязуется осуществлять собственным (</w:t>
-            </w:r>
-            <w:r>
-              <w:rPr>
-                <w:rFonts w:ascii="Arial" w:hAnsi="Arial" w:cs="Arial"/>
-                <w:spacing w:val="-6"/>
-                <w:sz w:val="17"/>
-                <w:szCs w:val="17"/>
-                <w:u w:val="single"/>
-              </w:rPr>
-              <w:t>или наемным</w:t>
-            </w:r>
-            <w:r>
-              <w:rPr>
-                <w:rFonts w:ascii="Arial" w:hAnsi="Arial" w:cs="Arial"/>
-                <w:spacing w:val="-6"/>
-                <w:sz w:val="17"/>
-                <w:szCs w:val="17"/>
-              </w:rPr>
-              <w:t xml:space="preserve">) автомобильным транспортом, перевозки грузов </w:t>
-            </w:r>
-            <w:r>
-              <w:rPr>
-                <w:rFonts w:ascii="Arial" w:hAnsi="Arial" w:cs="Arial"/>
-                <w:spacing w:val="-6"/>
-                <w:sz w:val="17"/>
-                <w:szCs w:val="17"/>
-              </w:rPr>
-              <w:t xml:space="preserve"> </w:t>
-            </w:r>
-            <w:r>
-              <w:rPr>
-                <w:rFonts w:ascii="Arial" w:hAnsi="Arial" w:cs="Arial"/>
-                <w:b/>
-                <w:bCs/>
-                <w:spacing w:val="-6"/>
-                <w:sz w:val="17"/>
-                <w:szCs w:val="17"/>
-              </w:rPr>
-              <w:t>Заказчика</w:t>
-            </w:r>
-            <w:r>
-              <w:rPr>
-                <w:rFonts w:ascii="Arial" w:hAnsi="Arial" w:cs="Arial"/>
-                <w:spacing w:val="-6"/>
-                <w:sz w:val="17"/>
-                <w:szCs w:val="17"/>
-              </w:rPr>
-              <w:t xml:space="preserve">, а </w:t>
-            </w:r>
-            <w:r>
-              <w:rPr>
-                <w:rFonts w:ascii="Arial" w:hAnsi="Arial" w:cs="Arial"/>
-                <w:b/>
-                <w:bCs/>
-                <w:spacing w:val="-6"/>
-                <w:sz w:val="17"/>
-                <w:szCs w:val="17"/>
-              </w:rPr>
-              <w:t>Заказчик</w:t>
-            </w:r>
-            <w:r>
-              <w:rPr>
-                <w:rFonts w:ascii="Arial" w:hAnsi="Arial" w:cs="Arial"/>
-                <w:spacing w:val="-6"/>
-                <w:sz w:val="17"/>
-                <w:szCs w:val="17"/>
-              </w:rPr>
-              <w:t xml:space="preserve"> предъявлять к перевозке грузы и своевременно оплачивать услуги по перевозке в объеме и на условиях, предусмотренных настоящим Договором-заявкой. </w:t>
-            </w:r>
-            <w:r>
-              <w:rPr>
-                <w:rFonts w:ascii="Arial" w:hAnsi="Arial" w:cs="Arial"/>
-                <w:spacing w:val="-6"/>
-                <w:sz w:val="17"/>
-                <w:szCs w:val="17"/>
-              </w:rPr>
-              <w:t xml:space="preserve"> </w:t>
-            </w:r>
-            <w:r>
-              <w:rPr>
-                <w:rFonts w:ascii="Arial" w:hAnsi="Arial" w:cs="Arial"/>
-                <w:sz w:val="17"/>
-                <w:szCs w:val="17"/>
-              </w:rPr>
-              <w:t>После подписания сторонами акта выполненных работ, претензии по перевозке не принимаются.</w:t>
-            </w:r>
-            <w:r>
-              <w:rPr>
-                <w:rFonts w:ascii="Arial" w:hAnsi="Arial" w:cs="Arial"/>
-                <w:sz w:val="17"/>
-                <w:szCs w:val="17"/>
-              </w:rPr>
-              <w:t xml:space="preserve"> </w:t>
-            </w:r>
-            <w:r>
-              <w:rPr>
-                <w:rFonts w:ascii="Arial" w:hAnsi="Arial" w:cs="Arial"/>
-                <w:spacing w:val="-6"/>
-                <w:sz w:val="17"/>
-                <w:szCs w:val="17"/>
-              </w:rPr>
-              <w:t>Допускается использование факсимильной связи или электронной почты, факсимильная копия приравнивается к оригиналу.</w:t>
-            </w:r>
+                <w:lang w:val="en-US"/>
+              </w:rPr>
+            </w:pPr>
           </w:p>
         </w:tc>
       </w:tr>
@@ -1073,18 +449,27 @@
         <w:rPr>
           <w:rFonts w:ascii="Arial" w:hAnsi="Arial" w:cs="Arial"/>
           <w:b/>
-          <w:sz w:val="17"/>
-          <w:szCs w:val="17"/>
+          <w:sz w:val="18"/>
+          <w:szCs w:val="18"/>
         </w:rPr>
       </w:pPr>
       <w:r>
         <w:rPr>
           <w:rFonts w:ascii="Arial" w:hAnsi="Arial" w:cs="Arial"/>
           <w:b/>
-          <w:sz w:val="17"/>
-          <w:szCs w:val="17"/>
+          <w:sz w:val="18"/>
+          <w:szCs w:val="18"/>
         </w:rPr>
-        <w:t>2. Требуемые характеристики транспорта и груза.</w:t>
+        <w:t xml:space="preserve">1. </w:t>
+      </w:r>
+      <w:r>
+        <w:rPr>
+          <w:rFonts w:ascii="Arial" w:hAnsi="Arial" w:cs="Arial"/>
+          <w:b/>
+          <w:sz w:val="18"/>
+          <w:szCs w:val="18"/>
+        </w:rPr>
+        <w:t>Требуемые характеристики транспорта и груза.</w:t>
       </w:r>
     </w:p>
     <w:tbl>
@@ -1456,7 +841,47 @@
                 <w:sz w:val="17"/>
                 <w:szCs w:val="17"/>
               </w:rPr>
-              <w:t>Кол. паллет</w:t>
+              <w:t>Кол</w:t>
+            </w:r>
+            <w:proofErr w:type="gramStart"/>
+            <w:r>
+              <w:rPr>
+                <w:rFonts w:ascii="Arial" w:hAnsi="Arial" w:cs="Arial"/>
+                <w:bCs/>
+                <w:sz w:val="17"/>
+                <w:szCs w:val="17"/>
+              </w:rPr>
+              <w:t>.</w:t>
+            </w:r>
+            <w:proofErr w:type="gramEnd"/>
+            <w:r>
+              <w:rPr>
+                <w:rFonts w:ascii="Arial" w:hAnsi="Arial" w:cs="Arial"/>
+                <w:bCs/>
+                <w:sz w:val="17"/>
+                <w:szCs w:val="17"/>
+              </w:rPr>
+              <w:t xml:space="preserve"> </w:t>
+            </w:r>
+            <w:proofErr w:type="gramStart"/>
+            <w:r>
+              <w:rPr>
+                <w:rFonts w:ascii="Arial" w:hAnsi="Arial" w:cs="Arial"/>
+                <w:bCs/>
+                <w:sz w:val="17"/>
+                <w:szCs w:val="17"/>
+              </w:rPr>
+              <w:t>п</w:t>
+            </w:r>
+            <w:proofErr w:type="gramEnd"/>
+            <w:r>
+              <w:rPr>
+                <w:rFonts w:ascii="Arial" w:hAnsi="Arial" w:cs="Arial"/>
+                <w:bCs/>
+                <w:sz w:val="17"/>
+                <w:szCs w:val="17"/>
+              </w:rPr>
+              <w:t>аллет</w:t>
             </w:r>
           </w:p>
         </w:tc>
@@ -1572,7 +997,47 @@
                 <w:sz w:val="17"/>
                 <w:szCs w:val="17"/>
               </w:rPr>
-              <w:t>Кол. ремней</w:t>
+              <w:t>Кол</w:t>
+            </w:r>
+            <w:proofErr w:type="gramStart"/>
+            <w:r>
+              <w:rPr>
+                <w:rFonts w:ascii="Arial" w:hAnsi="Arial" w:cs="Arial"/>
+                <w:bCs/>
+                <w:sz w:val="17"/>
+                <w:szCs w:val="17"/>
+              </w:rPr>
+              <w:t>.</w:t>
+            </w:r>
+            <w:proofErr w:type="gramEnd"/>
+            <w:r>
+              <w:rPr>
+                <w:rFonts w:ascii="Arial" w:hAnsi="Arial" w:cs="Arial"/>
+                <w:bCs/>
+                <w:sz w:val="17"/>
+                <w:szCs w:val="17"/>
+              </w:rPr>
+              <w:t xml:space="preserve"> </w:t>
+            </w:r>
+            <w:proofErr w:type="gramStart"/>
+            <w:r>
+              <w:rPr>
+                <w:rFonts w:ascii="Arial" w:hAnsi="Arial" w:cs="Arial"/>
+                <w:bCs/>
+                <w:sz w:val="17"/>
+                <w:szCs w:val="17"/>
+              </w:rPr>
+              <w:t>р</w:t>
+            </w:r>
+            <w:proofErr w:type="gramEnd"/>
+            <w:r>
+              <w:rPr>
+                <w:rFonts w:ascii="Arial" w:hAnsi="Arial" w:cs="Arial"/>
+                <w:bCs/>
+                <w:sz w:val="17"/>
+                <w:szCs w:val="17"/>
+              </w:rPr>
+              <w:t>емней</w:t>
             </w:r>
           </w:p>
         </w:tc>
@@ -1667,7 +1132,27 @@
                 <w:sz w:val="17"/>
                 <w:szCs w:val="17"/>
               </w:rPr>
-              <w:t>Темп.режим</w:t>
+              <w:t>Темп</w:t>
+            </w:r>
+            <w:proofErr w:type="gramStart"/>
+            <w:r>
+              <w:rPr>
+                <w:rFonts w:ascii="Arial" w:hAnsi="Arial" w:cs="Arial"/>
+                <w:bCs/>
+                <w:sz w:val="17"/>
+                <w:szCs w:val="17"/>
+              </w:rPr>
+              <w:t>.р</w:t>
+            </w:r>
+            <w:proofErr w:type="gramEnd"/>
+            <w:r>
+              <w:rPr>
+                <w:rFonts w:ascii="Arial" w:hAnsi="Arial" w:cs="Arial"/>
+                <w:bCs/>
+                <w:sz w:val="17"/>
+                <w:szCs w:val="17"/>
+              </w:rPr>
+              <w:t>ежим</w:t>
             </w:r>
             <w:proofErr w:type="spellEnd"/>
           </w:p>
@@ -2022,6 +1507,7 @@
                 <w:szCs w:val="17"/>
               </w:rPr>
             </w:pPr>
+            <w:proofErr w:type="gramStart"/>
             <w:r>
               <w:rPr>
                 <w:rFonts w:ascii="Arial" w:hAnsi="Arial" w:cs="Arial"/>
@@ -2029,7 +1515,17 @@
                 <w:sz w:val="17"/>
                 <w:szCs w:val="17"/>
               </w:rPr>
-              <w:t>м/куб</w:t>
+              <w:t>м</w:t>
+            </w:r>
+            <w:proofErr w:type="gramEnd"/>
+            <w:r>
+              <w:rPr>
+                <w:rFonts w:ascii="Arial" w:hAnsi="Arial" w:cs="Arial"/>
+                <w:bCs/>
+                <w:sz w:val="17"/>
+                <w:szCs w:val="17"/>
+              </w:rPr>
+              <w:t>/куб</w:t>
             </w:r>
           </w:p>
         </w:tc>
@@ -2313,18 +1809,27 @@
         <w:rPr>
           <w:rFonts w:ascii="Arial" w:hAnsi="Arial" w:cs="Arial"/>
           <w:b/>
-          <w:sz w:val="17"/>
-          <w:szCs w:val="17"/>
+          <w:sz w:val="18"/>
+          <w:szCs w:val="18"/>
         </w:rPr>
       </w:pPr>
       <w:r>
         <w:rPr>
           <w:rFonts w:ascii="Arial" w:hAnsi="Arial" w:cs="Arial"/>
           <w:b/>
-          <w:sz w:val="17"/>
-          <w:szCs w:val="17"/>
+          <w:sz w:val="18"/>
+          <w:szCs w:val="18"/>
         </w:rPr>
-        <w:t>3. Информация о погрузке.</w:t>
+        <w:t>2</w:t>
+      </w:r>
+      <w:r>
+        <w:rPr>
+          <w:rFonts w:ascii="Arial" w:hAnsi="Arial" w:cs="Arial"/>
+          <w:b/>
+          <w:sz w:val="18"/>
+          <w:szCs w:val="18"/>
+        </w:rPr>
+        <w:t>. Информация о погрузке.</w:t>
       </w:r>
     </w:p>
     <w:tbl>
@@ -2344,19 +1849,19 @@
         <w:tblLook w:val="01E0"/>
       </w:tblPr>
       <w:tblGrid>
-        <w:gridCol w:w="1848"/>
-        <w:gridCol w:w="1313"/>
-        <w:gridCol w:w="367"/>
-        <w:gridCol w:w="840"/>
-        <w:gridCol w:w="840"/>
-        <w:gridCol w:w="1121"/>
-        <w:gridCol w:w="361"/>
-        <w:gridCol w:w="741"/>
-        <w:gridCol w:w="741"/>
-        <w:gridCol w:w="992"/>
-        <w:gridCol w:w="398"/>
-        <w:gridCol w:w="695"/>
-        <w:gridCol w:w="696"/>
+        <w:gridCol w:w="1818"/>
+        <w:gridCol w:w="1214"/>
+        <w:gridCol w:w="460"/>
+        <w:gridCol w:w="747"/>
+        <w:gridCol w:w="747"/>
+        <w:gridCol w:w="1201"/>
+        <w:gridCol w:w="433"/>
+        <w:gridCol w:w="669"/>
+        <w:gridCol w:w="670"/>
+        <w:gridCol w:w="1347"/>
+        <w:gridCol w:w="353"/>
+        <w:gridCol w:w="647"/>
+        <w:gridCol w:w="647"/>
       </w:tblGrid>
       <w:tr>
         <w:trPr>
@@ -2365,7 +1870,7 @@
         </w:trPr>
         <w:tc>
           <w:tcPr>
-            <w:tcW w:w="1848" w:type="dxa"/>
+            <w:tcW w:w="1818" w:type="dxa"/>
             <w:shd w:val="clear" w:color="auto" w:fill="FFFFFF"/>
             <w:vAlign w:val="center"/>
           </w:tcPr>
@@ -2399,7 +1904,7 @@
         </w:tc>
         <w:tc>
           <w:tcPr>
-            <w:tcW w:w="3360" w:type="dxa"/>
+            <w:tcW w:w="3168" w:type="dxa"/>
             <w:gridSpan w:val="4"/>
             <w:shd w:val="clear" w:color="auto" w:fill="FFFFFF"/>
             <w:vAlign w:val="center"/>
@@ -2430,7 +1935,7 @@
         </w:tc>
         <w:tc>
           <w:tcPr>
-            <w:tcW w:w="2964" w:type="dxa"/>
+            <w:tcW w:w="2973" w:type="dxa"/>
             <w:gridSpan w:val="4"/>
             <w:shd w:val="clear" w:color="auto" w:fill="FFFFFF"/>
             <w:vAlign w:val="center"/>
@@ -2460,7 +1965,7 @@
         </w:tc>
         <w:tc>
           <w:tcPr>
-            <w:tcW w:w="2781" w:type="dxa"/>
+            <w:tcW w:w="2994" w:type="dxa"/>
             <w:gridSpan w:val="4"/>
             <w:shd w:val="clear" w:color="auto" w:fill="FFFFFF"/>
             <w:vAlign w:val="center"/>
@@ -2505,7 +2010,7 @@
         </w:trPr>
         <w:tc>
           <w:tcPr>
-            <w:tcW w:w="1848" w:type="dxa"/>
+            <w:tcW w:w="1818" w:type="dxa"/>
             <w:shd w:val="clear" w:color="auto" w:fill="FFFFFF"/>
             <w:vAlign w:val="center"/>
           </w:tcPr>
@@ -2530,7 +2035,7 @@
         </w:tc>
         <w:tc>
           <w:tcPr>
-            <w:tcW w:w="1313" w:type="dxa"/>
+            <w:tcW w:w="1214" w:type="dxa"/>
             <w:shd w:val="clear" w:color="auto" w:fill="FFFFFF"/>
             <w:vAlign w:val="center"/>
           </w:tcPr>
@@ -2563,33 +2068,7 @@
         </w:tc>
         <w:tc>
           <w:tcPr>
-            <w:tcW w:w="367" w:type="dxa"/>
-            <w:shd w:val="clear" w:color="auto" w:fill="FFFFFF"/>
-          </w:tcPr>
-          <w:p>
-            <w:pPr>
-              <w:tabs>
-                <w:tab w:val="left" w:pos="9519"/>
-              </w:tabs>
-              <w:rPr>
-                <w:rFonts w:ascii="Arial" w:hAnsi="Arial" w:cs="Arial"/>
-                <w:sz w:val="17"/>
-                <w:szCs w:val="17"/>
-              </w:rPr>
-            </w:pPr>
-            <w:r>
-              <w:rPr>
-                <w:rFonts w:ascii="Arial" w:hAnsi="Arial" w:cs="Arial"/>
-                <w:sz w:val="17"/>
-                <w:szCs w:val="17"/>
-              </w:rPr>
-              <w:t>к</w:t>
-            </w:r>
-          </w:p>
-        </w:tc>
-        <w:tc>
-          <w:tcPr>
-            <w:tcW w:w="840" w:type="dxa"/>
+            <w:tcW w:w="460" w:type="dxa"/>
             <w:shd w:val="clear" w:color="auto" w:fill="FFFFFF"/>
             <w:vAlign w:val="center"/>
           </w:tcPr>
@@ -2601,11 +2080,47 @@
               <w:jc w:val="center"/>
               <w:rPr>
                 <w:rFonts w:ascii="Arial" w:hAnsi="Arial" w:cs="Arial"/>
+                <w:sz w:val="17"/>
+                <w:szCs w:val="17"/>
+              </w:rPr>
+            </w:pPr>
+            <w:r>
+              <w:rPr>
+                <w:rFonts w:ascii="Arial" w:hAnsi="Arial" w:cs="Arial"/>
+                <w:sz w:val="17"/>
+                <w:szCs w:val="17"/>
+              </w:rPr>
+              <w:t>к</w:t>
+            </w:r>
+          </w:p>
+        </w:tc>
+        <w:tc>
+          <w:tcPr>
+            <w:tcW w:w="747" w:type="dxa"/>
+            <w:shd w:val="clear" w:color="auto" w:fill="FFFFFF"/>
+          </w:tcPr>
+          <w:p>
+            <w:pPr>
+              <w:tabs>
+                <w:tab w:val="left" w:pos="9519"/>
+              </w:tabs>
+              <w:rPr>
+                <w:rFonts w:ascii="Arial" w:hAnsi="Arial" w:cs="Arial"/>
                 <w:color w:val="0000FF"/>
                 <w:sz w:val="17"/>
                 <w:szCs w:val="17"/>
               </w:rPr>
             </w:pPr>
+            <w:fldSimple w:instr=" MERGEFIELD  loadingTimeOne  \* MERGEFORMAT "/>
+            <w:r>
+              <w:rPr>
+                <w:rFonts w:ascii="Arial" w:hAnsi="Arial" w:cs="Arial"/>
+                <w:color w:val="0000FF"/>
+                <w:sz w:val="17"/>
+                <w:szCs w:val="17"/>
+              </w:rPr>
+              <w:t xml:space="preserve"> </w:t>
+            </w:r>
             <w:fldSimple w:instr=" MERGEFIELD  lt1  \* MERGEFORMAT ">
               <w:r>
                 <w:rPr>
@@ -2622,16 +2137,14 @@
         </w:tc>
         <w:tc>
           <w:tcPr>
-            <w:tcW w:w="840" w:type="dxa"/>
+            <w:tcW w:w="747" w:type="dxa"/>
             <w:shd w:val="clear" w:color="auto" w:fill="FFFFFF"/>
-            <w:vAlign w:val="center"/>
           </w:tcPr>
           <w:p>
             <w:pPr>
               <w:tabs>
                 <w:tab w:val="left" w:pos="9519"/>
               </w:tabs>
-              <w:jc w:val="center"/>
               <w:rPr>
                 <w:rFonts w:ascii="Arial" w:hAnsi="Arial" w:cs="Arial"/>
                 <w:sz w:val="17"/>
@@ -2650,7 +2163,7 @@
         </w:tc>
         <w:tc>
           <w:tcPr>
-            <w:tcW w:w="1121" w:type="dxa"/>
+            <w:tcW w:w="1201" w:type="dxa"/>
             <w:shd w:val="clear" w:color="auto" w:fill="FFFFFF"/>
             <w:vAlign w:val="center"/>
           </w:tcPr>
@@ -2683,33 +2196,7 @@
         </w:tc>
         <w:tc>
           <w:tcPr>
-            <w:tcW w:w="361" w:type="dxa"/>
-            <w:shd w:val="clear" w:color="auto" w:fill="FFFFFF"/>
-          </w:tcPr>
-          <w:p>
-            <w:pPr>
-              <w:tabs>
-                <w:tab w:val="left" w:pos="9519"/>
-              </w:tabs>
-              <w:rPr>
-                <w:rFonts w:ascii="Arial" w:hAnsi="Arial" w:cs="Arial"/>
-                <w:sz w:val="17"/>
-                <w:szCs w:val="17"/>
-              </w:rPr>
-            </w:pPr>
-            <w:r>
-              <w:rPr>
-                <w:rFonts w:ascii="Arial" w:hAnsi="Arial" w:cs="Arial"/>
-                <w:sz w:val="17"/>
-                <w:szCs w:val="17"/>
-              </w:rPr>
-              <w:t>к</w:t>
-            </w:r>
-          </w:p>
-        </w:tc>
-        <w:tc>
-          <w:tcPr>
-            <w:tcW w:w="741" w:type="dxa"/>
+            <w:tcW w:w="433" w:type="dxa"/>
             <w:shd w:val="clear" w:color="auto" w:fill="FFFFFF"/>
             <w:vAlign w:val="center"/>
           </w:tcPr>
@@ -2719,6 +2206,32 @@
                 <w:tab w:val="left" w:pos="9519"/>
               </w:tabs>
               <w:jc w:val="center"/>
+              <w:rPr>
+                <w:rFonts w:ascii="Arial" w:hAnsi="Arial" w:cs="Arial"/>
+                <w:sz w:val="17"/>
+                <w:szCs w:val="17"/>
+              </w:rPr>
+            </w:pPr>
+            <w:r>
+              <w:rPr>
+                <w:rFonts w:ascii="Arial" w:hAnsi="Arial" w:cs="Arial"/>
+                <w:sz w:val="17"/>
+                <w:szCs w:val="17"/>
+              </w:rPr>
+              <w:t>к</w:t>
+            </w:r>
+          </w:p>
+        </w:tc>
+        <w:tc>
+          <w:tcPr>
+            <w:tcW w:w="669" w:type="dxa"/>
+            <w:shd w:val="clear" w:color="auto" w:fill="FFFFFF"/>
+          </w:tcPr>
+          <w:p>
+            <w:pPr>
+              <w:tabs>
+                <w:tab w:val="left" w:pos="9519"/>
+              </w:tabs>
               <w:rPr>
                 <w:rFonts w:ascii="Arial" w:hAnsi="Arial" w:cs="Arial"/>
                 <w:color w:val="0000FF"/>
@@ -2742,19 +2255,16 @@
         </w:tc>
         <w:tc>
           <w:tcPr>
-            <w:tcW w:w="741" w:type="dxa"/>
+            <w:tcW w:w="670" w:type="dxa"/>
             <w:shd w:val="clear" w:color="auto" w:fill="FFFFFF"/>
-            <w:vAlign w:val="center"/>
           </w:tcPr>
           <w:p>
             <w:pPr>
               <w:tabs>
                 <w:tab w:val="left" w:pos="9519"/>
               </w:tabs>
-              <w:jc w:val="center"/>
-              <w:rPr>
-                <w:rFonts w:ascii="Arial" w:hAnsi="Arial" w:cs="Arial"/>
-                <w:color w:val="0000FF"/>
+              <w:rPr>
+                <w:rFonts w:ascii="Arial" w:hAnsi="Arial" w:cs="Arial"/>
                 <w:sz w:val="17"/>
                 <w:szCs w:val="17"/>
               </w:rPr>
@@ -2771,7 +2281,7 @@
         </w:tc>
         <w:tc>
           <w:tcPr>
-            <w:tcW w:w="992" w:type="dxa"/>
+            <w:tcW w:w="1347" w:type="dxa"/>
             <w:shd w:val="clear" w:color="auto" w:fill="FFFFFF"/>
             <w:vAlign w:val="center"/>
           </w:tcPr>
@@ -2804,34 +2314,7 @@
         </w:tc>
         <w:tc>
           <w:tcPr>
-            <w:tcW w:w="398" w:type="dxa"/>
-            <w:shd w:val="clear" w:color="auto" w:fill="FFFFFF"/>
-            <w:vAlign w:val="center"/>
-          </w:tcPr>
-          <w:p>
-            <w:pPr>
-              <w:tabs>
-                <w:tab w:val="left" w:pos="9519"/>
-              </w:tabs>
-              <w:rPr>
-                <w:rFonts w:ascii="Arial" w:hAnsi="Arial" w:cs="Arial"/>
-                <w:sz w:val="17"/>
-                <w:szCs w:val="17"/>
-              </w:rPr>
-            </w:pPr>
-            <w:r>
-              <w:rPr>
-                <w:rFonts w:ascii="Arial" w:hAnsi="Arial" w:cs="Arial"/>
-                <w:sz w:val="17"/>
-                <w:szCs w:val="17"/>
-              </w:rPr>
-              <w:t>к</w:t>
-            </w:r>
-          </w:p>
-        </w:tc>
-        <w:tc>
-          <w:tcPr>
-            <w:tcW w:w="695" w:type="dxa"/>
+            <w:tcW w:w="353" w:type="dxa"/>
             <w:shd w:val="clear" w:color="auto" w:fill="FFFFFF"/>
             <w:vAlign w:val="center"/>
           </w:tcPr>
@@ -2841,6 +2324,33 @@
                 <w:tab w:val="left" w:pos="9519"/>
               </w:tabs>
               <w:jc w:val="center"/>
+              <w:rPr>
+                <w:rFonts w:ascii="Arial" w:hAnsi="Arial" w:cs="Arial"/>
+                <w:sz w:val="17"/>
+                <w:szCs w:val="17"/>
+              </w:rPr>
+            </w:pPr>
+            <w:r>
+              <w:rPr>
+                <w:rFonts w:ascii="Arial" w:hAnsi="Arial" w:cs="Arial"/>
+                <w:sz w:val="17"/>
+                <w:szCs w:val="17"/>
+              </w:rPr>
+              <w:t>к</w:t>
+            </w:r>
+          </w:p>
+        </w:tc>
+        <w:tc>
+          <w:tcPr>
+            <w:tcW w:w="647" w:type="dxa"/>
+            <w:shd w:val="clear" w:color="auto" w:fill="FFFFFF"/>
+            <w:vAlign w:val="center"/>
+          </w:tcPr>
+          <w:p>
+            <w:pPr>
+              <w:tabs>
+                <w:tab w:val="left" w:pos="9519"/>
+              </w:tabs>
               <w:rPr>
                 <w:rFonts w:ascii="Arial" w:hAnsi="Arial" w:cs="Arial"/>
                 <w:color w:val="0000FF"/>
@@ -2864,7 +2374,7 @@
         </w:tc>
         <w:tc>
           <w:tcPr>
-            <w:tcW w:w="696" w:type="dxa"/>
+            <w:tcW w:w="647" w:type="dxa"/>
             <w:shd w:val="clear" w:color="auto" w:fill="FFFFFF"/>
             <w:vAlign w:val="center"/>
           </w:tcPr>
@@ -2873,10 +2383,8 @@
               <w:tabs>
                 <w:tab w:val="left" w:pos="9519"/>
               </w:tabs>
-              <w:jc w:val="center"/>
-              <w:rPr>
-                <w:rFonts w:ascii="Arial" w:hAnsi="Arial" w:cs="Arial"/>
-                <w:color w:val="0000FF"/>
+              <w:rPr>
+                <w:rFonts w:ascii="Arial" w:hAnsi="Arial" w:cs="Arial"/>
                 <w:sz w:val="17"/>
                 <w:szCs w:val="17"/>
               </w:rPr>
@@ -2899,7 +2407,7 @@
         </w:trPr>
         <w:tc>
           <w:tcPr>
-            <w:tcW w:w="1848" w:type="dxa"/>
+            <w:tcW w:w="1818" w:type="dxa"/>
             <w:shd w:val="clear" w:color="auto" w:fill="FFFFFF"/>
             <w:vAlign w:val="center"/>
           </w:tcPr>
@@ -2923,7 +2431,7 @@
         </w:tc>
         <w:tc>
           <w:tcPr>
-            <w:tcW w:w="3360" w:type="dxa"/>
+            <w:tcW w:w="3168" w:type="dxa"/>
             <w:gridSpan w:val="4"/>
             <w:shd w:val="clear" w:color="auto" w:fill="FFFFFF"/>
           </w:tcPr>
@@ -2956,7 +2464,7 @@
         </w:tc>
         <w:tc>
           <w:tcPr>
-            <w:tcW w:w="2964" w:type="dxa"/>
+            <w:tcW w:w="2973" w:type="dxa"/>
             <w:gridSpan w:val="4"/>
             <w:shd w:val="clear" w:color="auto" w:fill="FFFFFF"/>
           </w:tcPr>
@@ -2988,7 +2496,7 @@
         </w:tc>
         <w:tc>
           <w:tcPr>
-            <w:tcW w:w="2781" w:type="dxa"/>
+            <w:tcW w:w="2994" w:type="dxa"/>
             <w:gridSpan w:val="4"/>
             <w:shd w:val="clear" w:color="auto" w:fill="FFFFFF"/>
             <w:vAlign w:val="center"/>
@@ -3027,7 +2535,7 @@
         </w:trPr>
         <w:tc>
           <w:tcPr>
-            <w:tcW w:w="1848" w:type="dxa"/>
+            <w:tcW w:w="1818" w:type="dxa"/>
             <w:shd w:val="clear" w:color="auto" w:fill="FFFFFF"/>
             <w:vAlign w:val="center"/>
           </w:tcPr>
@@ -3052,7 +2560,7 @@
         </w:tc>
         <w:tc>
           <w:tcPr>
-            <w:tcW w:w="3360" w:type="dxa"/>
+            <w:tcW w:w="3168" w:type="dxa"/>
             <w:gridSpan w:val="4"/>
             <w:shd w:val="clear" w:color="auto" w:fill="FFFFFF"/>
           </w:tcPr>
@@ -3084,7 +2592,7 @@
         </w:tc>
         <w:tc>
           <w:tcPr>
-            <w:tcW w:w="2964" w:type="dxa"/>
+            <w:tcW w:w="2973" w:type="dxa"/>
             <w:gridSpan w:val="4"/>
             <w:shd w:val="clear" w:color="auto" w:fill="FFFFFF"/>
           </w:tcPr>
@@ -3116,7 +2624,7 @@
         </w:tc>
         <w:tc>
           <w:tcPr>
-            <w:tcW w:w="2781" w:type="dxa"/>
+            <w:tcW w:w="2994" w:type="dxa"/>
             <w:gridSpan w:val="4"/>
             <w:shd w:val="clear" w:color="auto" w:fill="FFFFFF"/>
             <w:vAlign w:val="center"/>
@@ -3155,7 +2663,7 @@
         </w:trPr>
         <w:tc>
           <w:tcPr>
-            <w:tcW w:w="1848" w:type="dxa"/>
+            <w:tcW w:w="1818" w:type="dxa"/>
             <w:shd w:val="clear" w:color="auto" w:fill="FFFFFF"/>
             <w:vAlign w:val="center"/>
           </w:tcPr>
@@ -3179,7 +2687,7 @@
         </w:tc>
         <w:tc>
           <w:tcPr>
-            <w:tcW w:w="3360" w:type="dxa"/>
+            <w:tcW w:w="3168" w:type="dxa"/>
             <w:gridSpan w:val="4"/>
             <w:shd w:val="clear" w:color="auto" w:fill="FFFFFF"/>
           </w:tcPr>
@@ -3208,7 +2716,7 @@
         </w:tc>
         <w:tc>
           <w:tcPr>
-            <w:tcW w:w="2964" w:type="dxa"/>
+            <w:tcW w:w="2973" w:type="dxa"/>
             <w:gridSpan w:val="4"/>
             <w:shd w:val="clear" w:color="auto" w:fill="FFFFFF"/>
           </w:tcPr>
@@ -3237,7 +2745,7 @@
         </w:tc>
         <w:tc>
           <w:tcPr>
-            <w:tcW w:w="2781" w:type="dxa"/>
+            <w:tcW w:w="2994" w:type="dxa"/>
             <w:gridSpan w:val="4"/>
             <w:shd w:val="clear" w:color="auto" w:fill="FFFFFF"/>
             <w:vAlign w:val="center"/>
@@ -3273,7 +2781,7 @@
         </w:trPr>
         <w:tc>
           <w:tcPr>
-            <w:tcW w:w="1848" w:type="dxa"/>
+            <w:tcW w:w="1818" w:type="dxa"/>
             <w:shd w:val="clear" w:color="auto" w:fill="FFFFFF"/>
             <w:vAlign w:val="center"/>
           </w:tcPr>
@@ -3297,7 +2805,7 @@
         </w:tc>
         <w:tc>
           <w:tcPr>
-            <w:tcW w:w="3360" w:type="dxa"/>
+            <w:tcW w:w="3168" w:type="dxa"/>
             <w:gridSpan w:val="4"/>
             <w:shd w:val="clear" w:color="auto" w:fill="FFFFFF"/>
           </w:tcPr>
@@ -3326,7 +2834,7 @@
         </w:tc>
         <w:tc>
           <w:tcPr>
-            <w:tcW w:w="2964" w:type="dxa"/>
+            <w:tcW w:w="2973" w:type="dxa"/>
             <w:gridSpan w:val="4"/>
             <w:shd w:val="clear" w:color="auto" w:fill="FFFFFF"/>
           </w:tcPr>
@@ -3355,7 +2863,7 @@
         </w:tc>
         <w:tc>
           <w:tcPr>
-            <w:tcW w:w="2781" w:type="dxa"/>
+            <w:tcW w:w="2994" w:type="dxa"/>
             <w:gridSpan w:val="4"/>
             <w:shd w:val="clear" w:color="auto" w:fill="FFFFFF"/>
             <w:vAlign w:val="center"/>
@@ -3391,18 +2899,27 @@
         <w:rPr>
           <w:rFonts w:ascii="Arial" w:hAnsi="Arial" w:cs="Arial"/>
           <w:b/>
-          <w:sz w:val="17"/>
-          <w:szCs w:val="17"/>
+          <w:sz w:val="18"/>
+          <w:szCs w:val="18"/>
         </w:rPr>
       </w:pPr>
       <w:r>
         <w:rPr>
           <w:rFonts w:ascii="Arial" w:hAnsi="Arial" w:cs="Arial"/>
           <w:b/>
-          <w:sz w:val="17"/>
-          <w:szCs w:val="17"/>
+          <w:sz w:val="18"/>
+          <w:szCs w:val="18"/>
         </w:rPr>
-        <w:t>4. Информация о разгрузке.</w:t>
+        <w:t>3</w:t>
+      </w:r>
+      <w:r>
+        <w:rPr>
+          <w:rFonts w:ascii="Arial" w:hAnsi="Arial" w:cs="Arial"/>
+          <w:b/>
+          <w:sz w:val="18"/>
+          <w:szCs w:val="18"/>
+        </w:rPr>
+        <w:t>. Информация о разгрузке.</w:t>
       </w:r>
     </w:p>
     <w:tbl>
@@ -3421,19 +2938,19 @@
         <w:tblLook w:val="01E0"/>
       </w:tblPr>
       <w:tblGrid>
-        <w:gridCol w:w="1831"/>
-        <w:gridCol w:w="1320"/>
+        <w:gridCol w:w="1728"/>
+        <w:gridCol w:w="1352"/>
         <w:gridCol w:w="410"/>
-        <w:gridCol w:w="833"/>
-        <w:gridCol w:w="824"/>
-        <w:gridCol w:w="1096"/>
+        <w:gridCol w:w="680"/>
+        <w:gridCol w:w="630"/>
+        <w:gridCol w:w="1356"/>
         <w:gridCol w:w="410"/>
-        <w:gridCol w:w="733"/>
-        <w:gridCol w:w="724"/>
-        <w:gridCol w:w="979"/>
+        <w:gridCol w:w="680"/>
+        <w:gridCol w:w="587"/>
+        <w:gridCol w:w="1420"/>
         <w:gridCol w:w="410"/>
-        <w:gridCol w:w="694"/>
-        <w:gridCol w:w="684"/>
+        <w:gridCol w:w="680"/>
+        <w:gridCol w:w="605"/>
       </w:tblGrid>
       <w:tr>
         <w:trPr>
@@ -3442,7 +2959,7 @@
         </w:trPr>
         <w:tc>
           <w:tcPr>
-            <w:tcW w:w="1845" w:type="dxa"/>
+            <w:tcW w:w="1729" w:type="dxa"/>
             <w:shd w:val="clear" w:color="auto" w:fill="auto"/>
             <w:vAlign w:val="center"/>
           </w:tcPr>
@@ -3468,7 +2985,7 @@
         </w:tc>
         <w:tc>
           <w:tcPr>
-            <w:tcW w:w="3378" w:type="dxa"/>
+            <w:tcW w:w="3072" w:type="dxa"/>
             <w:gridSpan w:val="4"/>
             <w:shd w:val="clear" w:color="auto" w:fill="auto"/>
             <w:vAlign w:val="center"/>
@@ -3498,7 +3015,7 @@
         </w:tc>
         <w:tc>
           <w:tcPr>
-            <w:tcW w:w="2946" w:type="dxa"/>
+            <w:tcW w:w="3032" w:type="dxa"/>
             <w:gridSpan w:val="4"/>
             <w:shd w:val="clear" w:color="auto" w:fill="auto"/>
             <w:vAlign w:val="center"/>
@@ -3528,7 +3045,7 @@
         </w:tc>
         <w:tc>
           <w:tcPr>
-            <w:tcW w:w="2779" w:type="dxa"/>
+            <w:tcW w:w="3115" w:type="dxa"/>
             <w:gridSpan w:val="4"/>
             <w:shd w:val="clear" w:color="auto" w:fill="auto"/>
             <w:vAlign w:val="center"/>
@@ -3564,7 +3081,7 @@
         </w:trPr>
         <w:tc>
           <w:tcPr>
-            <w:tcW w:w="1845" w:type="dxa"/>
+            <w:tcW w:w="1729" w:type="dxa"/>
             <w:shd w:val="clear" w:color="auto" w:fill="auto"/>
             <w:vAlign w:val="center"/>
           </w:tcPr>
@@ -3589,7 +3106,7 @@
         </w:tc>
         <w:tc>
           <w:tcPr>
-            <w:tcW w:w="1362" w:type="dxa"/>
+            <w:tcW w:w="1355" w:type="dxa"/>
             <w:shd w:val="clear" w:color="auto" w:fill="auto"/>
             <w:vAlign w:val="center"/>
           </w:tcPr>
@@ -3604,7 +3121,6 @@
                 <w:color w:val="0000FF"/>
                 <w:sz w:val="17"/>
                 <w:szCs w:val="17"/>
-                <w:lang w:val="en-US"/>
               </w:rPr>
             </w:pPr>
             <w:fldSimple w:instr=" MERGEFIELD  uld1  \* MERGEFORMAT ">
@@ -3615,7 +3131,6 @@
                   <w:color w:val="0000FF"/>
                   <w:sz w:val="17"/>
                   <w:szCs w:val="17"/>
-                  <w:lang w:val="en-US"/>
                 </w:rPr>
                 <w:t>25-07-2011</w:t>
               </w:r>
@@ -3624,14 +3139,16 @@
         </w:tc>
         <w:tc>
           <w:tcPr>
-            <w:tcW w:w="327" w:type="dxa"/>
+            <w:tcW w:w="407" w:type="dxa"/>
             <w:shd w:val="clear" w:color="auto" w:fill="auto"/>
+            <w:vAlign w:val="center"/>
           </w:tcPr>
           <w:p>
             <w:pPr>
               <w:tabs>
                 <w:tab w:val="left" w:pos="9519"/>
               </w:tabs>
+              <w:jc w:val="center"/>
               <w:rPr>
                 <w:rFonts w:ascii="Arial" w:hAnsi="Arial" w:cs="Arial"/>
                 <w:sz w:val="17"/>
@@ -3650,7 +3167,7 @@
         </w:tc>
         <w:tc>
           <w:tcPr>
-            <w:tcW w:w="844" w:type="dxa"/>
+            <w:tcW w:w="680" w:type="dxa"/>
             <w:shd w:val="clear" w:color="auto" w:fill="auto"/>
           </w:tcPr>
           <w:p>
@@ -3681,19 +3198,16 @@
         </w:tc>
         <w:tc>
           <w:tcPr>
-            <w:tcW w:w="845" w:type="dxa"/>
+            <w:tcW w:w="630" w:type="dxa"/>
             <w:shd w:val="clear" w:color="auto" w:fill="auto"/>
-            <w:vAlign w:val="center"/>
           </w:tcPr>
           <w:p>
             <w:pPr>
               <w:tabs>
                 <w:tab w:val="left" w:pos="9519"/>
               </w:tabs>
-              <w:jc w:val="center"/>
-              <w:rPr>
-                <w:rFonts w:ascii="Arial" w:hAnsi="Arial" w:cs="Arial"/>
-                <w:color w:val="0000FF"/>
+              <w:rPr>
+                <w:rFonts w:ascii="Arial" w:hAnsi="Arial" w:cs="Arial"/>
                 <w:sz w:val="17"/>
                 <w:szCs w:val="17"/>
               </w:rPr>
@@ -3710,7 +3224,7 @@
         </w:tc>
         <w:tc>
           <w:tcPr>
-            <w:tcW w:w="1122" w:type="dxa"/>
+            <w:tcW w:w="1358" w:type="dxa"/>
             <w:shd w:val="clear" w:color="auto" w:fill="auto"/>
             <w:vAlign w:val="center"/>
           </w:tcPr>
@@ -3743,33 +3257,7 @@
         </w:tc>
         <w:tc>
           <w:tcPr>
-            <w:tcW w:w="351" w:type="dxa"/>
-            <w:shd w:val="clear" w:color="auto" w:fill="auto"/>
-          </w:tcPr>
-          <w:p>
-            <w:pPr>
-              <w:tabs>
-                <w:tab w:val="left" w:pos="9519"/>
-              </w:tabs>
-              <w:rPr>
-                <w:rFonts w:ascii="Arial" w:hAnsi="Arial" w:cs="Arial"/>
-                <w:sz w:val="17"/>
-                <w:szCs w:val="17"/>
-              </w:rPr>
-            </w:pPr>
-            <w:r>
-              <w:rPr>
-                <w:rFonts w:ascii="Arial" w:hAnsi="Arial" w:cs="Arial"/>
-                <w:sz w:val="17"/>
-                <w:szCs w:val="17"/>
-              </w:rPr>
-              <w:t>до</w:t>
-            </w:r>
-          </w:p>
-        </w:tc>
-        <w:tc>
-          <w:tcPr>
-            <w:tcW w:w="736" w:type="dxa"/>
+            <w:tcW w:w="407" w:type="dxa"/>
             <w:shd w:val="clear" w:color="auto" w:fill="auto"/>
             <w:vAlign w:val="center"/>
           </w:tcPr>
@@ -3779,6 +3267,32 @@
                 <w:tab w:val="left" w:pos="9519"/>
               </w:tabs>
               <w:jc w:val="center"/>
+              <w:rPr>
+                <w:rFonts w:ascii="Arial" w:hAnsi="Arial" w:cs="Arial"/>
+                <w:sz w:val="17"/>
+                <w:szCs w:val="17"/>
+              </w:rPr>
+            </w:pPr>
+            <w:r>
+              <w:rPr>
+                <w:rFonts w:ascii="Arial" w:hAnsi="Arial" w:cs="Arial"/>
+                <w:sz w:val="17"/>
+                <w:szCs w:val="17"/>
+              </w:rPr>
+              <w:t>до</w:t>
+            </w:r>
+          </w:p>
+        </w:tc>
+        <w:tc>
+          <w:tcPr>
+            <w:tcW w:w="680" w:type="dxa"/>
+            <w:shd w:val="clear" w:color="auto" w:fill="auto"/>
+          </w:tcPr>
+          <w:p>
+            <w:pPr>
+              <w:tabs>
+                <w:tab w:val="left" w:pos="9519"/>
+              </w:tabs>
               <w:rPr>
                 <w:rFonts w:ascii="Arial" w:hAnsi="Arial" w:cs="Arial"/>
                 <w:color w:val="0000FF"/>
@@ -3802,19 +3316,16 @@
         </w:tc>
         <w:tc>
           <w:tcPr>
-            <w:tcW w:w="737" w:type="dxa"/>
+            <w:tcW w:w="587" w:type="dxa"/>
             <w:shd w:val="clear" w:color="auto" w:fill="auto"/>
-            <w:vAlign w:val="center"/>
           </w:tcPr>
           <w:p>
             <w:pPr>
               <w:tabs>
                 <w:tab w:val="left" w:pos="9519"/>
               </w:tabs>
-              <w:jc w:val="center"/>
-              <w:rPr>
-                <w:rFonts w:ascii="Arial" w:hAnsi="Arial" w:cs="Arial"/>
-                <w:color w:val="0000FF"/>
+              <w:rPr>
+                <w:rFonts w:ascii="Arial" w:hAnsi="Arial" w:cs="Arial"/>
                 <w:sz w:val="17"/>
                 <w:szCs w:val="17"/>
               </w:rPr>
@@ -3831,7 +3342,7 @@
         </w:tc>
         <w:tc>
           <w:tcPr>
-            <w:tcW w:w="997" w:type="dxa"/>
+            <w:tcW w:w="1423" w:type="dxa"/>
             <w:shd w:val="clear" w:color="auto" w:fill="auto"/>
             <w:vAlign w:val="center"/>
           </w:tcPr>
@@ -3864,34 +3375,7 @@
         </w:tc>
         <w:tc>
           <w:tcPr>
-            <w:tcW w:w="392" w:type="dxa"/>
-            <w:shd w:val="clear" w:color="auto" w:fill="auto"/>
-            <w:vAlign w:val="center"/>
-          </w:tcPr>
-          <w:p>
-            <w:pPr>
-              <w:tabs>
-                <w:tab w:val="left" w:pos="9519"/>
-              </w:tabs>
-              <w:rPr>
-                <w:rFonts w:ascii="Arial" w:hAnsi="Arial" w:cs="Arial"/>
-                <w:sz w:val="17"/>
-                <w:szCs w:val="17"/>
-              </w:rPr>
-            </w:pPr>
-            <w:r>
-              <w:rPr>
-                <w:rFonts w:ascii="Arial" w:hAnsi="Arial" w:cs="Arial"/>
-                <w:sz w:val="17"/>
-                <w:szCs w:val="17"/>
-              </w:rPr>
-              <w:t>до</w:t>
-            </w:r>
-          </w:p>
-        </w:tc>
-        <w:tc>
-          <w:tcPr>
-            <w:tcW w:w="695" w:type="dxa"/>
+            <w:tcW w:w="407" w:type="dxa"/>
             <w:shd w:val="clear" w:color="auto" w:fill="auto"/>
             <w:vAlign w:val="center"/>
           </w:tcPr>
@@ -3901,6 +3385,33 @@
                 <w:tab w:val="left" w:pos="9519"/>
               </w:tabs>
               <w:jc w:val="center"/>
+              <w:rPr>
+                <w:rFonts w:ascii="Arial" w:hAnsi="Arial" w:cs="Arial"/>
+                <w:sz w:val="17"/>
+                <w:szCs w:val="17"/>
+              </w:rPr>
+            </w:pPr>
+            <w:r>
+              <w:rPr>
+                <w:rFonts w:ascii="Arial" w:hAnsi="Arial" w:cs="Arial"/>
+                <w:sz w:val="17"/>
+                <w:szCs w:val="17"/>
+              </w:rPr>
+              <w:t>до</w:t>
+            </w:r>
+          </w:p>
+        </w:tc>
+        <w:tc>
+          <w:tcPr>
+            <w:tcW w:w="680" w:type="dxa"/>
+            <w:shd w:val="clear" w:color="auto" w:fill="auto"/>
+            <w:vAlign w:val="center"/>
+          </w:tcPr>
+          <w:p>
+            <w:pPr>
+              <w:tabs>
+                <w:tab w:val="left" w:pos="9519"/>
+              </w:tabs>
               <w:rPr>
                 <w:rFonts w:ascii="Arial" w:hAnsi="Arial" w:cs="Arial"/>
                 <w:color w:val="0000FF"/>
@@ -3924,7 +3435,7 @@
         </w:tc>
         <w:tc>
           <w:tcPr>
-            <w:tcW w:w="695" w:type="dxa"/>
+            <w:tcW w:w="605" w:type="dxa"/>
             <w:shd w:val="clear" w:color="auto" w:fill="auto"/>
             <w:vAlign w:val="center"/>
           </w:tcPr>
@@ -3933,10 +3444,8 @@
               <w:tabs>
                 <w:tab w:val="left" w:pos="9519"/>
               </w:tabs>
-              <w:jc w:val="center"/>
-              <w:rPr>
-                <w:rFonts w:ascii="Arial" w:hAnsi="Arial" w:cs="Arial"/>
-                <w:color w:val="0000FF"/>
+              <w:rPr>
+                <w:rFonts w:ascii="Arial" w:hAnsi="Arial" w:cs="Arial"/>
                 <w:sz w:val="17"/>
                 <w:szCs w:val="17"/>
               </w:rPr>
@@ -3959,7 +3468,7 @@
         </w:trPr>
         <w:tc>
           <w:tcPr>
-            <w:tcW w:w="1845" w:type="dxa"/>
+            <w:tcW w:w="1729" w:type="dxa"/>
             <w:shd w:val="clear" w:color="auto" w:fill="auto"/>
             <w:vAlign w:val="center"/>
           </w:tcPr>
@@ -3983,7 +3492,7 @@
         </w:tc>
         <w:tc>
           <w:tcPr>
-            <w:tcW w:w="3378" w:type="dxa"/>
+            <w:tcW w:w="3072" w:type="dxa"/>
             <w:gridSpan w:val="4"/>
             <w:shd w:val="clear" w:color="auto" w:fill="auto"/>
           </w:tcPr>
@@ -4015,7 +3524,7 @@
         </w:tc>
         <w:tc>
           <w:tcPr>
-            <w:tcW w:w="2946" w:type="dxa"/>
+            <w:tcW w:w="3032" w:type="dxa"/>
             <w:gridSpan w:val="4"/>
             <w:shd w:val="clear" w:color="auto" w:fill="auto"/>
           </w:tcPr>
@@ -4047,7 +3556,7 @@
         </w:tc>
         <w:tc>
           <w:tcPr>
-            <w:tcW w:w="2779" w:type="dxa"/>
+            <w:tcW w:w="3115" w:type="dxa"/>
             <w:gridSpan w:val="4"/>
             <w:shd w:val="clear" w:color="auto" w:fill="auto"/>
             <w:vAlign w:val="center"/>
@@ -4086,7 +3595,7 @@
         </w:trPr>
         <w:tc>
           <w:tcPr>
-            <w:tcW w:w="1845" w:type="dxa"/>
+            <w:tcW w:w="1729" w:type="dxa"/>
             <w:shd w:val="clear" w:color="auto" w:fill="auto"/>
             <w:vAlign w:val="center"/>
           </w:tcPr>
@@ -4111,7 +3620,7 @@
         </w:tc>
         <w:tc>
           <w:tcPr>
-            <w:tcW w:w="3378" w:type="dxa"/>
+            <w:tcW w:w="3072" w:type="dxa"/>
             <w:gridSpan w:val="4"/>
             <w:shd w:val="clear" w:color="auto" w:fill="auto"/>
           </w:tcPr>
@@ -4143,7 +3652,7 @@
         </w:tc>
         <w:tc>
           <w:tcPr>
-            <w:tcW w:w="2946" w:type="dxa"/>
+            <w:tcW w:w="3032" w:type="dxa"/>
             <w:gridSpan w:val="4"/>
             <w:shd w:val="clear" w:color="auto" w:fill="auto"/>
           </w:tcPr>
@@ -4175,7 +3684,7 @@
         </w:tc>
         <w:tc>
           <w:tcPr>
-            <w:tcW w:w="2779" w:type="dxa"/>
+            <w:tcW w:w="3115" w:type="dxa"/>
             <w:gridSpan w:val="4"/>
             <w:shd w:val="clear" w:color="auto" w:fill="auto"/>
             <w:vAlign w:val="center"/>
@@ -4214,7 +3723,7 @@
         </w:trPr>
         <w:tc>
           <w:tcPr>
-            <w:tcW w:w="1845" w:type="dxa"/>
+            <w:tcW w:w="1729" w:type="dxa"/>
             <w:shd w:val="clear" w:color="auto" w:fill="auto"/>
             <w:vAlign w:val="center"/>
           </w:tcPr>
@@ -4238,7 +3747,7 @@
         </w:tc>
         <w:tc>
           <w:tcPr>
-            <w:tcW w:w="3378" w:type="dxa"/>
+            <w:tcW w:w="3072" w:type="dxa"/>
             <w:gridSpan w:val="4"/>
             <w:shd w:val="clear" w:color="auto" w:fill="auto"/>
           </w:tcPr>
@@ -4267,7 +3776,7 @@
         </w:tc>
         <w:tc>
           <w:tcPr>
-            <w:tcW w:w="2946" w:type="dxa"/>
+            <w:tcW w:w="3032" w:type="dxa"/>
             <w:gridSpan w:val="4"/>
             <w:shd w:val="clear" w:color="auto" w:fill="auto"/>
           </w:tcPr>
@@ -4296,7 +3805,7 @@
         </w:tc>
         <w:tc>
           <w:tcPr>
-            <w:tcW w:w="2779" w:type="dxa"/>
+            <w:tcW w:w="3115" w:type="dxa"/>
             <w:gridSpan w:val="4"/>
             <w:shd w:val="clear" w:color="auto" w:fill="auto"/>
             <w:vAlign w:val="center"/>
@@ -4332,7 +3841,7 @@
         </w:trPr>
         <w:tc>
           <w:tcPr>
-            <w:tcW w:w="1845" w:type="dxa"/>
+            <w:tcW w:w="1729" w:type="dxa"/>
             <w:shd w:val="clear" w:color="auto" w:fill="auto"/>
             <w:vAlign w:val="center"/>
           </w:tcPr>
@@ -4356,7 +3865,7 @@
         </w:tc>
         <w:tc>
           <w:tcPr>
-            <w:tcW w:w="3378" w:type="dxa"/>
+            <w:tcW w:w="3072" w:type="dxa"/>
             <w:gridSpan w:val="4"/>
             <w:shd w:val="clear" w:color="auto" w:fill="auto"/>
           </w:tcPr>
@@ -4385,7 +3894,7 @@
         </w:tc>
         <w:tc>
           <w:tcPr>
-            <w:tcW w:w="2946" w:type="dxa"/>
+            <w:tcW w:w="3032" w:type="dxa"/>
             <w:gridSpan w:val="4"/>
             <w:shd w:val="clear" w:color="auto" w:fill="auto"/>
           </w:tcPr>
@@ -4414,7 +3923,7 @@
         </w:tc>
         <w:tc>
           <w:tcPr>
-            <w:tcW w:w="2779" w:type="dxa"/>
+            <w:tcW w:w="3115" w:type="dxa"/>
             <w:gridSpan w:val="4"/>
             <w:shd w:val="clear" w:color="auto" w:fill="auto"/>
             <w:vAlign w:val="center"/>
@@ -4450,18 +3959,27 @@
         <w:rPr>
           <w:rFonts w:ascii="Arial" w:hAnsi="Arial" w:cs="Arial"/>
           <w:b/>
-          <w:sz w:val="17"/>
-          <w:szCs w:val="17"/>
+          <w:sz w:val="18"/>
+          <w:szCs w:val="18"/>
         </w:rPr>
       </w:pPr>
       <w:r>
         <w:rPr>
           <w:rFonts w:ascii="Arial" w:hAnsi="Arial" w:cs="Arial"/>
           <w:b/>
-          <w:sz w:val="17"/>
-          <w:szCs w:val="17"/>
+          <w:sz w:val="18"/>
+          <w:szCs w:val="18"/>
         </w:rPr>
-        <w:t>5. Стоимость услуг и порядок расчётов.</w:t>
+        <w:t>4</w:t>
+      </w:r>
+      <w:r>
+        <w:rPr>
+          <w:rFonts w:ascii="Arial" w:hAnsi="Arial" w:cs="Arial"/>
+          <w:b/>
+          <w:sz w:val="18"/>
+          <w:szCs w:val="18"/>
+        </w:rPr>
+        <w:t>. Стоимость услуг и порядок расчётов.</w:t>
       </w:r>
     </w:p>
     <w:tbl>
@@ -4518,6 +4036,7 @@
               <w:t xml:space="preserve">Стоимость </w:t>
             </w:r>
             <w:proofErr w:type="spellStart"/>
+            <w:proofErr w:type="gramStart"/>
             <w:r>
               <w:rPr>
                 <w:rFonts w:ascii="Arial" w:hAnsi="Arial" w:cs="Arial"/>
@@ -4543,6 +4062,7 @@
               <w:t>ки</w:t>
             </w:r>
             <w:proofErr w:type="spellEnd"/>
+            <w:proofErr w:type="gramEnd"/>
             <w:r>
               <w:rPr>
                 <w:rFonts w:ascii="Arial" w:hAnsi="Arial" w:cs="Arial"/>
@@ -5702,13 +5222,23 @@
                 <w:szCs w:val="17"/>
               </w:rPr>
             </w:pPr>
-            <w:r>
-              <w:rPr>
-                <w:rFonts w:ascii="Arial" w:hAnsi="Arial" w:cs="Arial"/>
-                <w:sz w:val="17"/>
-                <w:szCs w:val="17"/>
-              </w:rPr>
-              <w:t>б/</w:t>
+            <w:proofErr w:type="gramStart"/>
+            <w:r>
+              <w:rPr>
+                <w:rFonts w:ascii="Arial" w:hAnsi="Arial" w:cs="Arial"/>
+                <w:sz w:val="17"/>
+                <w:szCs w:val="17"/>
+              </w:rPr>
+              <w:t>б</w:t>
+            </w:r>
+            <w:proofErr w:type="gramEnd"/>
+            <w:r>
+              <w:rPr>
+                <w:rFonts w:ascii="Arial" w:hAnsi="Arial" w:cs="Arial"/>
+                <w:sz w:val="17"/>
+                <w:szCs w:val="17"/>
+              </w:rPr>
+              <w:t>/</w:t>
             </w:r>
             <w:proofErr w:type="spellStart"/>
             <w:r>
@@ -5903,13 +5433,23 @@
                 <w:szCs w:val="17"/>
               </w:rPr>
             </w:pPr>
-            <w:r>
-              <w:rPr>
-                <w:rFonts w:ascii="Arial" w:hAnsi="Arial" w:cs="Arial"/>
-                <w:sz w:val="17"/>
-                <w:szCs w:val="17"/>
-              </w:rPr>
-              <w:t>б/</w:t>
+            <w:proofErr w:type="gramStart"/>
+            <w:r>
+              <w:rPr>
+                <w:rFonts w:ascii="Arial" w:hAnsi="Arial" w:cs="Arial"/>
+                <w:sz w:val="17"/>
+                <w:szCs w:val="17"/>
+              </w:rPr>
+              <w:t>б</w:t>
+            </w:r>
+            <w:proofErr w:type="gramEnd"/>
+            <w:r>
+              <w:rPr>
+                <w:rFonts w:ascii="Arial" w:hAnsi="Arial" w:cs="Arial"/>
+                <w:sz w:val="17"/>
+                <w:szCs w:val="17"/>
+              </w:rPr>
+              <w:t>/</w:t>
             </w:r>
             <w:proofErr w:type="spellStart"/>
             <w:r>
@@ -5955,18 +5495,27 @@
         <w:rPr>
           <w:rFonts w:ascii="Arial" w:hAnsi="Arial" w:cs="Arial"/>
           <w:b/>
-          <w:sz w:val="17"/>
-          <w:szCs w:val="17"/>
+          <w:sz w:val="18"/>
+          <w:szCs w:val="18"/>
         </w:rPr>
       </w:pPr>
       <w:r>
         <w:rPr>
           <w:rFonts w:ascii="Arial" w:hAnsi="Arial" w:cs="Arial"/>
           <w:b/>
-          <w:sz w:val="17"/>
-          <w:szCs w:val="17"/>
+          <w:sz w:val="18"/>
+          <w:szCs w:val="18"/>
         </w:rPr>
-        <w:t>6. Данные транспорта и водителя.</w:t>
+        <w:t>5</w:t>
+      </w:r>
+      <w:r>
+        <w:rPr>
+          <w:rFonts w:ascii="Arial" w:hAnsi="Arial" w:cs="Arial"/>
+          <w:b/>
+          <w:sz w:val="18"/>
+          <w:szCs w:val="18"/>
+        </w:rPr>
+        <w:t>. Данные транспорта и водителя.</w:t>
       </w:r>
     </w:p>
     <w:tbl>
@@ -6484,12 +6033,11 @@
         <w:pStyle w:val="aa"/>
         <w:spacing w:after="0"/>
         <w:ind w:left="0"/>
-        <w:jc w:val="center"/>
         <w:rPr>
           <w:rFonts w:ascii="Arial" w:hAnsi="Arial" w:cs="Arial"/>
           <w:b/>
-          <w:sz w:val="17"/>
-          <w:szCs w:val="17"/>
+          <w:sz w:val="18"/>
+          <w:szCs w:val="18"/>
         </w:rPr>
       </w:pPr>
       <w:r>
@@ -6499,7 +6047,25 @@
           <w:sz w:val="17"/>
           <w:szCs w:val="17"/>
         </w:rPr>
-        <w:t>7. Ответственность Сторон.</w:t>
+        <w:t xml:space="preserve">                                                                                          </w:t>
+      </w:r>
+      <w:r>
+        <w:rPr>
+          <w:rFonts w:ascii="Arial" w:hAnsi="Arial" w:cs="Arial"/>
+          <w:b/>
+          <w:sz w:val="18"/>
+          <w:szCs w:val="18"/>
+        </w:rPr>
+        <w:t>6</w:t>
+      </w:r>
+      <w:r>
+        <w:rPr>
+          <w:rFonts w:ascii="Arial" w:hAnsi="Arial" w:cs="Arial"/>
+          <w:b/>
+          <w:sz w:val="18"/>
+          <w:szCs w:val="18"/>
+        </w:rPr>
+        <w:t>. Ответственность Сторон.</w:t>
       </w:r>
     </w:p>
     <w:tbl>
@@ -7419,7 +6985,43 @@
                 <w:sz w:val="17"/>
                 <w:szCs w:val="17"/>
               </w:rPr>
-              <w:t xml:space="preserve">Штраф за отказ от ТС в день погрузки в размере </w:t>
+              <w:t xml:space="preserve">Штраф за отказ </w:t>
+            </w:r>
+            <w:proofErr w:type="gramStart"/>
+            <w:r>
+              <w:rPr>
+                <w:rFonts w:ascii="Arial" w:hAnsi="Arial" w:cs="Arial"/>
+                <w:sz w:val="17"/>
+                <w:szCs w:val="17"/>
+              </w:rPr>
+              <w:t>от</w:t>
+            </w:r>
+            <w:proofErr w:type="gramEnd"/>
+            <w:r>
+              <w:rPr>
+                <w:rFonts w:ascii="Arial" w:hAnsi="Arial" w:cs="Arial"/>
+                <w:sz w:val="17"/>
+                <w:szCs w:val="17"/>
+              </w:rPr>
+              <w:t xml:space="preserve"> ТС </w:t>
+            </w:r>
+            <w:proofErr w:type="gramStart"/>
+            <w:r>
+              <w:rPr>
+                <w:rFonts w:ascii="Arial" w:hAnsi="Arial" w:cs="Arial"/>
+                <w:sz w:val="17"/>
+                <w:szCs w:val="17"/>
+              </w:rPr>
+              <w:t>в</w:t>
+            </w:r>
+            <w:proofErr w:type="gramEnd"/>
+            <w:r>
+              <w:rPr>
+                <w:rFonts w:ascii="Arial" w:hAnsi="Arial" w:cs="Arial"/>
+                <w:sz w:val="17"/>
+                <w:szCs w:val="17"/>
+              </w:rPr>
+              <w:t xml:space="preserve"> день погрузки в размере </w:t>
             </w:r>
           </w:p>
         </w:tc>
@@ -7566,17 +7168,6 @@
                 </w:rPr>
                 <w:t>2.0</w:t>
               </w:r>
-              <w:r>
-                <w:rPr>
-                  <w:rFonts w:ascii="Arial" w:hAnsi="Arial" w:cs="Arial"/>
-                  <w:noProof/>
-                  <w:color w:val="0000FF"/>
-                  <w:sz w:val="17"/>
-                  <w:szCs w:val="17"/>
-                </w:rPr>
-                <w:lastRenderedPageBreak/>
-                <w:t/>
-              </w:r>
             </w:fldSimple>
           </w:p>
         </w:tc>
@@ -7604,7 +7195,6 @@
                 <w:sz w:val="17"/>
                 <w:szCs w:val="17"/>
               </w:rPr>
-              <w:lastRenderedPageBreak/>
               <w:t>часов в размере</w:t>
             </w:r>
           </w:p>
@@ -7638,17 +7228,6 @@
                 </w:rPr>
                 <w:t>5.0</w:t>
               </w:r>
-              <w:r>
-                <w:rPr>
-                  <w:rFonts w:ascii="Arial" w:hAnsi="Arial" w:cs="Arial"/>
-                  <w:noProof/>
-                  <w:color w:val="0000FF"/>
-                  <w:sz w:val="17"/>
-                  <w:szCs w:val="17"/>
-                </w:rPr>
-                <w:lastRenderedPageBreak/>
-                <w:t/>
-              </w:r>
             </w:fldSimple>
           </w:p>
         </w:tc>
@@ -7676,7 +7255,6 @@
                 <w:sz w:val="17"/>
                 <w:szCs w:val="17"/>
               </w:rPr>
-              <w:lastRenderedPageBreak/>
               <w:t>% от стоимости перевозки за каждый час простоя.</w:t>
             </w:r>
           </w:p>
@@ -7710,7 +7288,6 @@
                 <w:sz w:val="17"/>
                 <w:szCs w:val="17"/>
               </w:rPr>
-              <w:lastRenderedPageBreak/>
               <w:t xml:space="preserve">Штраф за просрочку оплаты  счетов в размере </w:t>
             </w:r>
           </w:p>
@@ -7794,11 +7371,10 @@
     </w:tbl>
     <w:p>
       <w:pPr>
-        <w:jc w:val="center"/>
         <w:rPr>
           <w:rFonts w:ascii="Arial" w:hAnsi="Arial" w:cs="Arial"/>
-          <w:sz w:val="17"/>
-          <w:szCs w:val="17"/>
+          <w:sz w:val="18"/>
+          <w:szCs w:val="18"/>
         </w:rPr>
       </w:pPr>
       <w:r>
@@ -7808,16 +7384,43 @@
           <w:sz w:val="17"/>
           <w:szCs w:val="17"/>
         </w:rPr>
-        <w:t>8</w:t>
+        <w:t xml:space="preserve">                                                                                            </w:t>
       </w:r>
       <w:r>
         <w:rPr>
           <w:rFonts w:ascii="Arial" w:hAnsi="Arial" w:cs="Arial"/>
           <w:b/>
-          <w:sz w:val="17"/>
-          <w:szCs w:val="17"/>
+          <w:sz w:val="18"/>
+          <w:szCs w:val="18"/>
         </w:rPr>
-        <w:t>. Реквизиты и подписи Сторон.</w:t>
+        <w:t>7</w:t>
+      </w:r>
+      <w:r>
+        <w:rPr>
+          <w:rFonts w:ascii="Arial" w:hAnsi="Arial" w:cs="Arial"/>
+          <w:b/>
+          <w:sz w:val="18"/>
+          <w:szCs w:val="18"/>
+        </w:rPr>
+        <w:t xml:space="preserve">. </w:t>
+      </w:r>
+      <w:r>
+        <w:rPr>
+          <w:rFonts w:ascii="Arial" w:hAnsi="Arial" w:cs="Arial"/>
+          <w:b/>
+          <w:sz w:val="18"/>
+          <w:szCs w:val="18"/>
+        </w:rPr>
+        <w:t>Подписи</w:t>
+      </w:r>
+      <w:r>
+        <w:rPr>
+          <w:rFonts w:ascii="Arial" w:hAnsi="Arial" w:cs="Arial"/>
+          <w:b/>
+          <w:sz w:val="18"/>
+          <w:szCs w:val="18"/>
+        </w:rPr>
+        <w:t xml:space="preserve"> Сторон.</w:t>
       </w:r>
     </w:p>
     <w:tbl>
@@ -7842,14 +7445,12 @@
       </w:tblPr>
       <w:tblGrid>
         <w:gridCol w:w="2038"/>
-        <w:gridCol w:w="2410"/>
-        <w:gridCol w:w="1922"/>
-        <w:gridCol w:w="1923"/>
-        <w:gridCol w:w="2585"/>
+        <w:gridCol w:w="4536"/>
+        <w:gridCol w:w="4304"/>
       </w:tblGrid>
       <w:tr>
         <w:trPr>
-          <w:trHeight w:val="70"/>
+          <w:trHeight w:val="493"/>
           <w:jc w:val="center"/>
         </w:trPr>
         <w:tc>
@@ -7876,374 +7477,68 @@
                 <w:sz w:val="17"/>
                 <w:szCs w:val="17"/>
               </w:rPr>
-              <w:t>Стороны:</w:t>
-            </w:r>
-          </w:p>
-        </w:tc>
-        <w:tc>
-          <w:tcPr>
-            <w:tcW w:w="4332" w:type="dxa"/>
-            <w:gridSpan w:val="2"/>
+              <w:lastRenderedPageBreak/>
+              <w:t>Подпис</w:t>
+            </w:r>
+            <w:r>
+              <w:rPr>
+                <w:rFonts w:ascii="Arial" w:hAnsi="Arial" w:cs="Arial"/>
+                <w:b/>
+                <w:sz w:val="17"/>
+                <w:szCs w:val="17"/>
+              </w:rPr>
+              <w:t>и</w:t>
+            </w:r>
+            <w:r>
+              <w:rPr>
+                <w:rFonts w:ascii="Arial" w:hAnsi="Arial" w:cs="Arial"/>
+                <w:b/>
+                <w:sz w:val="17"/>
+                <w:szCs w:val="17"/>
+              </w:rPr>
+              <w:t>:</w:t>
+            </w:r>
+          </w:p>
+        </w:tc>
+        <w:tc>
+          <w:tcPr>
+            <w:tcW w:w="4536" w:type="dxa"/>
             <w:shd w:val="clear" w:color="auto" w:fill="auto"/>
             <w:vAlign w:val="center"/>
           </w:tcPr>
           <w:p>
             <w:pPr>
-              <w:jc w:val="center"/>
-              <w:rPr>
-                <w:rFonts w:ascii="Arial" w:hAnsi="Arial" w:cs="Arial"/>
-                <w:b/>
-                <w:sz w:val="17"/>
-                <w:szCs w:val="17"/>
-              </w:rPr>
-            </w:pPr>
-            <w:r>
-              <w:rPr>
-                <w:rFonts w:ascii="Arial" w:hAnsi="Arial" w:cs="Arial"/>
-                <w:b/>
-                <w:sz w:val="17"/>
-                <w:szCs w:val="17"/>
-              </w:rPr>
-              <w:t>Заказчик:</w:t>
-            </w:r>
-          </w:p>
-        </w:tc>
-        <w:tc>
-          <w:tcPr>
-            <w:tcW w:w="4508" w:type="dxa"/>
-            <w:gridSpan w:val="2"/>
-            <w:shd w:val="clear" w:color="auto" w:fill="auto"/>
-            <w:vAlign w:val="center"/>
-          </w:tcPr>
-          <w:p>
-            <w:pPr>
-              <w:pStyle w:val="5"/>
-              <w:widowControl w:val="0"/>
-              <w:spacing w:before="0" w:after="0"/>
-              <w:jc w:val="center"/>
-              <w:rPr>
-                <w:rFonts w:ascii="Arial" w:hAnsi="Arial" w:cs="Arial"/>
-                <w:i w:val="0"/>
-                <w:sz w:val="17"/>
-                <w:szCs w:val="17"/>
-              </w:rPr>
-            </w:pPr>
-            <w:r>
-              <w:rPr>
-                <w:rFonts w:ascii="Arial" w:hAnsi="Arial" w:cs="Arial"/>
-                <w:i w:val="0"/>
-                <w:sz w:val="17"/>
-                <w:szCs w:val="17"/>
-              </w:rPr>
-              <w:t>Перевозчик:</w:t>
-            </w:r>
-          </w:p>
-        </w:tc>
-      </w:tr>
-      <w:tr>
-        <w:trPr>
-          <w:trHeight w:val="70"/>
-          <w:jc w:val="center"/>
-        </w:trPr>
-        <w:tc>
-          <w:tcPr>
-            <w:tcW w:w="2038" w:type="dxa"/>
-            <w:shd w:val="clear" w:color="auto" w:fill="auto"/>
-            <w:vAlign w:val="center"/>
-          </w:tcPr>
-          <w:p>
-            <w:pPr>
-              <w:widowControl w:val="0"/>
-              <w:rPr>
-                <w:rFonts w:ascii="Arial" w:hAnsi="Arial" w:cs="Arial"/>
-                <w:sz w:val="17"/>
-                <w:szCs w:val="17"/>
-              </w:rPr>
-            </w:pPr>
-            <w:r>
-              <w:rPr>
-                <w:rFonts w:ascii="Arial" w:hAnsi="Arial" w:cs="Arial"/>
-                <w:sz w:val="17"/>
-                <w:szCs w:val="17"/>
-              </w:rPr>
-              <w:t xml:space="preserve"> Название компании: </w:t>
-            </w:r>
-          </w:p>
-        </w:tc>
-        <w:tc>
-          <w:tcPr>
-            <w:tcW w:w="4332" w:type="dxa"/>
-            <w:gridSpan w:val="2"/>
-            <w:shd w:val="clear" w:color="auto" w:fill="auto"/>
-            <w:vAlign w:val="center"/>
-          </w:tcPr>
-          <w:p>
-            <w:pPr>
-              <w:pStyle w:val="5"/>
-              <w:widowControl w:val="0"/>
-              <w:spacing w:before="0" w:after="0"/>
-              <w:rPr>
-                <w:rFonts w:ascii="Arial" w:hAnsi="Arial" w:cs="Arial"/>
-                <w:b w:val="0"/>
-                <w:i w:val="0"/>
-                <w:color w:val="0000FF"/>
-                <w:sz w:val="17"/>
-                <w:szCs w:val="17"/>
-              </w:rPr>
-            </w:pPr>
-            <w:fldSimple w:instr=" MERGEFIELD  ЗАО Компания Заказчик  \* MERGEFORMAT ">
-              <w:r>
-                <w:rPr>
-                  <w:rFonts w:ascii="Arial" w:hAnsi="Arial" w:cs="Arial"/>
-                  <w:b w:val="0"/>
-                  <w:i w:val="0"/>
-                  <w:noProof/>
-                  <w:color w:val="0000FF"/>
-                  <w:sz w:val="17"/>
-                  <w:szCs w:val="17"/>
-                </w:rPr>
-                <w:t>ЗАО Компания Заказчик</w:t>
-              </w:r>
-            </w:fldSimple>
-          </w:p>
-        </w:tc>
-        <w:tc>
-          <w:tcPr>
-            <w:tcW w:w="4508" w:type="dxa"/>
-            <w:gridSpan w:val="2"/>
-            <w:shd w:val="clear" w:color="auto" w:fill="auto"/>
-            <w:vAlign w:val="center"/>
-          </w:tcPr>
-          <w:p>
-            <w:pPr>
-              <w:pStyle w:val="5"/>
-              <w:widowControl w:val="0"/>
-              <w:spacing w:before="0" w:after="0"/>
-              <w:rPr>
-                <w:rFonts w:ascii="Arial" w:hAnsi="Arial" w:cs="Arial"/>
-                <w:b w:val="0"/>
-                <w:i w:val="0"/>
-                <w:sz w:val="17"/>
-                <w:szCs w:val="17"/>
-              </w:rPr>
-            </w:pPr>
-            <w:r>
-              <w:rPr>
-                <w:rFonts w:ascii="Arial" w:hAnsi="Arial" w:cs="Arial"/>
-                <w:b w:val="0"/>
-                <w:i w:val="0"/>
-                <w:sz w:val="17"/>
-                <w:szCs w:val="17"/>
-              </w:rPr>
-              <w:t xml:space="preserve"> ООО ТК </w:t>
-            </w:r>
-            <w:proofErr w:type="spellStart"/>
-            <w:r>
-              <w:rPr>
-                <w:rFonts w:ascii="Arial" w:hAnsi="Arial" w:cs="Arial"/>
-                <w:b w:val="0"/>
-                <w:i w:val="0"/>
-                <w:sz w:val="17"/>
-                <w:szCs w:val="17"/>
-              </w:rPr>
-              <w:t>Транс-Юнион</w:t>
-            </w:r>
-            <w:proofErr w:type="spellEnd"/>
-            <w:r>
-              <w:rPr>
-                <w:rFonts w:ascii="Arial" w:hAnsi="Arial" w:cs="Arial"/>
-                <w:b w:val="0"/>
-                <w:i w:val="0"/>
-                <w:sz w:val="17"/>
-                <w:szCs w:val="17"/>
-              </w:rPr>
-              <w:t/>
-            </w:r>
-          </w:p>
-        </w:tc>
-      </w:tr>
-      <w:tr>
-        <w:trPr>
-          <w:trHeight w:val="170"/>
-          <w:jc w:val="center"/>
-        </w:trPr>
-        <w:tc>
-          <w:tcPr>
-            <w:tcW w:w="2038" w:type="dxa"/>
-            <w:shd w:val="clear" w:color="auto" w:fill="auto"/>
-            <w:vAlign w:val="center"/>
-          </w:tcPr>
-          <w:p>
-            <w:pPr>
-              <w:widowControl w:val="0"/>
-              <w:rPr>
-                <w:rFonts w:ascii="Arial" w:hAnsi="Arial" w:cs="Arial"/>
-                <w:sz w:val="17"/>
-                <w:szCs w:val="17"/>
-              </w:rPr>
-            </w:pPr>
-            <w:r>
-              <w:rPr>
-                <w:rFonts w:ascii="Arial" w:hAnsi="Arial" w:cs="Arial"/>
-                <w:sz w:val="17"/>
-                <w:szCs w:val="17"/>
-              </w:rPr>
-              <w:t xml:space="preserve"> Юридический адрес:</w:t>
-            </w:r>
-          </w:p>
-        </w:tc>
-        <w:tc>
-          <w:tcPr>
-            <w:tcW w:w="4332" w:type="dxa"/>
-            <w:gridSpan w:val="2"/>
-            <w:shd w:val="clear" w:color="auto" w:fill="auto"/>
-          </w:tcPr>
-          <w:p>
-            <w:pPr>
-              <w:pStyle w:val="aa"/>
-              <w:spacing w:after="0"/>
-              <w:ind w:left="0"/>
-              <w:rPr>
-                <w:rFonts w:ascii="Arial" w:hAnsi="Arial" w:cs="Arial"/>
-                <w:color w:val="0000FF"/>
-                <w:spacing w:val="-6"/>
-                <w:sz w:val="17"/>
-                <w:szCs w:val="17"/>
-              </w:rPr>
-            </w:pPr>
-            <w:fldSimple w:instr=" MERGEFIELD  legalAddress  \* MERGEFORMAT ">
-              <w:r>
-                <w:rPr>
-                  <w:rFonts w:ascii="Arial" w:hAnsi="Arial" w:cs="Arial"/>
-                  <w:noProof/>
-                  <w:color w:val="0000FF"/>
-                  <w:spacing w:val="-6"/>
-                  <w:sz w:val="17"/>
-                  <w:szCs w:val="17"/>
-                </w:rPr>
-                <w:t>г. Москва, ул. Белобородова, д.5, кв.152</w:t>
-              </w:r>
-            </w:fldSimple>
-          </w:p>
-        </w:tc>
-        <w:tc>
-          <w:tcPr>
-            <w:tcW w:w="4508" w:type="dxa"/>
-            <w:gridSpan w:val="2"/>
-            <w:shd w:val="clear" w:color="auto" w:fill="auto"/>
-            <w:vAlign w:val="center"/>
-          </w:tcPr>
-          <w:p>
-            <w:pPr>
-              <w:pStyle w:val="aa"/>
-              <w:spacing w:after="0"/>
-              <w:ind w:left="0"/>
-              <w:rPr>
-                <w:rFonts w:ascii="Arial" w:hAnsi="Arial" w:cs="Arial"/>
-                <w:spacing w:val="-6"/>
-                <w:sz w:val="17"/>
-                <w:szCs w:val="17"/>
-              </w:rPr>
-            </w:pPr>
-            <w:r>
-              <w:rPr>
-                <w:rFonts w:ascii="Arial" w:hAnsi="Arial" w:cs="Arial"/>
-                <w:spacing w:val="-6"/>
-                <w:sz w:val="17"/>
-                <w:szCs w:val="17"/>
-              </w:rPr>
-              <w:t xml:space="preserve"> 199106, СП</w:t>
-            </w:r>
-            <w:r>
-              <w:rPr>
-                <w:rFonts w:ascii="Arial" w:hAnsi="Arial" w:cs="Arial"/>
-                <w:spacing w:val="-6"/>
-                <w:sz w:val="17"/>
-                <w:szCs w:val="17"/>
-              </w:rPr>
-              <w:t>б</w:t>
-            </w:r>
-            <w:r>
-              <w:rPr>
-                <w:rFonts w:ascii="Arial" w:hAnsi="Arial" w:cs="Arial"/>
-                <w:spacing w:val="-6"/>
-                <w:sz w:val="17"/>
-                <w:szCs w:val="17"/>
-              </w:rPr>
-              <w:t xml:space="preserve">, пл. Морской Славы, д.1, лит. А, </w:t>
-            </w:r>
-            <w:proofErr w:type="spellStart"/>
-            <w:r>
-              <w:rPr>
-                <w:rFonts w:ascii="Arial" w:hAnsi="Arial" w:cs="Arial"/>
-                <w:spacing w:val="-6"/>
-                <w:sz w:val="17"/>
-                <w:szCs w:val="17"/>
-              </w:rPr>
-              <w:t>оф</w:t>
-            </w:r>
-            <w:proofErr w:type="spellEnd"/>
-            <w:r>
-              <w:rPr>
-                <w:rFonts w:ascii="Arial" w:hAnsi="Arial" w:cs="Arial"/>
-                <w:spacing w:val="-6"/>
-                <w:sz w:val="17"/>
-                <w:szCs w:val="17"/>
-              </w:rPr>
-              <w:t>. 6080</w:t>
-            </w:r>
-          </w:p>
-        </w:tc>
-      </w:tr>
-      <w:tr>
-        <w:trPr>
-          <w:trHeight w:val="70"/>
-          <w:jc w:val="center"/>
-        </w:trPr>
-        <w:tc>
-          <w:tcPr>
-            <w:tcW w:w="2038" w:type="dxa"/>
-            <w:shd w:val="clear" w:color="auto" w:fill="auto"/>
-            <w:vAlign w:val="center"/>
-          </w:tcPr>
-          <w:p>
-            <w:pPr>
-              <w:widowControl w:val="0"/>
-              <w:rPr>
-                <w:rFonts w:ascii="Arial" w:hAnsi="Arial" w:cs="Arial"/>
-                <w:sz w:val="17"/>
-                <w:szCs w:val="17"/>
-              </w:rPr>
-            </w:pPr>
-            <w:r>
-              <w:rPr>
-                <w:rFonts w:ascii="Arial" w:hAnsi="Arial" w:cs="Arial"/>
-                <w:sz w:val="17"/>
-                <w:szCs w:val="17"/>
-              </w:rPr>
-              <w:t xml:space="preserve"> ОГРН:</w:t>
-            </w:r>
-          </w:p>
-        </w:tc>
-        <w:tc>
-          <w:tcPr>
-            <w:tcW w:w="4332" w:type="dxa"/>
-            <w:gridSpan w:val="2"/>
-            <w:shd w:val="clear" w:color="auto" w:fill="auto"/>
-          </w:tcPr>
-          <w:p>
-            <w:pPr>
-              <w:pStyle w:val="aa"/>
-              <w:spacing w:after="0"/>
-              <w:ind w:left="0"/>
-              <w:rPr>
-                <w:rFonts w:ascii="Arial" w:hAnsi="Arial" w:cs="Arial"/>
-                <w:color w:val="0000FF"/>
-                <w:sz w:val="17"/>
-                <w:szCs w:val="17"/>
-              </w:rPr>
-            </w:pPr>
-            <w:fldSimple w:instr=" MERGEFIELD  ogrn  \* MERGEFORMAT ">
+              <w:rPr>
+                <w:rFonts w:ascii="Arial" w:hAnsi="Arial" w:cs="Arial"/>
+                <w:sz w:val="17"/>
+                <w:szCs w:val="17"/>
+              </w:rPr>
+            </w:pPr>
+            <w:r>
+              <w:rPr>
+                <w:rFonts w:ascii="Arial" w:hAnsi="Arial" w:cs="Arial"/>
+                <w:sz w:val="17"/>
+                <w:szCs w:val="17"/>
+              </w:rPr>
+              <w:t xml:space="preserve"> </w:t>
+            </w:r>
+            <w:r>
+              <w:rPr>
+                <w:rFonts w:ascii="Arial" w:hAnsi="Arial" w:cs="Arial"/>
+                <w:sz w:val="17"/>
+                <w:szCs w:val="17"/>
+              </w:rPr>
+              <w:t xml:space="preserve"> Заказчик: </w:t>
+            </w:r>
+            <w:r>
+              <w:rPr>
+                <w:rFonts w:ascii="Arial" w:hAnsi="Arial" w:cs="Arial"/>
+                <w:sz w:val="17"/>
+                <w:szCs w:val="17"/>
+              </w:rPr>
+              <w:t xml:space="preserve"> </w:t>
+            </w:r>
+            <w:fldSimple w:instr=" MERGEFIELD  ИП Иванов  \* MERGEFORMAT ">
               <w:r>
                 <w:rPr>
                   <w:rFonts w:ascii="Arial" w:hAnsi="Arial" w:cs="Arial"/>
@@ -8252,413 +7547,21 @@
                   <w:sz w:val="17"/>
                   <w:szCs w:val="17"/>
                 </w:rPr>
-                <w:t>zak ogrn</w:t>
+                <w:t>ИП Иванов</w:t>
               </w:r>
             </w:fldSimple>
           </w:p>
-        </w:tc>
-        <w:tc>
-          <w:tcPr>
-            <w:tcW w:w="4508" w:type="dxa"/>
-            <w:gridSpan w:val="2"/>
-            <w:shd w:val="clear" w:color="auto" w:fill="auto"/>
-            <w:vAlign w:val="center"/>
-          </w:tcPr>
-          <w:p>
-            <w:pPr>
-              <w:pStyle w:val="aa"/>
-              <w:spacing w:after="0"/>
-              <w:ind w:left="0"/>
-              <w:rPr>
-                <w:rFonts w:ascii="Arial" w:hAnsi="Arial" w:cs="Arial"/>
-                <w:sz w:val="17"/>
-                <w:szCs w:val="17"/>
-              </w:rPr>
-            </w:pPr>
-            <w:r>
-              <w:rPr>
-                <w:rFonts w:ascii="Arial" w:hAnsi="Arial" w:cs="Arial"/>
-                <w:sz w:val="17"/>
-                <w:szCs w:val="17"/>
-              </w:rPr>
-              <w:t xml:space="preserve"> 110 984 702 35 05</w:t>
-            </w:r>
-          </w:p>
-        </w:tc>
-      </w:tr>
-      <w:tr>
-        <w:trPr>
-          <w:trHeight w:val="170"/>
-          <w:jc w:val="center"/>
-        </w:trPr>
-        <w:tc>
-          <w:tcPr>
-            <w:tcW w:w="2038" w:type="dxa"/>
-            <w:shd w:val="clear" w:color="auto" w:fill="auto"/>
-            <w:vAlign w:val="center"/>
-          </w:tcPr>
-          <w:p>
-            <w:pPr>
-              <w:widowControl w:val="0"/>
-              <w:rPr>
-                <w:rFonts w:ascii="Arial" w:hAnsi="Arial" w:cs="Arial"/>
-                <w:sz w:val="17"/>
-                <w:szCs w:val="17"/>
-              </w:rPr>
-            </w:pPr>
-            <w:r>
-              <w:rPr>
-                <w:rFonts w:ascii="Arial" w:hAnsi="Arial" w:cs="Arial"/>
-                <w:sz w:val="17"/>
-                <w:szCs w:val="17"/>
-              </w:rPr>
-              <w:t xml:space="preserve"> ИНН / КПП:</w:t>
-            </w:r>
-          </w:p>
-        </w:tc>
-        <w:tc>
-          <w:tcPr>
-            <w:tcW w:w="4332" w:type="dxa"/>
-            <w:gridSpan w:val="2"/>
-            <w:shd w:val="clear" w:color="auto" w:fill="auto"/>
-          </w:tcPr>
-          <w:p>
-            <w:pPr>
-              <w:pStyle w:val="aa"/>
-              <w:spacing w:after="0"/>
-              <w:ind w:left="0"/>
-              <w:rPr>
-                <w:rFonts w:ascii="Arial" w:hAnsi="Arial" w:cs="Arial"/>
-                <w:color w:val="0000FF"/>
-                <w:sz w:val="17"/>
-                <w:szCs w:val="17"/>
-              </w:rPr>
-            </w:pPr>
-            <w:fldSimple w:instr=" MERGEFIELD  inn_kpp  \* MERGEFORMAT ">
-              <w:r>
-                <w:rPr>
-                  <w:rFonts w:ascii="Arial" w:hAnsi="Arial" w:cs="Arial"/>
-                  <w:noProof/>
-                  <w:color w:val="0000FF"/>
-                  <w:sz w:val="17"/>
-                  <w:szCs w:val="17"/>
-                </w:rPr>
-                <w:t>zak inn / zak kpp</w:t>
-              </w:r>
-            </w:fldSimple>
-          </w:p>
-        </w:tc>
-        <w:tc>
-          <w:tcPr>
-            <w:tcW w:w="4508" w:type="dxa"/>
-            <w:gridSpan w:val="2"/>
-            <w:shd w:val="clear" w:color="auto" w:fill="auto"/>
-            <w:vAlign w:val="center"/>
-          </w:tcPr>
-          <w:p>
-            <w:pPr>
-              <w:pStyle w:val="aa"/>
-              <w:spacing w:after="0"/>
-              <w:ind w:left="0"/>
-              <w:rPr>
-                <w:rFonts w:ascii="Arial" w:hAnsi="Arial" w:cs="Arial"/>
-                <w:sz w:val="17"/>
-                <w:szCs w:val="17"/>
-              </w:rPr>
-            </w:pPr>
-            <w:r>
-              <w:rPr>
-                <w:rFonts w:ascii="Arial" w:hAnsi="Arial" w:cs="Arial"/>
-                <w:sz w:val="17"/>
-                <w:szCs w:val="17"/>
-              </w:rPr>
-              <w:t xml:space="preserve"> 781 348 83 62   /   780101001</w:t>
-            </w:r>
-          </w:p>
-        </w:tc>
-      </w:tr>
-      <w:tr>
-        <w:trPr>
-          <w:trHeight w:val="170"/>
-          <w:jc w:val="center"/>
-        </w:trPr>
-        <w:tc>
-          <w:tcPr>
-            <w:tcW w:w="2038" w:type="dxa"/>
-            <w:shd w:val="clear" w:color="auto" w:fill="auto"/>
-            <w:vAlign w:val="center"/>
-          </w:tcPr>
-          <w:p>
-            <w:pPr>
-              <w:widowControl w:val="0"/>
-              <w:rPr>
-                <w:rFonts w:ascii="Arial" w:hAnsi="Arial" w:cs="Arial"/>
-                <w:sz w:val="17"/>
-                <w:szCs w:val="17"/>
-              </w:rPr>
-            </w:pPr>
-            <w:r>
-              <w:rPr>
-                <w:rFonts w:ascii="Arial" w:hAnsi="Arial" w:cs="Arial"/>
-                <w:sz w:val="17"/>
-                <w:szCs w:val="17"/>
-              </w:rPr>
-              <w:t xml:space="preserve"> Тел. / факс; </w:t>
-            </w:r>
-            <w:r>
-              <w:rPr>
-                <w:rFonts w:ascii="Arial" w:hAnsi="Arial" w:cs="Arial"/>
-                <w:sz w:val="17"/>
-                <w:szCs w:val="17"/>
-                <w:lang w:val="en-US"/>
-              </w:rPr>
-              <w:t>E</w:t>
-            </w:r>
-            <w:r>
-              <w:rPr>
-                <w:rFonts w:ascii="Arial" w:hAnsi="Arial" w:cs="Arial"/>
-                <w:sz w:val="17"/>
-                <w:szCs w:val="17"/>
-              </w:rPr>
-              <w:t>-</w:t>
-            </w:r>
-            <w:r>
-              <w:rPr>
-                <w:rFonts w:ascii="Arial" w:hAnsi="Arial" w:cs="Arial"/>
-                <w:sz w:val="17"/>
-                <w:szCs w:val="17"/>
-                <w:lang w:val="en-US"/>
-              </w:rPr>
-              <w:t>mail</w:t>
-            </w:r>
-            <w:r>
-              <w:rPr>
-                <w:rFonts w:ascii="Arial" w:hAnsi="Arial" w:cs="Arial"/>
-                <w:sz w:val="17"/>
-                <w:szCs w:val="17"/>
-              </w:rPr>
-              <w:t>:</w:t>
-            </w:r>
-          </w:p>
-        </w:tc>
-        <w:tc>
-          <w:tcPr>
-            <w:tcW w:w="2410" w:type="dxa"/>
-            <w:shd w:val="clear" w:color="auto" w:fill="auto"/>
-          </w:tcPr>
-          <w:p>
-            <w:pPr>
-              <w:pStyle w:val="aa"/>
-              <w:spacing w:after="0"/>
-              <w:ind w:left="0"/>
-              <w:rPr>
-                <w:rFonts w:ascii="Arial" w:hAnsi="Arial" w:cs="Arial"/>
-                <w:color w:val="0000FF"/>
-                <w:sz w:val="17"/>
-                <w:szCs w:val="17"/>
-                <w:lang w:val="en-US"/>
-              </w:rPr>
-            </w:pPr>
-            <w:fldSimple w:instr=" MERGEFIELD  phone  \* MERGEFORMAT ">
-              <w:r>
-                <w:rPr>
-                  <w:rFonts w:ascii="Arial" w:hAnsi="Arial" w:cs="Arial"/>
-                  <w:noProof/>
-                  <w:color w:val="0000FF"/>
-                  <w:sz w:val="17"/>
-                  <w:szCs w:val="17"/>
-                </w:rPr>
-                <w:t>+7 945 898 989 988</w:t>
-              </w:r>
-            </w:fldSimple>
-            <w:r>
-              <w:rPr>
-                <w:rFonts w:ascii="Arial" w:hAnsi="Arial" w:cs="Arial"/>
-                <w:color w:val="0000FF"/>
-                <w:sz w:val="17"/>
-                <w:szCs w:val="17"/>
-                <w:lang w:val="en-US"/>
-              </w:rPr>
-              <w:t xml:space="preserve">  </w:t>
-            </w:r>
-            <w:fldSimple w:instr=" MERGEFIELD  fax  \* MERGEFORMAT ">
-              <w:r>
-                <w:rPr>
-                  <w:rFonts w:ascii="Arial" w:hAnsi="Arial" w:cs="Arial"/>
-                  <w:noProof/>
-                  <w:color w:val="0000FF"/>
-                  <w:sz w:val="17"/>
-                  <w:szCs w:val="17"/>
-                  <w:lang w:val="en-US"/>
-                </w:rPr>
-                <w:t>+7 945 898 989 988</w:t>
-              </w:r>
-            </w:fldSimple>
-          </w:p>
-        </w:tc>
-        <w:tc>
-          <w:tcPr>
-            <w:tcW w:w="1922" w:type="dxa"/>
-            <w:shd w:val="clear" w:color="auto" w:fill="auto"/>
-          </w:tcPr>
-          <w:p>
-            <w:pPr>
-              <w:pStyle w:val="aa"/>
-              <w:spacing w:after="0"/>
-              <w:ind w:left="0"/>
-              <w:rPr>
-                <w:rFonts w:ascii="Arial" w:hAnsi="Arial" w:cs="Arial"/>
-                <w:color w:val="0000FF"/>
-                <w:sz w:val="17"/>
-                <w:szCs w:val="17"/>
-              </w:rPr>
-            </w:pPr>
-            <w:fldSimple w:instr=" MERGEFIELD  email  \* MERGEFORMAT ">
-              <w:r>
-                <w:rPr>
-                  <w:rFonts w:ascii="Arial" w:hAnsi="Arial" w:cs="Arial"/>
-                  <w:noProof/>
-                  <w:color w:val="0000FF"/>
-                  <w:sz w:val="17"/>
-                  <w:szCs w:val="17"/>
-                </w:rPr>
-                <w:t>customer@mail.ru</w:t>
-              </w:r>
-            </w:fldSimple>
-          </w:p>
-        </w:tc>
-        <w:tc>
-          <w:tcPr>
-            <w:tcW w:w="1923" w:type="dxa"/>
-            <w:shd w:val="clear" w:color="auto" w:fill="auto"/>
-            <w:vAlign w:val="center"/>
-          </w:tcPr>
-          <w:p>
-            <w:pPr>
-              <w:pStyle w:val="aa"/>
-              <w:spacing w:after="0"/>
-              <w:ind w:left="0"/>
-              <w:rPr>
-                <w:rFonts w:ascii="Arial" w:hAnsi="Arial" w:cs="Arial"/>
-                <w:sz w:val="17"/>
-                <w:szCs w:val="17"/>
-              </w:rPr>
-            </w:pPr>
-            <w:r>
-              <w:rPr>
-                <w:rFonts w:ascii="Arial" w:hAnsi="Arial" w:cs="Arial"/>
-                <w:sz w:val="17"/>
-                <w:szCs w:val="17"/>
-              </w:rPr>
-              <w:t xml:space="preserve"> +7(812)640-96-97</w:t>
-            </w:r>
-          </w:p>
-        </w:tc>
-        <w:tc>
-          <w:tcPr>
-            <w:tcW w:w="2585" w:type="dxa"/>
-            <w:shd w:val="clear" w:color="auto" w:fill="auto"/>
-            <w:vAlign w:val="center"/>
-          </w:tcPr>
-          <w:p>
-            <w:pPr>
-              <w:pStyle w:val="aa"/>
-              <w:spacing w:after="0"/>
-              <w:ind w:left="0"/>
-              <w:rPr>
-                <w:rFonts w:ascii="Arial" w:hAnsi="Arial" w:cs="Arial"/>
-                <w:sz w:val="17"/>
-                <w:szCs w:val="17"/>
-              </w:rPr>
-            </w:pPr>
-            <w:r>
-              <w:rPr>
-                <w:rFonts w:ascii="Arial" w:hAnsi="Arial" w:cs="Arial"/>
-                <w:sz w:val="17"/>
-                <w:szCs w:val="17"/>
-              </w:rPr>
-              <w:t xml:space="preserve"> </w:t>
-            </w:r>
-            <w:r>
-              <w:rPr>
-                <w:rFonts w:ascii="Arial" w:hAnsi="Arial" w:cs="Arial"/>
-                <w:sz w:val="17"/>
-                <w:szCs w:val="17"/>
-                <w:lang w:val="en-US"/>
-              </w:rPr>
-              <w:t>Trans-Union@bk.ru</w:t>
-            </w:r>
-          </w:p>
-        </w:tc>
-      </w:tr>
-      <w:tr>
-        <w:trPr>
-          <w:trHeight w:val="170"/>
-          <w:jc w:val="center"/>
-        </w:trPr>
-        <w:tc>
-          <w:tcPr>
-            <w:tcW w:w="2038" w:type="dxa"/>
-            <w:shd w:val="clear" w:color="auto" w:fill="auto"/>
-            <w:vAlign w:val="center"/>
-          </w:tcPr>
-          <w:p>
-            <w:pPr>
-              <w:widowControl w:val="0"/>
-              <w:rPr>
-                <w:rFonts w:ascii="Arial" w:hAnsi="Arial" w:cs="Arial"/>
-                <w:sz w:val="17"/>
-                <w:szCs w:val="17"/>
-              </w:rPr>
-            </w:pPr>
-            <w:r>
-              <w:rPr>
-                <w:rFonts w:ascii="Arial" w:hAnsi="Arial" w:cs="Arial"/>
-                <w:sz w:val="17"/>
-                <w:szCs w:val="17"/>
-              </w:rPr>
-              <w:t xml:space="preserve"> Расчетный счет:</w:t>
-            </w:r>
-          </w:p>
-        </w:tc>
-        <w:tc>
-          <w:tcPr>
-            <w:tcW w:w="4332" w:type="dxa"/>
-            <w:gridSpan w:val="2"/>
-            <w:shd w:val="clear" w:color="auto" w:fill="auto"/>
-          </w:tcPr>
           <w:p>
             <w:pPr>
               <w:pStyle w:val="2"/>
               <w:spacing w:after="0" w:line="240" w:lineRule="auto"/>
               <w:rPr>
                 <w:rFonts w:ascii="Arial" w:hAnsi="Arial" w:cs="Arial"/>
-                <w:color w:val="0000FF"/>
-                <w:sz w:val="17"/>
-                <w:szCs w:val="17"/>
-              </w:rPr>
-            </w:pPr>
-            <w:fldSimple w:instr=" MERGEFIELD  currentAccount  \* MERGEFORMAT ">
-              <w:r>
-                <w:rPr>
-                  <w:rFonts w:ascii="Arial" w:hAnsi="Arial" w:cs="Arial"/>
-                  <w:noProof/>
-                  <w:color w:val="0000FF"/>
-                  <w:sz w:val="17"/>
-                  <w:szCs w:val="17"/>
-                </w:rPr>
-                <w:t>rash_shet</w:t>
-              </w:r>
-            </w:fldSimple>
-          </w:p>
-        </w:tc>
-        <w:tc>
-          <w:tcPr>
-            <w:tcW w:w="4508" w:type="dxa"/>
-            <w:gridSpan w:val="2"/>
-            <w:shd w:val="clear" w:color="auto" w:fill="auto"/>
-            <w:vAlign w:val="center"/>
-          </w:tcPr>
+                <w:sz w:val="17"/>
+                <w:szCs w:val="17"/>
+              </w:rPr>
+            </w:pPr>
+          </w:p>
           <w:p>
             <w:pPr>
               <w:pStyle w:val="2"/>
@@ -8675,170 +7578,139 @@
                 <w:sz w:val="17"/>
                 <w:szCs w:val="17"/>
               </w:rPr>
-              <w:t xml:space="preserve"> 407 028 102 052 600 028 74</w:t>
-            </w:r>
-          </w:p>
-        </w:tc>
-      </w:tr>
-      <w:tr>
-        <w:trPr>
-          <w:trHeight w:val="70"/>
-          <w:jc w:val="center"/>
-        </w:trPr>
-        <w:tc>
-          <w:tcPr>
-            <w:tcW w:w="2038" w:type="dxa"/>
-            <w:shd w:val="clear" w:color="auto" w:fill="auto"/>
-            <w:vAlign w:val="center"/>
-          </w:tcPr>
-          <w:p>
-            <w:pPr>
-              <w:widowControl w:val="0"/>
-              <w:rPr>
-                <w:rFonts w:ascii="Arial" w:hAnsi="Arial" w:cs="Arial"/>
-                <w:sz w:val="17"/>
-                <w:szCs w:val="17"/>
-              </w:rPr>
-            </w:pPr>
-            <w:r>
-              <w:rPr>
-                <w:rFonts w:ascii="Arial" w:hAnsi="Arial" w:cs="Arial"/>
-                <w:sz w:val="17"/>
-                <w:szCs w:val="17"/>
-              </w:rPr>
-              <w:t xml:space="preserve"> Наименование банка:</w:t>
-            </w:r>
-          </w:p>
-        </w:tc>
-        <w:tc>
-          <w:tcPr>
-            <w:tcW w:w="4332" w:type="dxa"/>
-            <w:gridSpan w:val="2"/>
-            <w:shd w:val="clear" w:color="auto" w:fill="auto"/>
-          </w:tcPr>
-          <w:p>
-            <w:pPr>
-              <w:pStyle w:val="aa"/>
-              <w:spacing w:after="0"/>
-              <w:ind w:left="0"/>
-              <w:rPr>
-                <w:rFonts w:ascii="Arial" w:hAnsi="Arial" w:cs="Arial"/>
-                <w:color w:val="0000FF"/>
-                <w:sz w:val="17"/>
-                <w:szCs w:val="17"/>
-              </w:rPr>
-            </w:pPr>
-            <w:fldSimple w:instr=" MERGEFIELD  bank  \* MERGEFORMAT ">
-              <w:r>
-                <w:rPr>
-                  <w:rFonts w:ascii="Arial" w:hAnsi="Arial" w:cs="Arial"/>
-                  <w:noProof/>
-                  <w:color w:val="0000FF"/>
-                  <w:sz w:val="17"/>
-                  <w:szCs w:val="17"/>
-                </w:rPr>
-                <w:t>bank</w:t>
-              </w:r>
-            </w:fldSimple>
-          </w:p>
-        </w:tc>
-        <w:tc>
-          <w:tcPr>
-            <w:tcW w:w="4508" w:type="dxa"/>
-            <w:gridSpan w:val="2"/>
-            <w:shd w:val="clear" w:color="auto" w:fill="auto"/>
-            <w:vAlign w:val="center"/>
-          </w:tcPr>
-          <w:p>
-            <w:pPr>
-              <w:pStyle w:val="aa"/>
-              <w:spacing w:after="0"/>
-              <w:ind w:left="0"/>
-              <w:rPr>
-                <w:rFonts w:ascii="Arial" w:hAnsi="Arial" w:cs="Arial"/>
-                <w:sz w:val="17"/>
-                <w:szCs w:val="17"/>
-              </w:rPr>
-            </w:pPr>
-            <w:r>
-              <w:rPr>
-                <w:rFonts w:ascii="Arial" w:hAnsi="Arial" w:cs="Arial"/>
-                <w:sz w:val="17"/>
-                <w:szCs w:val="17"/>
-              </w:rPr>
-              <w:t xml:space="preserve"> Филиал №7806 ВТБ 24 (ЗАО)</w:t>
-            </w:r>
-          </w:p>
-        </w:tc>
-      </w:tr>
-      <w:tr>
-        <w:trPr>
-          <w:trHeight w:val="170"/>
-          <w:jc w:val="center"/>
-        </w:trPr>
-        <w:tc>
-          <w:tcPr>
-            <w:tcW w:w="2038" w:type="dxa"/>
-            <w:shd w:val="clear" w:color="auto" w:fill="auto"/>
-            <w:vAlign w:val="center"/>
-          </w:tcPr>
-          <w:p>
-            <w:pPr>
-              <w:widowControl w:val="0"/>
-              <w:rPr>
-                <w:rFonts w:ascii="Arial" w:hAnsi="Arial" w:cs="Arial"/>
-                <w:sz w:val="17"/>
-                <w:szCs w:val="17"/>
-              </w:rPr>
-            </w:pPr>
-            <w:r>
-              <w:rPr>
-                <w:rFonts w:ascii="Arial" w:hAnsi="Arial" w:cs="Arial"/>
-                <w:sz w:val="17"/>
-                <w:szCs w:val="17"/>
-              </w:rPr>
-              <w:t xml:space="preserve"> Корреспондент. счет:</w:t>
-            </w:r>
-          </w:p>
-        </w:tc>
-        <w:tc>
-          <w:tcPr>
-            <w:tcW w:w="4332" w:type="dxa"/>
-            <w:gridSpan w:val="2"/>
-            <w:shd w:val="clear" w:color="auto" w:fill="auto"/>
-          </w:tcPr>
+              <w:t>____________________  /</w:t>
+            </w:r>
+            <w:r>
+              <w:rPr>
+                <w:rFonts w:ascii="Arial" w:hAnsi="Arial" w:cs="Arial"/>
+                <w:sz w:val="17"/>
+                <w:szCs w:val="17"/>
+              </w:rPr>
+              <w:t>_________________________</w:t>
+            </w:r>
+            <w:r>
+              <w:rPr>
+                <w:rFonts w:ascii="Arial" w:hAnsi="Arial" w:cs="Arial"/>
+                <w:sz w:val="17"/>
+                <w:szCs w:val="17"/>
+              </w:rPr>
+              <w:t>/</w:t>
+            </w:r>
+          </w:p>
           <w:p>
             <w:pPr>
               <w:pStyle w:val="2"/>
               <w:spacing w:after="0" w:line="240" w:lineRule="auto"/>
               <w:rPr>
                 <w:rFonts w:ascii="Arial" w:hAnsi="Arial" w:cs="Arial"/>
+                <w:b/>
+                <w:sz w:val="17"/>
+                <w:szCs w:val="17"/>
+                <w:lang w:val="en-US"/>
+              </w:rPr>
+            </w:pPr>
+            <w:r>
+              <w:rPr>
+                <w:rFonts w:ascii="Arial" w:hAnsi="Arial" w:cs="Arial"/>
+                <w:b/>
+                <w:sz w:val="17"/>
+                <w:szCs w:val="17"/>
+              </w:rPr>
+              <w:t>М</w:t>
+            </w:r>
+            <w:r>
+              <w:rPr>
+                <w:rFonts w:ascii="Arial" w:hAnsi="Arial" w:cs="Arial"/>
+                <w:b/>
+                <w:sz w:val="17"/>
+                <w:szCs w:val="17"/>
+                <w:lang w:val="en-US"/>
+              </w:rPr>
+              <w:t>.</w:t>
+            </w:r>
+            <w:r>
+              <w:rPr>
+                <w:rFonts w:ascii="Arial" w:hAnsi="Arial" w:cs="Arial"/>
+                <w:b/>
+                <w:sz w:val="17"/>
+                <w:szCs w:val="17"/>
+              </w:rPr>
+              <w:t>П</w:t>
+            </w:r>
+            <w:r>
+              <w:rPr>
+                <w:rFonts w:ascii="Arial" w:hAnsi="Arial" w:cs="Arial"/>
+                <w:b/>
+                <w:sz w:val="17"/>
+                <w:szCs w:val="17"/>
+                <w:lang w:val="en-US"/>
+              </w:rPr>
+              <w:t>.</w:t>
+            </w:r>
+          </w:p>
+        </w:tc>
+        <w:tc>
+          <w:tcPr>
+            <w:tcW w:w="4304" w:type="dxa"/>
+            <w:shd w:val="clear" w:color="auto" w:fill="auto"/>
+            <w:vAlign w:val="center"/>
+          </w:tcPr>
+          <w:p>
+            <w:pPr>
+              <w:rPr>
+                <w:rFonts w:ascii="Arial" w:hAnsi="Arial" w:cs="Arial"/>
                 <w:color w:val="0000FF"/>
                 <w:sz w:val="17"/>
                 <w:szCs w:val="17"/>
               </w:rPr>
             </w:pPr>
-            <w:fldSimple w:instr=" MERGEFIELD  correspondentAccount  \* MERGEFORMAT ">
-              <w:r>
-                <w:rPr>
-                  <w:rFonts w:ascii="Arial" w:hAnsi="Arial" w:cs="Arial"/>
-                  <w:noProof/>
-                  <w:color w:val="0000FF"/>
-                  <w:sz w:val="17"/>
-                  <w:szCs w:val="17"/>
-                </w:rPr>
-                <w:t>corr schet</w:t>
-              </w:r>
-            </w:fldSimple>
-          </w:p>
-        </w:tc>
-        <w:tc>
-          <w:tcPr>
-            <w:tcW w:w="4508" w:type="dxa"/>
-            <w:gridSpan w:val="2"/>
-            <w:shd w:val="clear" w:color="auto" w:fill="auto"/>
-            <w:vAlign w:val="center"/>
-          </w:tcPr>
+            <w:r>
+              <w:rPr>
+                <w:rFonts w:ascii="Arial" w:hAnsi="Arial" w:cs="Arial"/>
+                <w:sz w:val="17"/>
+                <w:szCs w:val="17"/>
+              </w:rPr>
+              <w:t xml:space="preserve"> </w:t>
+            </w:r>
+            <w:r>
+              <w:rPr>
+                <w:rFonts w:ascii="Arial" w:hAnsi="Arial" w:cs="Arial"/>
+                <w:sz w:val="17"/>
+                <w:szCs w:val="17"/>
+              </w:rPr>
+              <w:t xml:space="preserve"> Перевозчик: ООО </w:t>
+            </w:r>
+            <w:r>
+              <w:rPr>
+                <w:sz w:val="18"/>
+                <w:szCs w:val="18"/>
+              </w:rPr>
+              <w:t/>
+            </w:r>
+            <w:r>
+              <w:rPr>
+                <w:sz w:val="18"/>
+                <w:szCs w:val="18"/>
+              </w:rPr>
+              <w:t xml:space="preserve">ТК </w:t>
+            </w:r>
+            <w:proofErr w:type="spellStart"/>
+            <w:r>
+              <w:rPr>
+                <w:sz w:val="18"/>
+                <w:szCs w:val="18"/>
+              </w:rPr>
+              <w:t>Транс-Юнион</w:t>
+            </w:r>
+            <w:proofErr w:type="spellEnd"/>
+            <w:r>
+              <w:rPr>
+                <w:sz w:val="18"/>
+                <w:szCs w:val="18"/>
+              </w:rPr>
+              <w:t/>
+            </w:r>
+          </w:p>
           <w:p>
             <w:pPr>
               <w:pStyle w:val="2"/>
@@ -8849,128 +7721,52 @@
                 <w:szCs w:val="17"/>
               </w:rPr>
             </w:pPr>
-            <w:r>
-              <w:rPr>
-                <w:rFonts w:ascii="Arial" w:hAnsi="Arial" w:cs="Arial"/>
-                <w:sz w:val="17"/>
-                <w:szCs w:val="17"/>
-              </w:rPr>
-              <w:t xml:space="preserve"> 301 018 103 000 000 008 11</w:t>
-            </w:r>
-          </w:p>
-        </w:tc>
-      </w:tr>
-      <w:tr>
-        <w:trPr>
-          <w:trHeight w:val="170"/>
-          <w:jc w:val="center"/>
-        </w:trPr>
-        <w:tc>
-          <w:tcPr>
-            <w:tcW w:w="2038" w:type="dxa"/>
-            <w:shd w:val="clear" w:color="auto" w:fill="auto"/>
-            <w:vAlign w:val="center"/>
-          </w:tcPr>
-          <w:p>
-            <w:pPr>
-              <w:widowControl w:val="0"/>
-              <w:rPr>
-                <w:rFonts w:ascii="Arial" w:hAnsi="Arial" w:cs="Arial"/>
-                <w:sz w:val="17"/>
-                <w:szCs w:val="17"/>
-              </w:rPr>
-            </w:pPr>
-            <w:r>
-              <w:rPr>
-                <w:rFonts w:ascii="Arial" w:hAnsi="Arial" w:cs="Arial"/>
-                <w:sz w:val="17"/>
-                <w:szCs w:val="17"/>
-              </w:rPr>
-              <w:t xml:space="preserve"> БИК:</w:t>
-            </w:r>
-          </w:p>
-        </w:tc>
-        <w:tc>
-          <w:tcPr>
-            <w:tcW w:w="4332" w:type="dxa"/>
-            <w:gridSpan w:val="2"/>
-            <w:shd w:val="clear" w:color="auto" w:fill="auto"/>
-          </w:tcPr>
+          </w:p>
           <w:p>
             <w:pPr>
               <w:pStyle w:val="2"/>
               <w:spacing w:after="0" w:line="240" w:lineRule="auto"/>
               <w:rPr>
                 <w:rFonts w:ascii="Arial" w:hAnsi="Arial" w:cs="Arial"/>
-                <w:color w:val="0000FF"/>
-                <w:sz w:val="17"/>
-                <w:szCs w:val="17"/>
-                <w:lang w:val="en-US"/>
-              </w:rPr>
-            </w:pPr>
-            <w:fldSimple w:instr=" MERGEFIELD  bankBik  \* MERGEFORMAT ">
-              <w:r>
-                <w:rPr>
-                  <w:rFonts w:ascii="Arial" w:hAnsi="Arial" w:cs="Arial"/>
-                  <w:noProof/>
-                  <w:color w:val="0000FF"/>
-                  <w:sz w:val="17"/>
-                  <w:szCs w:val="17"/>
-                  <w:lang w:val="en-US"/>
-                </w:rPr>
-                <w:t>bik</w:t>
-              </w:r>
-            </w:fldSimple>
-          </w:p>
-        </w:tc>
-        <w:tc>
-          <w:tcPr>
-            <w:tcW w:w="4508" w:type="dxa"/>
-            <w:gridSpan w:val="2"/>
-            <w:shd w:val="clear" w:color="auto" w:fill="auto"/>
-            <w:vAlign w:val="center"/>
-          </w:tcPr>
+                <w:sz w:val="17"/>
+                <w:szCs w:val="17"/>
+              </w:rPr>
+            </w:pPr>
+            <w:r>
+              <w:rPr>
+                <w:rFonts w:ascii="Arial" w:hAnsi="Arial" w:cs="Arial"/>
+                <w:sz w:val="17"/>
+                <w:szCs w:val="17"/>
+              </w:rPr>
+              <w:t>____________________  /</w:t>
+            </w:r>
+            <w:r>
+              <w:rPr>
+                <w:rFonts w:ascii="Arial" w:hAnsi="Arial" w:cs="Arial"/>
+                <w:sz w:val="17"/>
+                <w:szCs w:val="17"/>
+              </w:rPr>
+              <w:t>_______________________</w:t>
+            </w:r>
+            <w:r>
+              <w:rPr>
+                <w:rFonts w:ascii="Arial" w:hAnsi="Arial" w:cs="Arial"/>
+                <w:sz w:val="17"/>
+                <w:szCs w:val="17"/>
+              </w:rPr>
+              <w:t>/</w:t>
+            </w:r>
+          </w:p>
           <w:p>
             <w:pPr>
               <w:pStyle w:val="2"/>
               <w:spacing w:after="0" w:line="240" w:lineRule="auto"/>
               <w:rPr>
                 <w:rFonts w:ascii="Arial" w:hAnsi="Arial" w:cs="Arial"/>
-                <w:sz w:val="17"/>
-                <w:szCs w:val="17"/>
-              </w:rPr>
-            </w:pPr>
-            <w:r>
-              <w:rPr>
-                <w:rFonts w:ascii="Arial" w:hAnsi="Arial" w:cs="Arial"/>
-                <w:sz w:val="17"/>
-                <w:szCs w:val="17"/>
-              </w:rPr>
-              <w:t xml:space="preserve"> 044 030 811</w:t>
-            </w:r>
-          </w:p>
-        </w:tc>
-      </w:tr>
-      <w:tr>
-        <w:trPr>
-          <w:trHeight w:val="493"/>
-          <w:jc w:val="center"/>
-        </w:trPr>
-        <w:tc>
-          <w:tcPr>
-            <w:tcW w:w="2038" w:type="dxa"/>
-            <w:shd w:val="clear" w:color="auto" w:fill="auto"/>
-            <w:vAlign w:val="center"/>
-          </w:tcPr>
-          <w:p>
-            <w:pPr>
-              <w:widowControl w:val="0"/>
-              <w:jc w:val="center"/>
-              <w:rPr>
-                <w:rFonts w:ascii="Arial" w:hAnsi="Arial" w:cs="Arial"/>
                 <w:b/>
                 <w:sz w:val="17"/>
                 <w:szCs w:val="17"/>
+                <w:lang w:val="en-US"/>
               </w:rPr>
             </w:pPr>
             <w:r>
@@ -8980,7 +7776,7 @@
                 <w:sz w:val="17"/>
                 <w:szCs w:val="17"/>
               </w:rPr>
-              <w:t>Подписи</w:t>
+              <w:t>М</w:t>
             </w:r>
             <w:r>
               <w:rPr>
@@ -8988,323 +7784,28 @@
                 <w:b/>
                 <w:sz w:val="17"/>
                 <w:szCs w:val="17"/>
-              </w:rPr>
-              <w:t>:</w:t>
-            </w:r>
-          </w:p>
-        </w:tc>
-        <w:tc>
-          <w:tcPr>
-            <w:tcW w:w="4332" w:type="dxa"/>
-            <w:gridSpan w:val="2"/>
-            <w:shd w:val="clear" w:color="auto" w:fill="auto"/>
-            <w:vAlign w:val="center"/>
-          </w:tcPr>
-          <w:p>
-            <w:pPr>
-              <w:rPr>
-                <w:rFonts w:ascii="Arial" w:hAnsi="Arial" w:cs="Arial"/>
-                <w:color w:val="0000FF"/>
-                <w:sz w:val="17"/>
-                <w:szCs w:val="17"/>
                 <w:lang w:val="en-US"/>
               </w:rPr>
-            </w:pPr>
-            <w:r>
-              <w:rPr>
-                <w:rFonts w:ascii="Arial" w:hAnsi="Arial" w:cs="Arial"/>
-                <w:sz w:val="17"/>
-                <w:szCs w:val="17"/>
-              </w:rPr>
-              <w:t>Генеральный</w:t>
-            </w:r>
-            <w:r>
-              <w:rPr>
-                <w:rFonts w:ascii="Arial" w:hAnsi="Arial" w:cs="Arial"/>
+              <w:t>.</w:t>
+            </w:r>
+            <w:r>
+              <w:rPr>
+                <w:rFonts w:ascii="Arial" w:hAnsi="Arial" w:cs="Arial"/>
+                <w:b/>
+                <w:sz w:val="17"/>
+                <w:szCs w:val="17"/>
+              </w:rPr>
+              <w:t>П</w:t>
+            </w:r>
+            <w:r>
+              <w:rPr>
+                <w:rFonts w:ascii="Arial" w:hAnsi="Arial" w:cs="Arial"/>
+                <w:b/>
                 <w:sz w:val="17"/>
                 <w:szCs w:val="17"/>
                 <w:lang w:val="en-US"/>
               </w:rPr>
-              <w:t xml:space="preserve"> </w:t>
-            </w:r>
-            <w:r>
-              <w:rPr>
-                <w:rFonts w:ascii="Arial" w:hAnsi="Arial" w:cs="Arial"/>
-                <w:sz w:val="17"/>
-                <w:szCs w:val="17"/>
-              </w:rPr>
-              <w:t>директор</w:t>
-            </w:r>
-            <w:r>
-              <w:rPr>
-                <w:rFonts w:ascii="Arial" w:hAnsi="Arial" w:cs="Arial"/>
-                <w:sz w:val="17"/>
-                <w:szCs w:val="17"/>
-                <w:lang w:val="en-US"/>
-              </w:rPr>
-              <w:t xml:space="preserve"> </w:t>
-            </w:r>
-            <w:fldSimple w:instr=" MERGEFIELD  ЗАО Компания Заказчик  \* MERGEFORMAT ">
-              <w:r>
-                <w:rPr>
-                  <w:rFonts w:ascii="Arial" w:hAnsi="Arial" w:cs="Arial"/>
-                  <w:noProof/>
-                  <w:color w:val="0000FF"/>
-                  <w:sz w:val="17"/>
-                  <w:szCs w:val="17"/>
-                  <w:lang w:val="en-US"/>
-                </w:rPr>
-                <w:t>ЗАО Компания Заказчик</w:t>
-              </w:r>
-            </w:fldSimple>
-          </w:p>
-          <w:p>
-            <w:pPr>
-              <w:pStyle w:val="2"/>
-              <w:spacing w:after="0" w:line="240" w:lineRule="auto"/>
-              <w:rPr>
-                <w:rFonts w:ascii="Arial" w:hAnsi="Arial" w:cs="Arial"/>
-                <w:sz w:val="17"/>
-                <w:szCs w:val="17"/>
-                <w:lang w:val="en-US"/>
-              </w:rPr>
-            </w:pPr>
-          </w:p>
-          <w:p>
-            <w:pPr>
-              <w:pStyle w:val="2"/>
-              <w:spacing w:after="0" w:line="240" w:lineRule="auto"/>
-              <w:rPr>
-                <w:rFonts w:ascii="Arial" w:hAnsi="Arial" w:cs="Arial"/>
-                <w:sz w:val="17"/>
-                <w:szCs w:val="17"/>
-                <w:lang w:val="en-US"/>
-              </w:rPr>
-            </w:pPr>
-            <w:r>
-              <w:rPr>
-                <w:rFonts w:ascii="Arial" w:hAnsi="Arial" w:cs="Arial"/>
-                <w:sz w:val="17"/>
-                <w:szCs w:val="17"/>
-                <w:lang w:val="en-US"/>
-              </w:rPr>
-              <w:t>____________________</w:t>
-            </w:r>
-            <w:r>
-              <w:rPr>
-                <w:rFonts w:ascii="Arial" w:hAnsi="Arial" w:cs="Arial"/>
-                <w:sz w:val="17"/>
-                <w:szCs w:val="17"/>
-                <w:lang w:val="en-US"/>
-              </w:rPr>
-              <w:t xml:space="preserve">  / </w:t>
-            </w:r>
-            <w:fldSimple w:instr=" MERGEFIELD  customerManager  \* MERGEFORMAT ">
-              <w:r>
-                <w:rPr>
-                  <w:rFonts w:ascii="Arial" w:hAnsi="Arial" w:cs="Arial"/>
-                  <w:noProof/>
-                  <w:color w:val="0000FF"/>
-                  <w:sz w:val="17"/>
-                  <w:szCs w:val="17"/>
-                  <w:lang w:val="en-US"/>
-                </w:rPr>
-                <w:t>Петренко Ивана Львовича</w:t>
-              </w:r>
-            </w:fldSimple>
-            <w:r>
-              <w:rPr>
-                <w:rFonts w:ascii="Arial" w:hAnsi="Arial" w:cs="Arial"/>
-                <w:sz w:val="17"/>
-                <w:szCs w:val="17"/>
-                <w:lang w:val="en-US"/>
-              </w:rPr>
-              <w:t>/</w:t>
-            </w:r>
-          </w:p>
-          <w:p>
-            <w:pPr>
-              <w:pStyle w:val="2"/>
-              <w:spacing w:after="0" w:line="240" w:lineRule="auto"/>
-              <w:rPr>
-                <w:rFonts w:ascii="Arial" w:hAnsi="Arial" w:cs="Arial"/>
-                <w:b/>
-                <w:sz w:val="17"/>
-                <w:szCs w:val="17"/>
-                <w:lang w:val="en-US"/>
-              </w:rPr>
-            </w:pPr>
-            <w:r>
-              <w:rPr>
-                <w:rFonts w:ascii="Arial" w:hAnsi="Arial" w:cs="Arial"/>
-                <w:b/>
-                <w:sz w:val="17"/>
-                <w:szCs w:val="17"/>
-              </w:rPr>
-              <w:t>М</w:t>
-            </w:r>
-            <w:r>
-              <w:rPr>
-                <w:rFonts w:ascii="Arial" w:hAnsi="Arial" w:cs="Arial"/>
-                <w:b/>
-                <w:sz w:val="17"/>
-                <w:szCs w:val="17"/>
-                <w:lang w:val="en-US"/>
-              </w:rPr>
               <w:t>.</w:t>
-            </w:r>
-            <w:r>
-              <w:rPr>
-                <w:rFonts w:ascii="Arial" w:hAnsi="Arial" w:cs="Arial"/>
-                <w:b/>
-                <w:sz w:val="17"/>
-                <w:szCs w:val="17"/>
-              </w:rPr>
-              <w:t>П</w:t>
-            </w:r>
-            <w:r>
-              <w:rPr>
-                <w:rFonts w:ascii="Arial" w:hAnsi="Arial" w:cs="Arial"/>
-                <w:b/>
-                <w:sz w:val="17"/>
-                <w:szCs w:val="17"/>
-                <w:lang w:val="en-US"/>
-              </w:rPr>
-              <w:t>.</w:t>
-            </w:r>
-          </w:p>
-        </w:tc>
-        <w:tc>
-          <w:tcPr>
-            <w:tcW w:w="4508" w:type="dxa"/>
-            <w:gridSpan w:val="2"/>
-            <w:shd w:val="clear" w:color="auto" w:fill="auto"/>
-            <w:vAlign w:val="center"/>
-          </w:tcPr>
-          <w:p>
-            <w:pPr>
-              <w:rPr>
-                <w:rFonts w:ascii="Arial" w:hAnsi="Arial" w:cs="Arial"/>
-                <w:sz w:val="17"/>
-                <w:szCs w:val="17"/>
-              </w:rPr>
-            </w:pPr>
-            <w:r>
-              <w:rPr>
-                <w:rFonts w:ascii="Arial" w:hAnsi="Arial" w:cs="Arial"/>
-                <w:sz w:val="17"/>
-                <w:szCs w:val="17"/>
-              </w:rPr>
-              <w:t xml:space="preserve">Генеральный директор ООО ТК </w:t>
-            </w:r>
-            <w:proofErr w:type="spellStart"/>
-            <w:r>
-              <w:rPr>
-                <w:rFonts w:ascii="Arial" w:hAnsi="Arial" w:cs="Arial"/>
-                <w:sz w:val="17"/>
-                <w:szCs w:val="17"/>
-              </w:rPr>
-              <w:t>Транс-Юнион</w:t>
-            </w:r>
-            <w:proofErr w:type="spellEnd"/>
-            <w:r>
-              <w:rPr>
-                <w:rFonts w:ascii="Arial" w:hAnsi="Arial" w:cs="Arial"/>
-                <w:sz w:val="17"/>
-                <w:szCs w:val="17"/>
-              </w:rPr>
-              <w:t/>
-            </w:r>
-          </w:p>
-          <w:p>
-            <w:pPr>
-              <w:rPr>
-                <w:rFonts w:ascii="Arial" w:hAnsi="Arial" w:cs="Arial"/>
-                <w:sz w:val="17"/>
-                <w:szCs w:val="17"/>
-              </w:rPr>
-            </w:pPr>
-          </w:p>
-          <w:p>
-            <w:pPr>
-              <w:pStyle w:val="2"/>
-              <w:spacing w:after="0" w:line="240" w:lineRule="auto"/>
-              <w:rPr>
-                <w:rFonts w:ascii="Arial" w:hAnsi="Arial" w:cs="Arial"/>
-                <w:sz w:val="17"/>
-                <w:szCs w:val="17"/>
-              </w:rPr>
-            </w:pPr>
-            <w:r>
-              <w:rPr>
-                <w:rFonts w:ascii="Arial" w:hAnsi="Arial" w:cs="Arial"/>
-                <w:sz w:val="17"/>
-                <w:szCs w:val="17"/>
-              </w:rPr>
-              <w:t>_____________________</w:t>
-            </w:r>
-            <w:r>
-              <w:rPr>
-                <w:rFonts w:ascii="Arial" w:hAnsi="Arial" w:cs="Arial"/>
-                <w:sz w:val="17"/>
-                <w:szCs w:val="17"/>
-              </w:rPr>
-              <w:t xml:space="preserve"> / </w:t>
-            </w:r>
-            <w:proofErr w:type="spellStart"/>
-            <w:r>
-              <w:rPr>
-                <w:rFonts w:ascii="Arial" w:hAnsi="Arial" w:cs="Arial"/>
-                <w:sz w:val="17"/>
-                <w:szCs w:val="17"/>
-              </w:rPr>
-              <w:t>Моргослепов</w:t>
-            </w:r>
-            <w:proofErr w:type="spellEnd"/>
-            <w:r>
-              <w:rPr>
-                <w:rFonts w:ascii="Arial" w:hAnsi="Arial" w:cs="Arial"/>
-                <w:sz w:val="17"/>
-                <w:szCs w:val="17"/>
-              </w:rPr>
-              <w:t xml:space="preserve"> В</w:t>
-            </w:r>
-            <w:r>
-              <w:rPr>
-                <w:rFonts w:ascii="Arial" w:hAnsi="Arial" w:cs="Arial"/>
-                <w:sz w:val="17"/>
-                <w:szCs w:val="17"/>
-              </w:rPr>
-              <w:t>.М.</w:t>
-            </w:r>
-            <w:r>
-              <w:rPr>
-                <w:rFonts w:ascii="Arial" w:hAnsi="Arial" w:cs="Arial"/>
-                <w:sz w:val="17"/>
-                <w:szCs w:val="17"/>
-              </w:rPr>
-              <w:t xml:space="preserve"> /</w:t>
-            </w:r>
-          </w:p>
-          <w:p>
-            <w:pPr>
-              <w:pStyle w:val="2"/>
-              <w:spacing w:after="0" w:line="240" w:lineRule="auto"/>
-              <w:rPr>
-                <w:rFonts w:ascii="Arial" w:hAnsi="Arial" w:cs="Arial"/>
-                <w:b/>
-                <w:sz w:val="17"/>
-                <w:szCs w:val="17"/>
-              </w:rPr>
-            </w:pPr>
-            <w:r>
-              <w:rPr>
-                <w:rFonts w:ascii="Arial" w:hAnsi="Arial" w:cs="Arial"/>
-                <w:b/>
-                <w:sz w:val="17"/>
-                <w:szCs w:val="17"/>
-              </w:rPr>
-              <w:t>М.П.</w:t>
             </w:r>
           </w:p>
         </w:tc>
@@ -9316,12 +7817,13 @@
           <w:rFonts w:ascii="Arial" w:hAnsi="Arial" w:cs="Arial"/>
           <w:sz w:val="17"/>
           <w:szCs w:val="17"/>
+          <w:lang w:val="en-US"/>
         </w:rPr>
       </w:pPr>
     </w:p>
     <w:sectPr>
-      <w:footerReference w:type="even" r:id="rId9"/>
-      <w:footerReference w:type="default" r:id="rId10"/>
+      <w:footerReference w:type="even" r:id="rId8"/>
+      <w:footerReference w:type="default" r:id="rId9"/>
       <w:pgSz w:w="11906" w:h="16838" w:code="9"/>
       <w:pgMar w:top="284" w:right="284" w:bottom="284" w:left="284" w:header="0" w:footer="0" w:gutter="0"/>
       <w:cols w:space="708"/>
@@ -13631,7 +12133,7 @@
 </file>
 
 <file path=customXml/itemProps1.xml><?xml version="1.0" encoding="utf-8"?>
-<ds:datastoreItem xmlns:ds="http://schemas.openxmlformats.org/officeDocument/2006/customXml" ds:itemID="{947D51A3-56BB-4DCE-A3C5-446EEEFBFD31}">
+<ds:datastoreItem xmlns:ds="http://schemas.openxmlformats.org/officeDocument/2006/customXml" ds:itemID="{023B8999-81B1-415A-ACCF-717564C3B5BE}">
   <ds:schemaRefs>
     <ds:schemaRef ds:uri="http://schemas.openxmlformats.org/officeDocument/2006/bibliography"/>
   </ds:schemaRefs>

</xml_diff>

<commit_message>
Documents for carrier; Save as in request
</commit_message>
<xml_diff>
--- a/word_docs/result.docx
+++ b/word_docs/result.docx
@@ -130,7 +130,7 @@
                 <w:b/>
                 <w:bCs/>
               </w:rPr>
-              <w:t>З</w:t>
+              <w:t>П</w:t>
             </w:r>
             <w:proofErr w:type="gramEnd"/>
           </w:p>
@@ -241,7 +241,7 @@
                 <w:szCs w:val="18"/>
                 <w:lang w:val="en-US"/>
               </w:rPr>
-              <w:t xml:space="preserve">                                                                                                                   </w:t>
+              <w:t xml:space="preserve">                                                                                                                    </w:t>
             </w:r>
             <w:r>
               <w:rPr>
@@ -252,7 +252,7 @@
                 <w:szCs w:val="18"/>
                 <w:lang w:val="en-US"/>
               </w:rPr>
-              <w:t xml:space="preserve">               </w:t>
+              <w:t xml:space="preserve">     </w:t>
             </w:r>
             <w:r>
               <w:rPr>
@@ -263,7 +263,7 @@
                 <w:szCs w:val="18"/>
                 <w:lang w:val="en-US"/>
               </w:rPr>
-              <w:t xml:space="preserve">          </w:t>
+              <w:t xml:space="preserve">                           </w:t>
             </w:r>
             <w:r>
               <w:rPr>
@@ -841,47 +841,7 @@
                 <w:sz w:val="17"/>
                 <w:szCs w:val="17"/>
               </w:rPr>
-              <w:t>Кол</w:t>
-            </w:r>
-            <w:proofErr w:type="gramStart"/>
-            <w:r>
-              <w:rPr>
-                <w:rFonts w:ascii="Arial" w:hAnsi="Arial" w:cs="Arial"/>
-                <w:bCs/>
-                <w:sz w:val="17"/>
-                <w:szCs w:val="17"/>
-              </w:rPr>
-              <w:t>.</w:t>
-            </w:r>
-            <w:proofErr w:type="gramEnd"/>
-            <w:r>
-              <w:rPr>
-                <w:rFonts w:ascii="Arial" w:hAnsi="Arial" w:cs="Arial"/>
-                <w:bCs/>
-                <w:sz w:val="17"/>
-                <w:szCs w:val="17"/>
-              </w:rPr>
-              <w:t xml:space="preserve"> </w:t>
-            </w:r>
-            <w:proofErr w:type="gramStart"/>
-            <w:r>
-              <w:rPr>
-                <w:rFonts w:ascii="Arial" w:hAnsi="Arial" w:cs="Arial"/>
-                <w:bCs/>
-                <w:sz w:val="17"/>
-                <w:szCs w:val="17"/>
-              </w:rPr>
-              <w:t>п</w:t>
-            </w:r>
-            <w:proofErr w:type="gramEnd"/>
-            <w:r>
-              <w:rPr>
-                <w:rFonts w:ascii="Arial" w:hAnsi="Arial" w:cs="Arial"/>
-                <w:bCs/>
-                <w:sz w:val="17"/>
-                <w:szCs w:val="17"/>
-              </w:rPr>
-              <w:t>аллет</w:t>
+              <w:t>Кол. паллет</w:t>
             </w:r>
           </w:p>
         </w:tc>
@@ -997,47 +957,7 @@
                 <w:sz w:val="17"/>
                 <w:szCs w:val="17"/>
               </w:rPr>
-              <w:t>Кол</w:t>
-            </w:r>
-            <w:proofErr w:type="gramStart"/>
-            <w:r>
-              <w:rPr>
-                <w:rFonts w:ascii="Arial" w:hAnsi="Arial" w:cs="Arial"/>
-                <w:bCs/>
-                <w:sz w:val="17"/>
-                <w:szCs w:val="17"/>
-              </w:rPr>
-              <w:t>.</w:t>
-            </w:r>
-            <w:proofErr w:type="gramEnd"/>
-            <w:r>
-              <w:rPr>
-                <w:rFonts w:ascii="Arial" w:hAnsi="Arial" w:cs="Arial"/>
-                <w:bCs/>
-                <w:sz w:val="17"/>
-                <w:szCs w:val="17"/>
-              </w:rPr>
-              <w:t xml:space="preserve"> </w:t>
-            </w:r>
-            <w:proofErr w:type="gramStart"/>
-            <w:r>
-              <w:rPr>
-                <w:rFonts w:ascii="Arial" w:hAnsi="Arial" w:cs="Arial"/>
-                <w:bCs/>
-                <w:sz w:val="17"/>
-                <w:szCs w:val="17"/>
-              </w:rPr>
-              <w:t>р</w:t>
-            </w:r>
-            <w:proofErr w:type="gramEnd"/>
-            <w:r>
-              <w:rPr>
-                <w:rFonts w:ascii="Arial" w:hAnsi="Arial" w:cs="Arial"/>
-                <w:bCs/>
-                <w:sz w:val="17"/>
-                <w:szCs w:val="17"/>
-              </w:rPr>
-              <w:t>емней</w:t>
+              <w:t>Кол. ремней</w:t>
             </w:r>
           </w:p>
         </w:tc>
@@ -1132,27 +1052,7 @@
                 <w:sz w:val="17"/>
                 <w:szCs w:val="17"/>
               </w:rPr>
-              <w:t>Темп</w:t>
-            </w:r>
-            <w:proofErr w:type="gramStart"/>
-            <w:r>
-              <w:rPr>
-                <w:rFonts w:ascii="Arial" w:hAnsi="Arial" w:cs="Arial"/>
-                <w:bCs/>
-                <w:sz w:val="17"/>
-                <w:szCs w:val="17"/>
-              </w:rPr>
-              <w:t>.р</w:t>
-            </w:r>
-            <w:proofErr w:type="gramEnd"/>
-            <w:r>
-              <w:rPr>
-                <w:rFonts w:ascii="Arial" w:hAnsi="Arial" w:cs="Arial"/>
-                <w:bCs/>
-                <w:sz w:val="17"/>
-                <w:szCs w:val="17"/>
-              </w:rPr>
-              <w:t>ежим</w:t>
+              <w:t>Темп.режим</w:t>
             </w:r>
             <w:proofErr w:type="spellEnd"/>
           </w:p>
@@ -1507,7 +1407,6 @@
                 <w:szCs w:val="17"/>
               </w:rPr>
             </w:pPr>
-            <w:proofErr w:type="gramStart"/>
             <w:r>
               <w:rPr>
                 <w:rFonts w:ascii="Arial" w:hAnsi="Arial" w:cs="Arial"/>
@@ -1515,17 +1414,7 @@
                 <w:sz w:val="17"/>
                 <w:szCs w:val="17"/>
               </w:rPr>
-              <w:t>м</w:t>
-            </w:r>
-            <w:proofErr w:type="gramEnd"/>
-            <w:r>
-              <w:rPr>
-                <w:rFonts w:ascii="Arial" w:hAnsi="Arial" w:cs="Arial"/>
-                <w:bCs/>
-                <w:sz w:val="17"/>
-                <w:szCs w:val="17"/>
-              </w:rPr>
-              <w:t>/куб</w:t>
+              <w:t>м/куб</w:t>
             </w:r>
           </w:p>
         </w:tc>
@@ -2776,7 +2665,7 @@
       </w:tr>
       <w:tr>
         <w:trPr>
-          <w:trHeight w:val="170"/>
+          <w:trHeight w:val="74"/>
           <w:jc w:val="center"/>
         </w:trPr>
         <w:tc>
@@ -4036,7 +3925,6 @@
               <w:t xml:space="preserve">Стоимость </w:t>
             </w:r>
             <w:proofErr w:type="spellStart"/>
-            <w:proofErr w:type="gramStart"/>
             <w:r>
               <w:rPr>
                 <w:rFonts w:ascii="Arial" w:hAnsi="Arial" w:cs="Arial"/>
@@ -4062,7 +3950,6 @@
               <w:t>ки</w:t>
             </w:r>
             <w:proofErr w:type="spellEnd"/>
-            <w:proofErr w:type="gramEnd"/>
             <w:r>
               <w:rPr>
                 <w:rFonts w:ascii="Arial" w:hAnsi="Arial" w:cs="Arial"/>
@@ -4101,7 +3988,7 @@
                   <w:sz w:val="17"/>
                   <w:szCs w:val="17"/>
                 </w:rPr>
-                <w:t>Оплата по ставке 12000.0 (двенадцать тысяч) руб.</w:t>
+                <w:t>Оплата по ставке 10000.0 (десять тысяч) руб.</w:t>
               </w:r>
             </w:fldSimple>
           </w:p>
@@ -4526,7 +4413,7 @@
                 <w:szCs w:val="17"/>
               </w:rPr>
             </w:pPr>
-            <w:fldSimple w:instr=" MERGEFIELD  200.0  \* MERGEFORMAT ">
+            <w:fldSimple w:instr=" MERGEFIELD  100.0  \* MERGEFORMAT ">
               <w:r>
                 <w:rPr>
                   <w:rFonts w:ascii="Arial" w:hAnsi="Arial" w:cs="Arial"/>
@@ -4544,7 +4431,7 @@
                   <w:sz w:val="17"/>
                   <w:szCs w:val="17"/>
                 </w:rPr>
-                <w:t>200.0</w:t>
+                <w:t>100.0</w:t>
               </w:r>
               <w:r>
                 <w:rPr>
@@ -4674,7 +4561,7 @@
                 <w:szCs w:val="17"/>
               </w:rPr>
             </w:pPr>
-            <w:fldSimple w:instr=" MERGEFIELD  3000.0  \* MERGEFORMAT ">
+            <w:fldSimple w:instr=" MERGEFIELD  2000.0  \* MERGEFORMAT ">
               <w:r>
                 <w:rPr>
                   <w:rFonts w:ascii="Arial" w:hAnsi="Arial" w:cs="Arial"/>
@@ -4692,7 +4579,7 @@
                   <w:sz w:val="17"/>
                   <w:szCs w:val="17"/>
                 </w:rPr>
-                <w:t>3000.0</w:t>
+                <w:t>2000.0</w:t>
               </w:r>
               <w:r>
                 <w:rPr>
@@ -4838,7 +4725,7 @@
                 <w:szCs w:val="17"/>
               </w:rPr>
             </w:pPr>
-            <w:fldSimple w:instr=" MERGEFIELD  2000.0  \* MERGEFORMAT ">
+            <w:fldSimple w:instr=" MERGEFIELD  1000.0  \* MERGEFORMAT ">
               <w:r>
                 <w:rPr>
                   <w:rFonts w:ascii="Arial" w:hAnsi="Arial" w:cs="Arial"/>
@@ -4856,7 +4743,7 @@
                   <w:sz w:val="17"/>
                   <w:szCs w:val="17"/>
                 </w:rPr>
-                <w:t>2000.0</w:t>
+                <w:t>1000.0</w:t>
               </w:r>
               <w:r>
                 <w:rPr>
@@ -5094,7 +4981,7 @@
                   <w:sz w:val="17"/>
                   <w:szCs w:val="17"/>
                 </w:rPr>
-                <w:t>нал</w:t>
+                <w:t>безнал</w:t>
               </w:r>
             </w:fldSimple>
           </w:p>
@@ -5146,7 +5033,7 @@
                   <w:sz w:val="17"/>
                   <w:szCs w:val="17"/>
                 </w:rPr>
-                <w:t>перевод на счёт</w:t>
+                <w:t>платежная система</w:t>
               </w:r>
             </w:fldSimple>
           </w:p>
@@ -5203,7 +5090,7 @@
                   <w:szCs w:val="17"/>
                   <w:lang w:val="en-US"/>
                 </w:rPr>
-                <w:t>2</w:t>
+                <w:t>3</w:t>
               </w:r>
             </w:fldSimple>
           </w:p>
@@ -5222,23 +5109,13 @@
                 <w:szCs w:val="17"/>
               </w:rPr>
             </w:pPr>
-            <w:proofErr w:type="gramStart"/>
-            <w:r>
-              <w:rPr>
-                <w:rFonts w:ascii="Arial" w:hAnsi="Arial" w:cs="Arial"/>
-                <w:sz w:val="17"/>
-                <w:szCs w:val="17"/>
-              </w:rPr>
-              <w:t>б</w:t>
-            </w:r>
-            <w:proofErr w:type="gramEnd"/>
-            <w:r>
-              <w:rPr>
-                <w:rFonts w:ascii="Arial" w:hAnsi="Arial" w:cs="Arial"/>
-                <w:sz w:val="17"/>
-                <w:szCs w:val="17"/>
-              </w:rPr>
-              <w:t>/</w:t>
+            <w:r>
+              <w:rPr>
+                <w:rFonts w:ascii="Arial" w:hAnsi="Arial" w:cs="Arial"/>
+                <w:sz w:val="17"/>
+                <w:szCs w:val="17"/>
+              </w:rPr>
+              <w:t>б/</w:t>
             </w:r>
             <w:proofErr w:type="spellStart"/>
             <w:r>
@@ -5300,7 +5177,7 @@
                   <w:sz w:val="17"/>
                   <w:szCs w:val="17"/>
                 </w:rPr>
-                <w:t>копиям</w:t>
+                <w:t>оригиналам</w:t>
               </w:r>
             </w:fldSimple>
           </w:p>
@@ -5433,23 +5310,13 @@
                 <w:szCs w:val="17"/>
               </w:rPr>
             </w:pPr>
-            <w:proofErr w:type="gramStart"/>
-            <w:r>
-              <w:rPr>
-                <w:rFonts w:ascii="Arial" w:hAnsi="Arial" w:cs="Arial"/>
-                <w:sz w:val="17"/>
-                <w:szCs w:val="17"/>
-              </w:rPr>
-              <w:t>б</w:t>
-            </w:r>
-            <w:proofErr w:type="gramEnd"/>
-            <w:r>
-              <w:rPr>
-                <w:rFonts w:ascii="Arial" w:hAnsi="Arial" w:cs="Arial"/>
-                <w:sz w:val="17"/>
-                <w:szCs w:val="17"/>
-              </w:rPr>
-              <w:t>/</w:t>
+            <w:r>
+              <w:rPr>
+                <w:rFonts w:ascii="Arial" w:hAnsi="Arial" w:cs="Arial"/>
+                <w:sz w:val="17"/>
+                <w:szCs w:val="17"/>
+              </w:rPr>
+              <w:t>б/</w:t>
             </w:r>
             <w:proofErr w:type="spellStart"/>
             <w:r>
@@ -6985,43 +6852,7 @@
                 <w:sz w:val="17"/>
                 <w:szCs w:val="17"/>
               </w:rPr>
-              <w:t xml:space="preserve">Штраф за отказ </w:t>
-            </w:r>
-            <w:proofErr w:type="gramStart"/>
-            <w:r>
-              <w:rPr>
-                <w:rFonts w:ascii="Arial" w:hAnsi="Arial" w:cs="Arial"/>
-                <w:sz w:val="17"/>
-                <w:szCs w:val="17"/>
-              </w:rPr>
-              <w:t>от</w:t>
-            </w:r>
-            <w:proofErr w:type="gramEnd"/>
-            <w:r>
-              <w:rPr>
-                <w:rFonts w:ascii="Arial" w:hAnsi="Arial" w:cs="Arial"/>
-                <w:sz w:val="17"/>
-                <w:szCs w:val="17"/>
-              </w:rPr>
-              <w:t xml:space="preserve"> ТС </w:t>
-            </w:r>
-            <w:proofErr w:type="gramStart"/>
-            <w:r>
-              <w:rPr>
-                <w:rFonts w:ascii="Arial" w:hAnsi="Arial" w:cs="Arial"/>
-                <w:sz w:val="17"/>
-                <w:szCs w:val="17"/>
-              </w:rPr>
-              <w:t>в</w:t>
-            </w:r>
-            <w:proofErr w:type="gramEnd"/>
-            <w:r>
-              <w:rPr>
-                <w:rFonts w:ascii="Arial" w:hAnsi="Arial" w:cs="Arial"/>
-                <w:sz w:val="17"/>
-                <w:szCs w:val="17"/>
-              </w:rPr>
-              <w:t xml:space="preserve"> день погрузки в размере </w:t>
+              <w:t xml:space="preserve">Штраф за отказ от ТС в день погрузки в размере </w:t>
             </w:r>
           </w:p>
         </w:tc>
@@ -7157,7 +6988,7 @@
                 <w:szCs w:val="17"/>
               </w:rPr>
             </w:pPr>
-            <w:fldSimple w:instr=" MERGEFIELD  prostoyHour  \* MERGEFORMAT ">
+            <w:fldSimple w:instr=" MERGEFIELD  2.0  \* MERGEFORMAT ">
               <w:r>
                 <w:rPr>
                   <w:rFonts w:ascii="Arial" w:hAnsi="Arial" w:cs="Arial"/>
@@ -7217,7 +7048,7 @@
                 <w:szCs w:val="17"/>
               </w:rPr>
             </w:pPr>
-            <w:fldSimple w:instr=" MERGEFIELD  custProstResp  \* MERGEFORMAT ">
+            <w:fldSimple w:instr=" MERGEFIELD  5.0  \* MERGEFORMAT ">
               <w:r>
                 <w:rPr>
                   <w:rFonts w:ascii="Arial" w:hAnsi="Arial" w:cs="Arial"/>
@@ -7520,25 +7351,179 @@
                 <w:sz w:val="17"/>
                 <w:szCs w:val="17"/>
               </w:rPr>
+              <w:t xml:space="preserve"> Заказчик: </w:t>
+            </w:r>
+            <w:r>
+              <w:rPr>
+                <w:rFonts w:ascii="Arial" w:hAnsi="Arial" w:cs="Arial"/>
+                <w:sz w:val="17"/>
+                <w:szCs w:val="17"/>
+              </w:rPr>
+              <w:t xml:space="preserve">ООО </w:t>
+            </w:r>
+            <w:r>
+              <w:rPr>
+                <w:sz w:val="18"/>
+                <w:szCs w:val="18"/>
+              </w:rPr>
+              <w:t/>
+            </w:r>
+            <w:r>
+              <w:rPr>
+                <w:sz w:val="18"/>
+                <w:szCs w:val="18"/>
+              </w:rPr>
+              <w:t xml:space="preserve">ТК </w:t>
+            </w:r>
+            <w:proofErr w:type="spellStart"/>
+            <w:r>
+              <w:rPr>
+                <w:sz w:val="18"/>
+                <w:szCs w:val="18"/>
+              </w:rPr>
+              <w:t>Транс-Юнион</w:t>
+            </w:r>
+            <w:proofErr w:type="spellEnd"/>
+            <w:r>
+              <w:rPr>
+                <w:sz w:val="18"/>
+                <w:szCs w:val="18"/>
+              </w:rPr>
+              <w:t/>
+            </w:r>
+          </w:p>
+          <w:p>
+            <w:pPr>
+              <w:pStyle w:val="2"/>
+              <w:spacing w:after="0" w:line="240" w:lineRule="auto"/>
+              <w:rPr>
+                <w:rFonts w:ascii="Arial" w:hAnsi="Arial" w:cs="Arial"/>
+                <w:sz w:val="17"/>
+                <w:szCs w:val="17"/>
+              </w:rPr>
+            </w:pPr>
+          </w:p>
+          <w:p>
+            <w:pPr>
+              <w:pStyle w:val="2"/>
+              <w:spacing w:after="0" w:line="240" w:lineRule="auto"/>
+              <w:rPr>
+                <w:rFonts w:ascii="Arial" w:hAnsi="Arial" w:cs="Arial"/>
+                <w:sz w:val="17"/>
+                <w:szCs w:val="17"/>
+              </w:rPr>
+            </w:pPr>
+            <w:r>
+              <w:rPr>
+                <w:rFonts w:ascii="Arial" w:hAnsi="Arial" w:cs="Arial"/>
+                <w:sz w:val="17"/>
+                <w:szCs w:val="17"/>
+              </w:rPr>
+              <w:t>____________________  /</w:t>
+            </w:r>
+            <w:r>
+              <w:rPr>
+                <w:rFonts w:ascii="Arial" w:hAnsi="Arial" w:cs="Arial"/>
+                <w:sz w:val="17"/>
+                <w:szCs w:val="17"/>
+              </w:rPr>
+              <w:t>_________________________</w:t>
+            </w:r>
+            <w:r>
+              <w:rPr>
+                <w:rFonts w:ascii="Arial" w:hAnsi="Arial" w:cs="Arial"/>
+                <w:sz w:val="17"/>
+                <w:szCs w:val="17"/>
+              </w:rPr>
+              <w:t>/</w:t>
+            </w:r>
+          </w:p>
+          <w:p>
+            <w:pPr>
+              <w:pStyle w:val="2"/>
+              <w:spacing w:after="0" w:line="240" w:lineRule="auto"/>
+              <w:rPr>
+                <w:rFonts w:ascii="Arial" w:hAnsi="Arial" w:cs="Arial"/>
+                <w:b/>
+                <w:sz w:val="17"/>
+                <w:szCs w:val="17"/>
+                <w:lang w:val="en-US"/>
+              </w:rPr>
+            </w:pPr>
+            <w:r>
+              <w:rPr>
+                <w:rFonts w:ascii="Arial" w:hAnsi="Arial" w:cs="Arial"/>
+                <w:b/>
+                <w:sz w:val="17"/>
+                <w:szCs w:val="17"/>
+              </w:rPr>
+              <w:t>М</w:t>
+            </w:r>
+            <w:r>
+              <w:rPr>
+                <w:rFonts w:ascii="Arial" w:hAnsi="Arial" w:cs="Arial"/>
+                <w:b/>
+                <w:sz w:val="17"/>
+                <w:szCs w:val="17"/>
+                <w:lang w:val="en-US"/>
+              </w:rPr>
+              <w:t>.</w:t>
+            </w:r>
+            <w:r>
+              <w:rPr>
+                <w:rFonts w:ascii="Arial" w:hAnsi="Arial" w:cs="Arial"/>
+                <w:b/>
+                <w:sz w:val="17"/>
+                <w:szCs w:val="17"/>
+              </w:rPr>
+              <w:t>П</w:t>
+            </w:r>
+            <w:r>
+              <w:rPr>
+                <w:rFonts w:ascii="Arial" w:hAnsi="Arial" w:cs="Arial"/>
+                <w:b/>
+                <w:sz w:val="17"/>
+                <w:szCs w:val="17"/>
+                <w:lang w:val="en-US"/>
+              </w:rPr>
+              <w:t>.</w:t>
+            </w:r>
+          </w:p>
+        </w:tc>
+        <w:tc>
+          <w:tcPr>
+            <w:tcW w:w="4304" w:type="dxa"/>
+            <w:shd w:val="clear" w:color="auto" w:fill="auto"/>
+            <w:vAlign w:val="center"/>
+          </w:tcPr>
+          <w:p>
+            <w:pPr>
+              <w:rPr>
+                <w:rFonts w:ascii="Arial" w:hAnsi="Arial" w:cs="Arial"/>
+                <w:color w:val="0000FF"/>
+                <w:sz w:val="17"/>
+                <w:szCs w:val="17"/>
+                <w:lang w:val="en-US"/>
+              </w:rPr>
+            </w:pPr>
+            <w:r>
+              <w:rPr>
+                <w:rFonts w:ascii="Arial" w:hAnsi="Arial" w:cs="Arial"/>
+                <w:sz w:val="17"/>
+                <w:szCs w:val="17"/>
+              </w:rPr>
+              <w:t xml:space="preserve"> Перевозчик: </w:t>
+            </w:r>
+            <w:r>
+              <w:rPr>
+                <w:rFonts w:ascii="Arial" w:hAnsi="Arial" w:cs="Arial"/>
+                <w:sz w:val="17"/>
+                <w:szCs w:val="17"/>
+                <w:lang w:val="en-US"/>
+              </w:rPr>
               <w:t xml:space="preserve"> </w:t>
             </w:r>
-            <w:r>
-              <w:rPr>
-                <w:rFonts w:ascii="Arial" w:hAnsi="Arial" w:cs="Arial"/>
-                <w:sz w:val="17"/>
-                <w:szCs w:val="17"/>
-              </w:rPr>
-              <w:t xml:space="preserve"> Заказчик: </w:t>
-            </w:r>
-            <w:r>
-              <w:rPr>
-                <w:rFonts w:ascii="Arial" w:hAnsi="Arial" w:cs="Arial"/>
-                <w:sz w:val="17"/>
-                <w:szCs w:val="17"/>
-              </w:rPr>
-              <w:t xml:space="preserve"> </w:t>
-            </w:r>
-            <w:fldSimple w:instr=" MERGEFIELD  ИП Иванов  \* MERGEFORMAT ">
+            <w:fldSimple w:instr=" MERGEFIELD  ЗАО Компания перевозчик  \* MERGEFORMAT ">
               <w:r>
                 <w:rPr>
                   <w:rFonts w:ascii="Arial" w:hAnsi="Arial" w:cs="Arial"/>
@@ -7546,8 +7531,9 @@
                   <w:color w:val="0000FF"/>
                   <w:sz w:val="17"/>
                   <w:szCs w:val="17"/>
+                  <w:lang w:val="en-US"/>
                 </w:rPr>
-                <w:t>ИП Иванов</w:t>
+                <w:t>ЗАО Компания перевозчик</w:t>
               </w:r>
             </w:fldSimple>
           </w:p>
@@ -7559,6 +7545,7 @@
                 <w:rFonts w:ascii="Arial" w:hAnsi="Arial" w:cs="Arial"/>
                 <w:sz w:val="17"/>
                 <w:szCs w:val="17"/>
+                <w:lang w:val="en-US"/>
               </w:rPr>
             </w:pPr>
           </w:p>
@@ -7570,13 +7557,15 @@
                 <w:rFonts w:ascii="Arial" w:hAnsi="Arial" w:cs="Arial"/>
                 <w:sz w:val="17"/>
                 <w:szCs w:val="17"/>
-              </w:rPr>
-            </w:pPr>
-            <w:r>
-              <w:rPr>
-                <w:rFonts w:ascii="Arial" w:hAnsi="Arial" w:cs="Arial"/>
-                <w:sz w:val="17"/>
-                <w:szCs w:val="17"/>
+                <w:lang w:val="en-US"/>
+              </w:rPr>
+            </w:pPr>
+            <w:r>
+              <w:rPr>
+                <w:rFonts w:ascii="Arial" w:hAnsi="Arial" w:cs="Arial"/>
+                <w:sz w:val="17"/>
+                <w:szCs w:val="17"/>
+                <w:lang w:val="en-US"/>
               </w:rPr>
               <w:t>____________________  /</w:t>
             </w:r>
@@ -7586,173 +7575,14 @@
                 <w:sz w:val="17"/>
                 <w:szCs w:val="17"/>
               </w:rPr>
-              <w:t>_________________________</w:t>
-            </w:r>
-            <w:r>
-              <w:rPr>
-                <w:rFonts w:ascii="Arial" w:hAnsi="Arial" w:cs="Arial"/>
-                <w:sz w:val="17"/>
-                <w:szCs w:val="17"/>
-              </w:rPr>
-              <w:t>/</w:t>
-            </w:r>
-          </w:p>
-          <w:p>
-            <w:pPr>
-              <w:pStyle w:val="2"/>
-              <w:spacing w:after="0" w:line="240" w:lineRule="auto"/>
-              <w:rPr>
-                <w:rFonts w:ascii="Arial" w:hAnsi="Arial" w:cs="Arial"/>
-                <w:b/>
+              <w:t>_______________________</w:t>
+            </w:r>
+            <w:r>
+              <w:rPr>
+                <w:rFonts w:ascii="Arial" w:hAnsi="Arial" w:cs="Arial"/>
                 <w:sz w:val="17"/>
                 <w:szCs w:val="17"/>
                 <w:lang w:val="en-US"/>
-              </w:rPr>
-            </w:pPr>
-            <w:r>
-              <w:rPr>
-                <w:rFonts w:ascii="Arial" w:hAnsi="Arial" w:cs="Arial"/>
-                <w:b/>
-                <w:sz w:val="17"/>
-                <w:szCs w:val="17"/>
-              </w:rPr>
-              <w:t>М</w:t>
-            </w:r>
-            <w:r>
-              <w:rPr>
-                <w:rFonts w:ascii="Arial" w:hAnsi="Arial" w:cs="Arial"/>
-                <w:b/>
-                <w:sz w:val="17"/>
-                <w:szCs w:val="17"/>
-                <w:lang w:val="en-US"/>
-              </w:rPr>
-              <w:t>.</w:t>
-            </w:r>
-            <w:r>
-              <w:rPr>
-                <w:rFonts w:ascii="Arial" w:hAnsi="Arial" w:cs="Arial"/>
-                <w:b/>
-                <w:sz w:val="17"/>
-                <w:szCs w:val="17"/>
-              </w:rPr>
-              <w:t>П</w:t>
-            </w:r>
-            <w:r>
-              <w:rPr>
-                <w:rFonts w:ascii="Arial" w:hAnsi="Arial" w:cs="Arial"/>
-                <w:b/>
-                <w:sz w:val="17"/>
-                <w:szCs w:val="17"/>
-                <w:lang w:val="en-US"/>
-              </w:rPr>
-              <w:t>.</w:t>
-            </w:r>
-          </w:p>
-        </w:tc>
-        <w:tc>
-          <w:tcPr>
-            <w:tcW w:w="4304" w:type="dxa"/>
-            <w:shd w:val="clear" w:color="auto" w:fill="auto"/>
-            <w:vAlign w:val="center"/>
-          </w:tcPr>
-          <w:p>
-            <w:pPr>
-              <w:rPr>
-                <w:rFonts w:ascii="Arial" w:hAnsi="Arial" w:cs="Arial"/>
-                <w:color w:val="0000FF"/>
-                <w:sz w:val="17"/>
-                <w:szCs w:val="17"/>
-              </w:rPr>
-            </w:pPr>
-            <w:r>
-              <w:rPr>
-                <w:rFonts w:ascii="Arial" w:hAnsi="Arial" w:cs="Arial"/>
-                <w:sz w:val="17"/>
-                <w:szCs w:val="17"/>
-              </w:rPr>
-              <w:t xml:space="preserve"> </w:t>
-            </w:r>
-            <w:r>
-              <w:rPr>
-                <w:rFonts w:ascii="Arial" w:hAnsi="Arial" w:cs="Arial"/>
-                <w:sz w:val="17"/>
-                <w:szCs w:val="17"/>
-              </w:rPr>
-              <w:t xml:space="preserve"> Перевозчик: ООО </w:t>
-            </w:r>
-            <w:r>
-              <w:rPr>
-                <w:sz w:val="18"/>
-                <w:szCs w:val="18"/>
-              </w:rPr>
-              <w:t/>
-            </w:r>
-            <w:r>
-              <w:rPr>
-                <w:sz w:val="18"/>
-                <w:szCs w:val="18"/>
-              </w:rPr>
-              <w:t xml:space="preserve">ТК </w:t>
-            </w:r>
-            <w:proofErr w:type="spellStart"/>
-            <w:r>
-              <w:rPr>
-                <w:sz w:val="18"/>
-                <w:szCs w:val="18"/>
-              </w:rPr>
-              <w:t>Транс-Юнион</w:t>
-            </w:r>
-            <w:proofErr w:type="spellEnd"/>
-            <w:r>
-              <w:rPr>
-                <w:sz w:val="18"/>
-                <w:szCs w:val="18"/>
-              </w:rPr>
-              <w:t/>
-            </w:r>
-          </w:p>
-          <w:p>
-            <w:pPr>
-              <w:pStyle w:val="2"/>
-              <w:spacing w:after="0" w:line="240" w:lineRule="auto"/>
-              <w:rPr>
-                <w:rFonts w:ascii="Arial" w:hAnsi="Arial" w:cs="Arial"/>
-                <w:sz w:val="17"/>
-                <w:szCs w:val="17"/>
-              </w:rPr>
-            </w:pPr>
-          </w:p>
-          <w:p>
-            <w:pPr>
-              <w:pStyle w:val="2"/>
-              <w:spacing w:after="0" w:line="240" w:lineRule="auto"/>
-              <w:rPr>
-                <w:rFonts w:ascii="Arial" w:hAnsi="Arial" w:cs="Arial"/>
-                <w:sz w:val="17"/>
-                <w:szCs w:val="17"/>
-              </w:rPr>
-            </w:pPr>
-            <w:r>
-              <w:rPr>
-                <w:rFonts w:ascii="Arial" w:hAnsi="Arial" w:cs="Arial"/>
-                <w:sz w:val="17"/>
-                <w:szCs w:val="17"/>
-              </w:rPr>
-              <w:t>____________________  /</w:t>
-            </w:r>
-            <w:r>
-              <w:rPr>
-                <w:rFonts w:ascii="Arial" w:hAnsi="Arial" w:cs="Arial"/>
-                <w:sz w:val="17"/>
-                <w:szCs w:val="17"/>
-              </w:rPr>
-              <w:t>_______________________</w:t>
-            </w:r>
-            <w:r>
-              <w:rPr>
-                <w:rFonts w:ascii="Arial" w:hAnsi="Arial" w:cs="Arial"/>
-                <w:sz w:val="17"/>
-                <w:szCs w:val="17"/>
               </w:rPr>
               <w:t>/</w:t>
             </w:r>
@@ -12133,7 +11963,7 @@
 </file>
 
 <file path=customXml/itemProps1.xml><?xml version="1.0" encoding="utf-8"?>
-<ds:datastoreItem xmlns:ds="http://schemas.openxmlformats.org/officeDocument/2006/customXml" ds:itemID="{023B8999-81B1-415A-ACCF-717564C3B5BE}">
+<ds:datastoreItem xmlns:ds="http://schemas.openxmlformats.org/officeDocument/2006/customXml" ds:itemID="{EBC18F80-731E-4038-9168-C72C5C62E693}">
   <ds:schemaRefs>
     <ds:schemaRef ds:uri="http://schemas.openxmlformats.org/officeDocument/2006/bibliography"/>
   </ds:schemaRefs>

</xml_diff>

<commit_message>
refactoring Finance counting in request edit
</commit_message>
<xml_diff>
--- a/word_docs/result.docx
+++ b/word_docs/result.docx
@@ -111,7 +111,7 @@
                   <w:noProof/>
                   <w:lang w:val="en-US"/>
                 </w:rPr>
-                <w:t>41/З-2011</w:t>
+                <w:t>42/З-2011</w:t>
               </w:r>
             </w:fldSimple>
             <w:r>
@@ -130,7 +130,7 @@
                 <w:b/>
                 <w:bCs/>
               </w:rPr>
-              <w:t>П</w:t>
+              <w:t>З</w:t>
             </w:r>
             <w:proofErr w:type="gramEnd"/>
           </w:p>
@@ -241,7 +241,7 @@
                 <w:szCs w:val="18"/>
                 <w:lang w:val="en-US"/>
               </w:rPr>
-              <w:t xml:space="preserve">                                                                                                                    </w:t>
+              <w:t xml:space="preserve">                                                                                                                   </w:t>
             </w:r>
             <w:r>
               <w:rPr>
@@ -252,7 +252,7 @@
                 <w:szCs w:val="18"/>
                 <w:lang w:val="en-US"/>
               </w:rPr>
-              <w:t xml:space="preserve">     </w:t>
+              <w:t xml:space="preserve">               </w:t>
             </w:r>
             <w:r>
               <w:rPr>
@@ -263,7 +263,7 @@
                 <w:szCs w:val="18"/>
                 <w:lang w:val="en-US"/>
               </w:rPr>
-              <w:t xml:space="preserve">                           </w:t>
+              <w:t xml:space="preserve">          </w:t>
             </w:r>
             <w:r>
               <w:rPr>
@@ -287,7 +287,7 @@
                   <w:szCs w:val="18"/>
                   <w:lang w:val="en-US"/>
                 </w:rPr>
-                <w:t>24</w:t>
+                <w:t>27</w:t>
               </w:r>
             </w:fldSimple>
             <w:r>
@@ -640,7 +640,7 @@
                   <w:sz w:val="17"/>
                   <w:szCs w:val="17"/>
                 </w:rPr>
-                <w:t>15.0</w:t>
+                <w:t>14.0</w:t>
               </w:r>
             </w:fldSimple>
           </w:p>
@@ -742,7 +742,7 @@
                   <w:szCs w:val="17"/>
                   <w:lang w:val="en-US"/>
                 </w:rPr>
-                <w:t>7.0x6.0x8.0</w:t>
+                <w:t>12.12x12.12x14.23</w:t>
               </w:r>
             </w:fldSimple>
           </w:p>
@@ -841,7 +841,47 @@
                 <w:sz w:val="17"/>
                 <w:szCs w:val="17"/>
               </w:rPr>
-              <w:t>Кол. паллет</w:t>
+              <w:t>Кол</w:t>
+            </w:r>
+            <w:proofErr w:type="gramStart"/>
+            <w:r>
+              <w:rPr>
+                <w:rFonts w:ascii="Arial" w:hAnsi="Arial" w:cs="Arial"/>
+                <w:bCs/>
+                <w:sz w:val="17"/>
+                <w:szCs w:val="17"/>
+              </w:rPr>
+              <w:t>.</w:t>
+            </w:r>
+            <w:proofErr w:type="gramEnd"/>
+            <w:r>
+              <w:rPr>
+                <w:rFonts w:ascii="Arial" w:hAnsi="Arial" w:cs="Arial"/>
+                <w:bCs/>
+                <w:sz w:val="17"/>
+                <w:szCs w:val="17"/>
+              </w:rPr>
+              <w:t xml:space="preserve"> </w:t>
+            </w:r>
+            <w:proofErr w:type="gramStart"/>
+            <w:r>
+              <w:rPr>
+                <w:rFonts w:ascii="Arial" w:hAnsi="Arial" w:cs="Arial"/>
+                <w:bCs/>
+                <w:sz w:val="17"/>
+                <w:szCs w:val="17"/>
+              </w:rPr>
+              <w:t>п</w:t>
+            </w:r>
+            <w:proofErr w:type="gramEnd"/>
+            <w:r>
+              <w:rPr>
+                <w:rFonts w:ascii="Arial" w:hAnsi="Arial" w:cs="Arial"/>
+                <w:bCs/>
+                <w:sz w:val="17"/>
+                <w:szCs w:val="17"/>
+              </w:rPr>
+              <w:t>аллет</w:t>
             </w:r>
           </w:p>
         </w:tc>
@@ -875,7 +915,7 @@
                   <w:sz w:val="17"/>
                   <w:szCs w:val="17"/>
                 </w:rPr>
-                <w:t>15</w:t>
+                <w:t>--</w:t>
               </w:r>
             </w:fldSimple>
             <w:r>
@@ -957,7 +997,47 @@
                 <w:sz w:val="17"/>
                 <w:szCs w:val="17"/>
               </w:rPr>
-              <w:t>Кол. ремней</w:t>
+              <w:t>Кол</w:t>
+            </w:r>
+            <w:proofErr w:type="gramStart"/>
+            <w:r>
+              <w:rPr>
+                <w:rFonts w:ascii="Arial" w:hAnsi="Arial" w:cs="Arial"/>
+                <w:bCs/>
+                <w:sz w:val="17"/>
+                <w:szCs w:val="17"/>
+              </w:rPr>
+              <w:t>.</w:t>
+            </w:r>
+            <w:proofErr w:type="gramEnd"/>
+            <w:r>
+              <w:rPr>
+                <w:rFonts w:ascii="Arial" w:hAnsi="Arial" w:cs="Arial"/>
+                <w:bCs/>
+                <w:sz w:val="17"/>
+                <w:szCs w:val="17"/>
+              </w:rPr>
+              <w:t xml:space="preserve"> </w:t>
+            </w:r>
+            <w:proofErr w:type="gramStart"/>
+            <w:r>
+              <w:rPr>
+                <w:rFonts w:ascii="Arial" w:hAnsi="Arial" w:cs="Arial"/>
+                <w:bCs/>
+                <w:sz w:val="17"/>
+                <w:szCs w:val="17"/>
+              </w:rPr>
+              <w:t>р</w:t>
+            </w:r>
+            <w:proofErr w:type="gramEnd"/>
+            <w:r>
+              <w:rPr>
+                <w:rFonts w:ascii="Arial" w:hAnsi="Arial" w:cs="Arial"/>
+                <w:bCs/>
+                <w:sz w:val="17"/>
+                <w:szCs w:val="17"/>
+              </w:rPr>
+              <w:t>емней</w:t>
             </w:r>
           </w:p>
         </w:tc>
@@ -990,7 +1070,7 @@
                   <w:sz w:val="17"/>
                   <w:szCs w:val="17"/>
                 </w:rPr>
-                <w:t>20</w:t>
+                <w:t>--</w:t>
               </w:r>
             </w:fldSimple>
           </w:p>
@@ -1052,7 +1132,27 @@
                 <w:sz w:val="17"/>
                 <w:szCs w:val="17"/>
               </w:rPr>
-              <w:t>Темп.режим</w:t>
+              <w:t>Темп</w:t>
+            </w:r>
+            <w:proofErr w:type="gramStart"/>
+            <w:r>
+              <w:rPr>
+                <w:rFonts w:ascii="Arial" w:hAnsi="Arial" w:cs="Arial"/>
+                <w:bCs/>
+                <w:sz w:val="17"/>
+                <w:szCs w:val="17"/>
+              </w:rPr>
+              <w:t>.р</w:t>
+            </w:r>
+            <w:proofErr w:type="gramEnd"/>
+            <w:r>
+              <w:rPr>
+                <w:rFonts w:ascii="Arial" w:hAnsi="Arial" w:cs="Arial"/>
+                <w:bCs/>
+                <w:sz w:val="17"/>
+                <w:szCs w:val="17"/>
+              </w:rPr>
+              <w:t>ежим</w:t>
             </w:r>
             <w:proofErr w:type="spellEnd"/>
           </w:p>
@@ -1088,7 +1188,7 @@
                   <w:sz w:val="17"/>
                   <w:szCs w:val="17"/>
                 </w:rPr>
-                <w:t>от 0 до 60</w:t>
+                <w:t/>
               </w:r>
             </w:fldSimple>
           </w:p>
@@ -1188,7 +1288,7 @@
                   <w:sz w:val="17"/>
                   <w:szCs w:val="17"/>
                 </w:rPr>
-                <w:t>зад </w:t>
+                <w:t>--------</w:t>
               </w:r>
             </w:fldSimple>
           </w:p>
@@ -1289,7 +1389,7 @@
                   <w:sz w:val="17"/>
                   <w:szCs w:val="17"/>
                 </w:rPr>
-                <w:t>80.0</w:t>
+                <w:t>--</w:t>
               </w:r>
             </w:fldSimple>
           </w:p>
@@ -1383,7 +1483,7 @@
                   <w:sz w:val="17"/>
                   <w:szCs w:val="17"/>
                 </w:rPr>
-                <w:t>15.0</w:t>
+                <w:t>--</w:t>
               </w:r>
             </w:fldSimple>
           </w:p>
@@ -1407,6 +1507,7 @@
                 <w:szCs w:val="17"/>
               </w:rPr>
             </w:pPr>
+            <w:proofErr w:type="gramStart"/>
             <w:r>
               <w:rPr>
                 <w:rFonts w:ascii="Arial" w:hAnsi="Arial" w:cs="Arial"/>
@@ -1414,7 +1515,17 @@
                 <w:sz w:val="17"/>
                 <w:szCs w:val="17"/>
               </w:rPr>
-              <w:t>м/куб</w:t>
+              <w:t>м</w:t>
+            </w:r>
+            <w:proofErr w:type="gramEnd"/>
+            <w:r>
+              <w:rPr>
+                <w:rFonts w:ascii="Arial" w:hAnsi="Arial" w:cs="Arial"/>
+                <w:bCs/>
+                <w:sz w:val="17"/>
+                <w:szCs w:val="17"/>
+              </w:rPr>
+              <w:t>/куб</w:t>
             </w:r>
           </w:p>
         </w:tc>
@@ -1513,7 +1624,7 @@
                   <w:sz w:val="17"/>
                   <w:szCs w:val="17"/>
                 </w:rPr>
-                <w:t>10.0x7.0x3.0</w:t>
+                <w:t>----------------</w:t>
               </w:r>
             </w:fldSimple>
           </w:p>
@@ -1617,7 +1728,7 @@
                   <w:sz w:val="17"/>
                   <w:szCs w:val="17"/>
                 </w:rPr>
-                <w:t>металл</w:t>
+                <w:t>пищевые продукты1</w:t>
               </w:r>
             </w:fldSimple>
           </w:p>
@@ -1685,7 +1796,7 @@
                   <w:sz w:val="17"/>
                   <w:szCs w:val="17"/>
                 </w:rPr>
-                <w:t>Стальной прут</w:t>
+                <w:t>123</w:t>
               </w:r>
             </w:fldSimple>
           </w:p>
@@ -2019,7 +2130,7 @@
                   <w:sz w:val="17"/>
                   <w:szCs w:val="17"/>
                 </w:rPr>
-                <w:t>18:00</w:t>
+                <w:t/>
               </w:r>
             </w:fldSimple>
           </w:p>
@@ -2078,7 +2189,7 @@
                   <w:sz w:val="17"/>
                   <w:szCs w:val="17"/>
                 </w:rPr>
-                <w:t>25-07-2011</w:t>
+                <w:t>------</w:t>
               </w:r>
             </w:fldSimple>
           </w:p>
@@ -2137,7 +2248,7 @@
                   <w:sz w:val="17"/>
                   <w:szCs w:val="17"/>
                 </w:rPr>
-                <w:t>18:00</w:t>
+                <w:t>----</w:t>
               </w:r>
             </w:fldSimple>
           </w:p>
@@ -2346,7 +2457,7 @@
                   <w:sz w:val="17"/>
                   <w:szCs w:val="17"/>
                 </w:rPr>
-                <w:t>ООО СТаль метиз</w:t>
+                <w:t>123123123321</w:t>
               </w:r>
             </w:fldSimple>
           </w:p>
@@ -2378,7 +2489,7 @@
                   <w:sz w:val="17"/>
                   <w:szCs w:val="17"/>
                 </w:rPr>
-                <w:t>ООО СТаль метиз2</w:t>
+                <w:t>--------------------------------------------</w:t>
               </w:r>
             </w:fldSimple>
           </w:p>
@@ -2474,7 +2585,7 @@
                   <w:sz w:val="17"/>
                   <w:szCs w:val="17"/>
                 </w:rPr>
-                <w:t>г. Таганрог</w:t>
+                <w:t>132</w:t>
               </w:r>
             </w:fldSimple>
           </w:p>
@@ -2506,7 +2617,7 @@
                   <w:sz w:val="17"/>
                   <w:szCs w:val="17"/>
                 </w:rPr>
-                <w:t>г. Таганрог2</w:t>
+                <w:t>--------------------------------------------</w:t>
               </w:r>
             </w:fldSimple>
           </w:p>
@@ -2598,7 +2709,7 @@
                   <w:sz w:val="17"/>
                   <w:szCs w:val="17"/>
                 </w:rPr>
-                <w:t>Филимонова Наталья</w:t>
+                <w:t>321</w:t>
               </w:r>
             </w:fldSimple>
           </w:p>
@@ -2627,7 +2738,7 @@
                   <w:sz w:val="17"/>
                   <w:szCs w:val="17"/>
                 </w:rPr>
-                <w:t>Филимонова Наталья2</w:t>
+                <w:t>--------------------------------------------</w:t>
               </w:r>
             </w:fldSimple>
           </w:p>
@@ -2665,7 +2776,7 @@
       </w:tr>
       <w:tr>
         <w:trPr>
-          <w:trHeight w:val="74"/>
+          <w:trHeight w:val="170"/>
           <w:jc w:val="center"/>
         </w:trPr>
         <w:tc>
@@ -2716,7 +2827,7 @@
                   <w:sz w:val="17"/>
                   <w:szCs w:val="17"/>
                 </w:rPr>
-                <w:t>+7 987 658 87 89</w:t>
+                <w:t>123</w:t>
               </w:r>
             </w:fldSimple>
           </w:p>
@@ -2745,7 +2856,7 @@
                   <w:sz w:val="17"/>
                   <w:szCs w:val="17"/>
                 </w:rPr>
-                <w:t>+7 987 658 87 892</w:t>
+                <w:t>--------------------------------------------</w:t>
               </w:r>
             </w:fldSimple>
           </w:p>
@@ -3080,7 +3191,7 @@
                   <w:sz w:val="17"/>
                   <w:szCs w:val="17"/>
                 </w:rPr>
-                <w:t>20:00</w:t>
+                <w:t/>
               </w:r>
             </w:fldSimple>
           </w:p>
@@ -3139,7 +3250,7 @@
                   <w:sz w:val="17"/>
                   <w:szCs w:val="17"/>
                 </w:rPr>
-                <w:t>25-07-2011</w:t>
+                <w:t>------</w:t>
               </w:r>
             </w:fldSimple>
           </w:p>
@@ -3198,7 +3309,7 @@
                   <w:sz w:val="17"/>
                   <w:szCs w:val="17"/>
                 </w:rPr>
-                <w:t>20:00</w:t>
+                <w:t>----</w:t>
               </w:r>
             </w:fldSimple>
           </w:p>
@@ -3406,7 +3517,7 @@
                   <w:sz w:val="17"/>
                   <w:szCs w:val="17"/>
                 </w:rPr>
-                <w:t>ООО СТальобработка</w:t>
+                <w:t>123</w:t>
               </w:r>
             </w:fldSimple>
           </w:p>
@@ -3438,7 +3549,7 @@
                   <w:sz w:val="17"/>
                   <w:szCs w:val="17"/>
                 </w:rPr>
-                <w:t>ООО СТальобработка2</w:t>
+                <w:t>--------------------------------------------</w:t>
               </w:r>
             </w:fldSimple>
           </w:p>
@@ -3534,7 +3645,7 @@
                   <w:sz w:val="17"/>
                   <w:szCs w:val="17"/>
                 </w:rPr>
-                <w:t>г. Пермь</w:t>
+                <w:t>123</w:t>
               </w:r>
             </w:fldSimple>
           </w:p>
@@ -3566,7 +3677,7 @@
                   <w:sz w:val="17"/>
                   <w:szCs w:val="17"/>
                 </w:rPr>
-                <w:t>г. Пермь2</w:t>
+                <w:t>--------------------------------------------</w:t>
               </w:r>
             </w:fldSimple>
           </w:p>
@@ -3658,7 +3769,7 @@
                   <w:sz w:val="17"/>
                   <w:szCs w:val="17"/>
                 </w:rPr>
-                <w:t>Артемьев Петр</w:t>
+                <w:t>123</w:t>
               </w:r>
             </w:fldSimple>
           </w:p>
@@ -3687,7 +3798,7 @@
                   <w:sz w:val="17"/>
                   <w:szCs w:val="17"/>
                 </w:rPr>
-                <w:t>Артемьев Петр2</w:t>
+                <w:t>--------------------------------------------</w:t>
               </w:r>
             </w:fldSimple>
           </w:p>
@@ -3776,7 +3887,7 @@
                   <w:sz w:val="17"/>
                   <w:szCs w:val="17"/>
                 </w:rPr>
-                <w:t>+7 978 786 21 63</w:t>
+                <w:t>213</w:t>
               </w:r>
             </w:fldSimple>
           </w:p>
@@ -3805,7 +3916,7 @@
                   <w:sz w:val="17"/>
                   <w:szCs w:val="17"/>
                 </w:rPr>
-                <w:t>+7 978 786 21 632</w:t>
+                <w:t>--------------------------------------------</w:t>
               </w:r>
             </w:fldSimple>
           </w:p>
@@ -3925,6 +4036,7 @@
               <w:t xml:space="preserve">Стоимость </w:t>
             </w:r>
             <w:proofErr w:type="spellStart"/>
+            <w:proofErr w:type="gramStart"/>
             <w:r>
               <w:rPr>
                 <w:rFonts w:ascii="Arial" w:hAnsi="Arial" w:cs="Arial"/>
@@ -3950,6 +4062,7 @@
               <w:t>ки</w:t>
             </w:r>
             <w:proofErr w:type="spellEnd"/>
+            <w:proofErr w:type="gramEnd"/>
             <w:r>
               <w:rPr>
                 <w:rFonts w:ascii="Arial" w:hAnsi="Arial" w:cs="Arial"/>
@@ -3988,7 +4101,7 @@
                   <w:sz w:val="17"/>
                   <w:szCs w:val="17"/>
                 </w:rPr>
-                <w:t>Оплата по ставке 10000.0 (десять тысяч) руб.</w:t>
+                <w:t>Оплата по ставке 312.0 (триста двенадцать) руб.</w:t>
               </w:r>
             </w:fldSimple>
           </w:p>
@@ -4367,466 +4480,6 @@
                 <w:szCs w:val="17"/>
               </w:rPr>
             </w:pPr>
-            <w:fldSimple w:instr=" MERGEFIELD  Переработка  \* MERGEFORMAT ">
-              <w:r>
-                <w:rPr>
-                  <w:rFonts w:ascii="Arial" w:hAnsi="Arial" w:cs="Arial"/>
-                  <w:noProof/>
-                  <w:sz w:val="17"/>
-                  <w:szCs w:val="17"/>
-                </w:rPr>
-                <w:t/>
-              </w:r>
-              <w:r>
-                <w:rPr>
-                  <w:rFonts w:ascii="Arial" w:hAnsi="Arial" w:cs="Arial"/>
-                  <w:noProof/>
-                  <w:color w:val="0000FF"/>
-                  <w:sz w:val="17"/>
-                  <w:szCs w:val="17"/>
-                </w:rPr>
-                <w:t>Переработка</w:t>
-              </w:r>
-              <w:r>
-                <w:rPr>
-                  <w:rFonts w:ascii="Arial" w:hAnsi="Arial" w:cs="Arial"/>
-                  <w:noProof/>
-                  <w:sz w:val="17"/>
-                  <w:szCs w:val="17"/>
-                </w:rPr>
-                <w:t/>
-              </w:r>
-            </w:fldSimple>
-          </w:p>
-        </w:tc>
-        <w:tc>
-          <w:tcPr>
-            <w:tcW w:w="1134" w:type="dxa"/>
-            <w:vAlign w:val="center"/>
-          </w:tcPr>
-          <w:p>
-            <w:pPr>
-              <w:jc w:val="center"/>
-              <w:rPr>
-                <w:rFonts w:ascii="Arial" w:hAnsi="Arial" w:cs="Arial"/>
-                <w:sz w:val="17"/>
-                <w:szCs w:val="17"/>
-              </w:rPr>
-            </w:pPr>
-            <w:fldSimple w:instr=" MERGEFIELD  100.0  \* MERGEFORMAT ">
-              <w:r>
-                <w:rPr>
-                  <w:rFonts w:ascii="Arial" w:hAnsi="Arial" w:cs="Arial"/>
-                  <w:noProof/>
-                  <w:sz w:val="17"/>
-                  <w:szCs w:val="17"/>
-                </w:rPr>
-                <w:t/>
-              </w:r>
-              <w:r>
-                <w:rPr>
-                  <w:rFonts w:ascii="Arial" w:hAnsi="Arial" w:cs="Arial"/>
-                  <w:noProof/>
-                  <w:color w:val="0000FF"/>
-                  <w:sz w:val="17"/>
-                  <w:szCs w:val="17"/>
-                </w:rPr>
-                <w:t>100.0</w:t>
-              </w:r>
-              <w:r>
-                <w:rPr>
-                  <w:rFonts w:ascii="Arial" w:hAnsi="Arial" w:cs="Arial"/>
-                  <w:noProof/>
-                  <w:sz w:val="17"/>
-                  <w:szCs w:val="17"/>
-                </w:rPr>
-                <w:t/>
-              </w:r>
-            </w:fldSimple>
-          </w:p>
-        </w:tc>
-        <w:tc>
-          <w:tcPr>
-            <w:tcW w:w="1418" w:type="dxa"/>
-            <w:gridSpan w:val="3"/>
-            <w:vAlign w:val="center"/>
-          </w:tcPr>
-          <w:p>
-            <w:pPr>
-              <w:jc w:val="center"/>
-              <w:rPr>
-                <w:rFonts w:ascii="Arial" w:hAnsi="Arial" w:cs="Arial"/>
-                <w:color w:val="0000FF"/>
-                <w:sz w:val="17"/>
-                <w:szCs w:val="17"/>
-              </w:rPr>
-            </w:pPr>
-            <w:fldSimple w:instr=" MERGEFIELD  час.  \* MERGEFORMAT ">
-              <w:r>
-                <w:rPr>
-                  <w:rFonts w:ascii="Arial" w:hAnsi="Arial" w:cs="Arial"/>
-                  <w:noProof/>
-                  <w:color w:val="0000FF"/>
-                  <w:sz w:val="17"/>
-                  <w:szCs w:val="17"/>
-                </w:rPr>
-                <w:t>час.</w:t>
-              </w:r>
-            </w:fldSimple>
-          </w:p>
-        </w:tc>
-        <w:tc>
-          <w:tcPr>
-            <w:tcW w:w="319" w:type="dxa"/>
-            <w:vAlign w:val="center"/>
-          </w:tcPr>
-          <w:p>
-            <w:pPr>
-              <w:jc w:val="center"/>
-              <w:rPr>
-                <w:rFonts w:ascii="Arial" w:hAnsi="Arial" w:cs="Arial"/>
-                <w:i/>
-                <w:sz w:val="17"/>
-                <w:szCs w:val="17"/>
-              </w:rPr>
-            </w:pPr>
-            <w:r>
-              <w:rPr>
-                <w:rFonts w:ascii="Arial" w:hAnsi="Arial" w:cs="Arial"/>
-                <w:i/>
-                <w:sz w:val="17"/>
-                <w:szCs w:val="17"/>
-              </w:rPr>
-              <w:t>3</w:t>
-            </w:r>
-          </w:p>
-        </w:tc>
-        <w:tc>
-          <w:tcPr>
-            <w:tcW w:w="1524" w:type="dxa"/>
-            <w:vAlign w:val="center"/>
-          </w:tcPr>
-          <w:p>
-            <w:pPr>
-              <w:jc w:val="center"/>
-              <w:rPr>
-                <w:rFonts w:ascii="Arial" w:hAnsi="Arial" w:cs="Arial"/>
-                <w:sz w:val="17"/>
-                <w:szCs w:val="17"/>
-              </w:rPr>
-            </w:pPr>
-            <w:fldSimple w:instr=" MERGEFIELD  Негабарит  \* MERGEFORMAT ">
-              <w:r>
-                <w:rPr>
-                  <w:rFonts w:ascii="Arial" w:hAnsi="Arial" w:cs="Arial"/>
-                  <w:noProof/>
-                  <w:sz w:val="17"/>
-                  <w:szCs w:val="17"/>
-                </w:rPr>
-                <w:t/>
-              </w:r>
-              <w:r>
-                <w:rPr>
-                  <w:rFonts w:ascii="Arial" w:hAnsi="Arial" w:cs="Arial"/>
-                  <w:noProof/>
-                  <w:color w:val="0000FF"/>
-                  <w:sz w:val="17"/>
-                  <w:szCs w:val="17"/>
-                </w:rPr>
-                <w:t>Негабарит</w:t>
-              </w:r>
-              <w:r>
-                <w:rPr>
-                  <w:rFonts w:ascii="Arial" w:hAnsi="Arial" w:cs="Arial"/>
-                  <w:noProof/>
-                  <w:sz w:val="17"/>
-                  <w:szCs w:val="17"/>
-                </w:rPr>
-                <w:t/>
-              </w:r>
-            </w:fldSimple>
-          </w:p>
-        </w:tc>
-        <w:tc>
-          <w:tcPr>
-            <w:tcW w:w="1356" w:type="dxa"/>
-            <w:vAlign w:val="center"/>
-          </w:tcPr>
-          <w:p>
-            <w:pPr>
-              <w:jc w:val="center"/>
-              <w:rPr>
-                <w:rFonts w:ascii="Arial" w:hAnsi="Arial" w:cs="Arial"/>
-                <w:sz w:val="17"/>
-                <w:szCs w:val="17"/>
-              </w:rPr>
-            </w:pPr>
-            <w:fldSimple w:instr=" MERGEFIELD  2000.0  \* MERGEFORMAT ">
-              <w:r>
-                <w:rPr>
-                  <w:rFonts w:ascii="Arial" w:hAnsi="Arial" w:cs="Arial"/>
-                  <w:noProof/>
-                  <w:sz w:val="17"/>
-                  <w:szCs w:val="17"/>
-                </w:rPr>
-                <w:t/>
-              </w:r>
-              <w:r>
-                <w:rPr>
-                  <w:rFonts w:ascii="Arial" w:hAnsi="Arial" w:cs="Arial"/>
-                  <w:noProof/>
-                  <w:color w:val="0000FF"/>
-                  <w:sz w:val="17"/>
-                  <w:szCs w:val="17"/>
-                </w:rPr>
-                <w:t>2000.0</w:t>
-              </w:r>
-              <w:r>
-                <w:rPr>
-                  <w:rFonts w:ascii="Arial" w:hAnsi="Arial" w:cs="Arial"/>
-                  <w:noProof/>
-                  <w:sz w:val="17"/>
-                  <w:szCs w:val="17"/>
-                </w:rPr>
-                <w:t/>
-              </w:r>
-            </w:fldSimple>
-          </w:p>
-        </w:tc>
-        <w:tc>
-          <w:tcPr>
-            <w:tcW w:w="1440" w:type="dxa"/>
-            <w:vAlign w:val="center"/>
-          </w:tcPr>
-          <w:p>
-            <w:pPr>
-              <w:jc w:val="center"/>
-              <w:rPr>
-                <w:rFonts w:ascii="Arial" w:hAnsi="Arial" w:cs="Arial"/>
-                <w:sz w:val="17"/>
-                <w:szCs w:val="17"/>
-              </w:rPr>
-            </w:pPr>
-            <w:fldSimple w:instr=" MERGEFIELD  рейс  \* MERGEFORMAT ">
-              <w:r>
-                <w:rPr>
-                  <w:rFonts w:ascii="Arial" w:hAnsi="Arial" w:cs="Arial"/>
-                  <w:noProof/>
-                  <w:color w:val="0000FF"/>
-                  <w:sz w:val="17"/>
-                  <w:szCs w:val="17"/>
-                </w:rPr>
-                <w:t>рейс</w:t>
-              </w:r>
-            </w:fldSimple>
-          </w:p>
-        </w:tc>
-      </w:tr>
-      <w:tr>
-        <w:tc>
-          <w:tcPr>
-            <w:tcW w:w="1800" w:type="dxa"/>
-            <w:vMerge/>
-          </w:tcPr>
-          <w:p>
-            <w:pPr>
-              <w:jc w:val="center"/>
-              <w:rPr>
-                <w:rFonts w:ascii="Arial" w:hAnsi="Arial" w:cs="Arial"/>
-                <w:sz w:val="17"/>
-                <w:szCs w:val="17"/>
-              </w:rPr>
-            </w:pPr>
-          </w:p>
-        </w:tc>
-        <w:tc>
-          <w:tcPr>
-            <w:tcW w:w="236" w:type="dxa"/>
-            <w:vAlign w:val="center"/>
-          </w:tcPr>
-          <w:p>
-            <w:pPr>
-              <w:jc w:val="center"/>
-              <w:rPr>
-                <w:rFonts w:ascii="Arial" w:hAnsi="Arial" w:cs="Arial"/>
-                <w:sz w:val="17"/>
-                <w:szCs w:val="17"/>
-              </w:rPr>
-            </w:pPr>
-            <w:r>
-              <w:rPr>
-                <w:rFonts w:ascii="Arial" w:hAnsi="Arial" w:cs="Arial"/>
-                <w:i/>
-                <w:sz w:val="17"/>
-                <w:szCs w:val="17"/>
-              </w:rPr>
-              <w:t>2</w:t>
-            </w:r>
-          </w:p>
-        </w:tc>
-        <w:tc>
-          <w:tcPr>
-            <w:tcW w:w="1693" w:type="dxa"/>
-            <w:gridSpan w:val="3"/>
-            <w:vAlign w:val="center"/>
-          </w:tcPr>
-          <w:p>
-            <w:pPr>
-              <w:jc w:val="center"/>
-              <w:rPr>
-                <w:rFonts w:ascii="Arial" w:hAnsi="Arial" w:cs="Arial"/>
-                <w:sz w:val="17"/>
-                <w:szCs w:val="17"/>
-              </w:rPr>
-            </w:pPr>
-            <w:fldSimple w:instr=" MERGEFIELD  Перегруз  \* MERGEFORMAT ">
-              <w:r>
-                <w:rPr>
-                  <w:rFonts w:ascii="Arial" w:hAnsi="Arial" w:cs="Arial"/>
-                  <w:noProof/>
-                  <w:sz w:val="17"/>
-                  <w:szCs w:val="17"/>
-                </w:rPr>
-                <w:t/>
-              </w:r>
-              <w:r>
-                <w:rPr>
-                  <w:rFonts w:ascii="Arial" w:hAnsi="Arial" w:cs="Arial"/>
-                  <w:noProof/>
-                  <w:color w:val="0000FF"/>
-                  <w:sz w:val="17"/>
-                  <w:szCs w:val="17"/>
-                </w:rPr>
-                <w:t>Перегруз</w:t>
-              </w:r>
-              <w:r>
-                <w:rPr>
-                  <w:rFonts w:ascii="Arial" w:hAnsi="Arial" w:cs="Arial"/>
-                  <w:noProof/>
-                  <w:sz w:val="17"/>
-                  <w:szCs w:val="17"/>
-                </w:rPr>
-                <w:t/>
-              </w:r>
-            </w:fldSimple>
-          </w:p>
-        </w:tc>
-        <w:tc>
-          <w:tcPr>
-            <w:tcW w:w="1134" w:type="dxa"/>
-            <w:vAlign w:val="center"/>
-          </w:tcPr>
-          <w:p>
-            <w:pPr>
-              <w:jc w:val="center"/>
-              <w:rPr>
-                <w:rFonts w:ascii="Arial" w:hAnsi="Arial" w:cs="Arial"/>
-                <w:sz w:val="17"/>
-                <w:szCs w:val="17"/>
-              </w:rPr>
-            </w:pPr>
-            <w:fldSimple w:instr=" MERGEFIELD  1000.0  \* MERGEFORMAT ">
-              <w:r>
-                <w:rPr>
-                  <w:rFonts w:ascii="Arial" w:hAnsi="Arial" w:cs="Arial"/>
-                  <w:noProof/>
-                  <w:sz w:val="17"/>
-                  <w:szCs w:val="17"/>
-                </w:rPr>
-                <w:t/>
-              </w:r>
-              <w:r>
-                <w:rPr>
-                  <w:rFonts w:ascii="Arial" w:hAnsi="Arial" w:cs="Arial"/>
-                  <w:noProof/>
-                  <w:color w:val="0000FF"/>
-                  <w:sz w:val="17"/>
-                  <w:szCs w:val="17"/>
-                </w:rPr>
-                <w:t>1000.0</w:t>
-              </w:r>
-              <w:r>
-                <w:rPr>
-                  <w:rFonts w:ascii="Arial" w:hAnsi="Arial" w:cs="Arial"/>
-                  <w:noProof/>
-                  <w:sz w:val="17"/>
-                  <w:szCs w:val="17"/>
-                </w:rPr>
-                <w:t/>
-              </w:r>
-            </w:fldSimple>
-          </w:p>
-        </w:tc>
-        <w:tc>
-          <w:tcPr>
-            <w:tcW w:w="1418" w:type="dxa"/>
-            <w:gridSpan w:val="3"/>
-            <w:vAlign w:val="center"/>
-          </w:tcPr>
-          <w:p>
-            <w:pPr>
-              <w:jc w:val="center"/>
-              <w:rPr>
-                <w:rFonts w:ascii="Arial" w:hAnsi="Arial" w:cs="Arial"/>
-                <w:color w:val="0000FF"/>
-                <w:sz w:val="17"/>
-                <w:szCs w:val="17"/>
-              </w:rPr>
-            </w:pPr>
-            <w:fldSimple w:instr=" MERGEFIELD  кг.  \* MERGEFORMAT ">
-              <w:r>
-                <w:rPr>
-                  <w:rFonts w:ascii="Arial" w:hAnsi="Arial" w:cs="Arial"/>
-                  <w:noProof/>
-                  <w:color w:val="0000FF"/>
-                  <w:sz w:val="17"/>
-                  <w:szCs w:val="17"/>
-                </w:rPr>
-                <w:t>кг.</w:t>
-              </w:r>
-            </w:fldSimple>
-          </w:p>
-        </w:tc>
-        <w:tc>
-          <w:tcPr>
-            <w:tcW w:w="319" w:type="dxa"/>
-            <w:vAlign w:val="center"/>
-          </w:tcPr>
-          <w:p>
-            <w:pPr>
-              <w:jc w:val="center"/>
-              <w:rPr>
-                <w:rFonts w:ascii="Arial" w:hAnsi="Arial" w:cs="Arial"/>
-                <w:i/>
-                <w:sz w:val="17"/>
-                <w:szCs w:val="17"/>
-              </w:rPr>
-            </w:pPr>
-            <w:r>
-              <w:rPr>
-                <w:rFonts w:ascii="Arial" w:hAnsi="Arial" w:cs="Arial"/>
-                <w:i/>
-                <w:sz w:val="17"/>
-                <w:szCs w:val="17"/>
-              </w:rPr>
-              <w:t>4</w:t>
-            </w:r>
-          </w:p>
-        </w:tc>
-        <w:tc>
-          <w:tcPr>
-            <w:tcW w:w="1524" w:type="dxa"/>
-            <w:vAlign w:val="center"/>
-          </w:tcPr>
-          <w:p>
-            <w:pPr>
-              <w:jc w:val="center"/>
-              <w:rPr>
-                <w:rFonts w:ascii="Arial" w:hAnsi="Arial" w:cs="Arial"/>
-                <w:sz w:val="17"/>
-                <w:szCs w:val="17"/>
-              </w:rPr>
-            </w:pPr>
             <w:fldSimple w:instr=" MERGEFIELD  ----------  \* MERGEFORMAT ">
               <w:r>
                 <w:rPr>
@@ -4861,7 +4514,7 @@
         </w:tc>
         <w:tc>
           <w:tcPr>
-            <w:tcW w:w="1356" w:type="dxa"/>
+            <w:tcW w:w="1134" w:type="dxa"/>
             <w:vAlign w:val="center"/>
           </w:tcPr>
           <w:p>
@@ -4907,7 +4560,8 @@
         </w:tc>
         <w:tc>
           <w:tcPr>
-            <w:tcW w:w="1440" w:type="dxa"/>
+            <w:tcW w:w="1418" w:type="dxa"/>
+            <w:gridSpan w:val="3"/>
             <w:vAlign w:val="center"/>
           </w:tcPr>
           <w:p>
@@ -4915,6 +4569,7 @@
               <w:jc w:val="center"/>
               <w:rPr>
                 <w:rFonts w:ascii="Arial" w:hAnsi="Arial" w:cs="Arial"/>
+                <w:color w:val="0000FF"/>
                 <w:sz w:val="17"/>
                 <w:szCs w:val="17"/>
               </w:rPr>
@@ -4933,326 +4588,35 @@
             </w:fldSimple>
           </w:p>
         </w:tc>
-      </w:tr>
-      <w:tr>
-        <w:tc>
-          <w:tcPr>
-            <w:tcW w:w="1800" w:type="dxa"/>
+        <w:tc>
+          <w:tcPr>
+            <w:tcW w:w="319" w:type="dxa"/>
+            <w:vAlign w:val="center"/>
           </w:tcPr>
           <w:p>
             <w:pPr>
               <w:jc w:val="center"/>
               <w:rPr>
                 <w:rFonts w:ascii="Arial" w:hAnsi="Arial" w:cs="Arial"/>
-                <w:sz w:val="17"/>
-                <w:szCs w:val="17"/>
-              </w:rPr>
-            </w:pPr>
-            <w:r>
-              <w:rPr>
-                <w:rFonts w:ascii="Arial" w:hAnsi="Arial" w:cs="Arial"/>
-                <w:sz w:val="17"/>
-                <w:szCs w:val="17"/>
-              </w:rPr>
-              <w:t>Способ оплаты:</w:t>
-            </w:r>
-          </w:p>
-        </w:tc>
-        <w:tc>
-          <w:tcPr>
-            <w:tcW w:w="3489" w:type="dxa"/>
-            <w:gridSpan w:val="6"/>
-            <w:vAlign w:val="center"/>
-          </w:tcPr>
-          <w:p>
-            <w:pPr>
-              <w:rPr>
-                <w:rFonts w:ascii="Arial" w:hAnsi="Arial" w:cs="Arial"/>
-                <w:sz w:val="17"/>
-                <w:szCs w:val="17"/>
-              </w:rPr>
-            </w:pPr>
-            <w:fldSimple w:instr=" MERGEFIELD  paymentWay  \* MERGEFORMAT ">
-              <w:r>
-                <w:rPr>
-                  <w:rFonts w:ascii="Arial" w:hAnsi="Arial" w:cs="Arial"/>
-                  <w:noProof/>
-                  <w:color w:val="0000FF"/>
-                  <w:sz w:val="17"/>
-                  <w:szCs w:val="17"/>
-                </w:rPr>
-                <w:t>безнал</w:t>
-              </w:r>
-            </w:fldSimple>
-          </w:p>
-        </w:tc>
-        <w:tc>
-          <w:tcPr>
-            <w:tcW w:w="1311" w:type="dxa"/>
-            <w:gridSpan w:val="3"/>
-          </w:tcPr>
-          <w:p>
-            <w:pPr>
-              <w:jc w:val="center"/>
-              <w:rPr>
-                <w:rFonts w:ascii="Arial" w:hAnsi="Arial" w:cs="Arial"/>
-                <w:sz w:val="17"/>
-                <w:szCs w:val="17"/>
-              </w:rPr>
-            </w:pPr>
-            <w:r>
-              <w:rPr>
-                <w:rFonts w:ascii="Arial" w:hAnsi="Arial" w:cs="Arial"/>
-                <w:sz w:val="17"/>
-                <w:szCs w:val="17"/>
-              </w:rPr>
-              <w:t>Вид оплаты:</w:t>
-            </w:r>
-          </w:p>
-        </w:tc>
-        <w:tc>
-          <w:tcPr>
-            <w:tcW w:w="4320" w:type="dxa"/>
-            <w:gridSpan w:val="3"/>
-            <w:vAlign w:val="center"/>
-          </w:tcPr>
-          <w:p>
-            <w:pPr>
-              <w:rPr>
-                <w:rFonts w:ascii="Arial" w:hAnsi="Arial" w:cs="Arial"/>
-                <w:sz w:val="17"/>
-                <w:szCs w:val="17"/>
-              </w:rPr>
-            </w:pPr>
-            <w:fldSimple w:instr=" MERGEFIELD  paymentType  \* MERGEFORMAT ">
-              <w:r>
-                <w:rPr>
-                  <w:rFonts w:ascii="Arial" w:hAnsi="Arial" w:cs="Arial"/>
-                  <w:noProof/>
-                  <w:color w:val="0000FF"/>
-                  <w:sz w:val="17"/>
-                  <w:szCs w:val="17"/>
-                </w:rPr>
-                <w:t>платежная система</w:t>
-              </w:r>
-            </w:fldSimple>
-          </w:p>
-        </w:tc>
-      </w:tr>
-      <w:tr>
-        <w:tc>
-          <w:tcPr>
-            <w:tcW w:w="1800" w:type="dxa"/>
-            <w:vAlign w:val="center"/>
-          </w:tcPr>
-          <w:p>
-            <w:pPr>
-              <w:jc w:val="center"/>
-              <w:rPr>
-                <w:rFonts w:ascii="Arial" w:hAnsi="Arial" w:cs="Arial"/>
-                <w:sz w:val="17"/>
-                <w:szCs w:val="17"/>
-              </w:rPr>
-            </w:pPr>
-            <w:r>
-              <w:rPr>
-                <w:rFonts w:ascii="Arial" w:hAnsi="Arial" w:cs="Arial"/>
-                <w:sz w:val="17"/>
-                <w:szCs w:val="17"/>
-              </w:rPr>
-              <w:t>Срок оплаты:</w:t>
-            </w:r>
-          </w:p>
-        </w:tc>
-        <w:tc>
-          <w:tcPr>
-            <w:tcW w:w="1320" w:type="dxa"/>
-            <w:gridSpan w:val="2"/>
-            <w:vAlign w:val="center"/>
-          </w:tcPr>
-          <w:p>
-            <w:pPr>
-              <w:jc w:val="center"/>
-              <w:rPr>
-                <w:rFonts w:ascii="Arial" w:hAnsi="Arial" w:cs="Arial"/>
-                <w:sz w:val="17"/>
-                <w:szCs w:val="17"/>
-              </w:rPr>
-            </w:pPr>
-            <w:fldSimple w:instr=" MERGEFIELD  paymentTerm  \* MERGEFORMAT ">
-              <w:r>
-                <w:rPr>
-                  <w:rFonts w:ascii="Arial" w:hAnsi="Arial" w:cs="Arial"/>
-                  <w:noProof/>
-                  <w:color w:val="0000FF"/>
-                  <w:spacing w:val="-6"/>
-                  <w:sz w:val="17"/>
-                  <w:szCs w:val="17"/>
-                  <w:lang w:val="en-US"/>
-                </w:rPr>
-                <w:t>3</w:t>
-              </w:r>
-            </w:fldSimple>
-          </w:p>
-        </w:tc>
-        <w:tc>
-          <w:tcPr>
-            <w:tcW w:w="600" w:type="dxa"/>
-            <w:vAlign w:val="center"/>
-          </w:tcPr>
-          <w:p>
-            <w:pPr>
-              <w:jc w:val="center"/>
-              <w:rPr>
-                <w:rFonts w:ascii="Arial" w:hAnsi="Arial" w:cs="Arial"/>
-                <w:sz w:val="17"/>
-                <w:szCs w:val="17"/>
-              </w:rPr>
-            </w:pPr>
-            <w:r>
-              <w:rPr>
-                <w:rFonts w:ascii="Arial" w:hAnsi="Arial" w:cs="Arial"/>
-                <w:sz w:val="17"/>
-                <w:szCs w:val="17"/>
-              </w:rPr>
-              <w:t>б/</w:t>
-            </w:r>
-            <w:proofErr w:type="spellStart"/>
-            <w:r>
-              <w:rPr>
-                <w:rFonts w:ascii="Arial" w:hAnsi="Arial" w:cs="Arial"/>
-                <w:sz w:val="17"/>
-                <w:szCs w:val="17"/>
-              </w:rPr>
-              <w:t>дн</w:t>
-            </w:r>
-            <w:proofErr w:type="spellEnd"/>
-          </w:p>
-        </w:tc>
-        <w:tc>
-          <w:tcPr>
-            <w:tcW w:w="2192" w:type="dxa"/>
-            <w:gridSpan w:val="4"/>
-            <w:vAlign w:val="center"/>
-          </w:tcPr>
-          <w:p>
-            <w:pPr>
-              <w:jc w:val="center"/>
-              <w:rPr>
-                <w:rFonts w:ascii="Arial" w:hAnsi="Arial" w:cs="Arial"/>
-                <w:sz w:val="17"/>
-                <w:szCs w:val="17"/>
-              </w:rPr>
-            </w:pPr>
-            <w:r>
-              <w:rPr>
-                <w:rFonts w:ascii="Arial" w:hAnsi="Arial" w:cs="Arial"/>
-                <w:sz w:val="17"/>
-                <w:szCs w:val="17"/>
-              </w:rPr>
-              <w:t>с момента получения</w:t>
-            </w:r>
-          </w:p>
-        </w:tc>
-        <w:tc>
-          <w:tcPr>
-            <w:tcW w:w="5008" w:type="dxa"/>
-            <w:gridSpan w:val="5"/>
-            <w:vAlign w:val="center"/>
-          </w:tcPr>
-          <w:p>
-            <w:pPr>
-              <w:rPr>
-                <w:rFonts w:ascii="Arial" w:hAnsi="Arial" w:cs="Arial"/>
-                <w:sz w:val="17"/>
-                <w:szCs w:val="17"/>
-              </w:rPr>
-            </w:pPr>
-            <w:fldSimple w:instr=" MERGEFIELD  documentsForPayment  \* MERGEFORMAT ">
-              <w:r>
-                <w:rPr>
-                  <w:rFonts w:ascii="Arial" w:hAnsi="Arial" w:cs="Arial"/>
-                  <w:noProof/>
-                  <w:color w:val="0000FF"/>
-                  <w:sz w:val="17"/>
-                  <w:szCs w:val="17"/>
-                </w:rPr>
-                <w:t>оригиналам</w:t>
-              </w:r>
-            </w:fldSimple>
-          </w:p>
-        </w:tc>
-      </w:tr>
-      <w:tr>
-        <w:tc>
-          <w:tcPr>
-            <w:tcW w:w="1800" w:type="dxa"/>
-            <w:vAlign w:val="center"/>
-          </w:tcPr>
-          <w:p>
-            <w:pPr>
-              <w:rPr>
-                <w:rFonts w:ascii="Arial" w:hAnsi="Arial" w:cs="Arial"/>
-                <w:sz w:val="17"/>
-                <w:szCs w:val="17"/>
-              </w:rPr>
-            </w:pPr>
-            <w:proofErr w:type="spellStart"/>
-            <w:r>
-              <w:rPr>
-                <w:rFonts w:ascii="Arial" w:hAnsi="Arial" w:cs="Arial"/>
-                <w:sz w:val="17"/>
-                <w:szCs w:val="17"/>
-              </w:rPr>
-              <w:t>Возвр</w:t>
-            </w:r>
-            <w:proofErr w:type="spellEnd"/>
-            <w:r>
-              <w:rPr>
-                <w:rFonts w:ascii="Arial" w:hAnsi="Arial" w:cs="Arial"/>
-                <w:sz w:val="17"/>
-                <w:szCs w:val="17"/>
-              </w:rPr>
-              <w:t xml:space="preserve">. </w:t>
-            </w:r>
-            <w:r>
-              <w:rPr>
-                <w:rFonts w:ascii="Arial" w:hAnsi="Arial" w:cs="Arial"/>
-                <w:sz w:val="17"/>
-                <w:szCs w:val="17"/>
-              </w:rPr>
-              <w:t>докум</w:t>
-            </w:r>
-            <w:r>
-              <w:rPr>
-                <w:rFonts w:ascii="Arial" w:hAnsi="Arial" w:cs="Arial"/>
-                <w:sz w:val="17"/>
-                <w:szCs w:val="17"/>
-              </w:rPr>
-              <w:t>енто</w:t>
-            </w:r>
-            <w:r>
-              <w:rPr>
-                <w:rFonts w:ascii="Arial" w:hAnsi="Arial" w:cs="Arial"/>
-                <w:sz w:val="17"/>
-                <w:szCs w:val="17"/>
-              </w:rPr>
-              <w:t>в</w:t>
-            </w:r>
-            <w:r>
-              <w:rPr>
-                <w:rFonts w:ascii="Arial" w:hAnsi="Arial" w:cs="Arial"/>
-                <w:sz w:val="17"/>
-                <w:szCs w:val="17"/>
-              </w:rPr>
-              <w:t>:</w:t>
-            </w:r>
-          </w:p>
-        </w:tc>
-        <w:tc>
-          <w:tcPr>
-            <w:tcW w:w="1320" w:type="dxa"/>
-            <w:gridSpan w:val="2"/>
+                <w:i/>
+                <w:sz w:val="17"/>
+                <w:szCs w:val="17"/>
+              </w:rPr>
+            </w:pPr>
+            <w:r>
+              <w:rPr>
+                <w:rFonts w:ascii="Arial" w:hAnsi="Arial" w:cs="Arial"/>
+                <w:i/>
+                <w:sz w:val="17"/>
+                <w:szCs w:val="17"/>
+              </w:rPr>
+              <w:t>3</w:t>
+            </w:r>
+          </w:p>
+        </w:tc>
+        <w:tc>
+          <w:tcPr>
+            <w:tcW w:w="1524" w:type="dxa"/>
             <w:vAlign w:val="center"/>
           </w:tcPr>
           <w:p>
@@ -5298,6 +4662,554 @@
         </w:tc>
         <w:tc>
           <w:tcPr>
+            <w:tcW w:w="1356" w:type="dxa"/>
+            <w:vAlign w:val="center"/>
+          </w:tcPr>
+          <w:p>
+            <w:pPr>
+              <w:jc w:val="center"/>
+              <w:rPr>
+                <w:rFonts w:ascii="Arial" w:hAnsi="Arial" w:cs="Arial"/>
+                <w:sz w:val="17"/>
+                <w:szCs w:val="17"/>
+              </w:rPr>
+            </w:pPr>
+            <w:fldSimple w:instr=" MERGEFIELD  ----------  \* MERGEFORMAT ">
+              <w:r>
+                <w:rPr>
+                  <w:rFonts w:ascii="Arial" w:hAnsi="Arial" w:cs="Arial"/>
+                  <w:noProof/>
+                  <w:sz w:val="17"/>
+                  <w:szCs w:val="17"/>
+                </w:rPr>
+                <w:t/>
+              </w:r>
+              <w:r>
+                <w:rPr>
+                  <w:rFonts w:ascii="Arial" w:hAnsi="Arial" w:cs="Arial"/>
+                  <w:noProof/>
+                  <w:color w:val="0000FF"/>
+                  <w:sz w:val="17"/>
+                  <w:szCs w:val="17"/>
+                </w:rPr>
+                <w:t>----------</w:t>
+              </w:r>
+              <w:r>
+                <w:rPr>
+                  <w:rFonts w:ascii="Arial" w:hAnsi="Arial" w:cs="Arial"/>
+                  <w:noProof/>
+                  <w:sz w:val="17"/>
+                  <w:szCs w:val="17"/>
+                </w:rPr>
+                <w:t/>
+              </w:r>
+            </w:fldSimple>
+          </w:p>
+        </w:tc>
+        <w:tc>
+          <w:tcPr>
+            <w:tcW w:w="1440" w:type="dxa"/>
+            <w:vAlign w:val="center"/>
+          </w:tcPr>
+          <w:p>
+            <w:pPr>
+              <w:jc w:val="center"/>
+              <w:rPr>
+                <w:rFonts w:ascii="Arial" w:hAnsi="Arial" w:cs="Arial"/>
+                <w:sz w:val="17"/>
+                <w:szCs w:val="17"/>
+              </w:rPr>
+            </w:pPr>
+            <w:fldSimple w:instr=" MERGEFIELD  ----------  \* MERGEFORMAT ">
+              <w:r>
+                <w:rPr>
+                  <w:rFonts w:ascii="Arial" w:hAnsi="Arial" w:cs="Arial"/>
+                  <w:noProof/>
+                  <w:color w:val="0000FF"/>
+                  <w:sz w:val="17"/>
+                  <w:szCs w:val="17"/>
+                </w:rPr>
+                <w:t>----------</w:t>
+              </w:r>
+            </w:fldSimple>
+          </w:p>
+        </w:tc>
+      </w:tr>
+      <w:tr>
+        <w:tc>
+          <w:tcPr>
+            <w:tcW w:w="1800" w:type="dxa"/>
+            <w:vMerge/>
+          </w:tcPr>
+          <w:p>
+            <w:pPr>
+              <w:jc w:val="center"/>
+              <w:rPr>
+                <w:rFonts w:ascii="Arial" w:hAnsi="Arial" w:cs="Arial"/>
+                <w:sz w:val="17"/>
+                <w:szCs w:val="17"/>
+              </w:rPr>
+            </w:pPr>
+          </w:p>
+        </w:tc>
+        <w:tc>
+          <w:tcPr>
+            <w:tcW w:w="236" w:type="dxa"/>
+            <w:vAlign w:val="center"/>
+          </w:tcPr>
+          <w:p>
+            <w:pPr>
+              <w:jc w:val="center"/>
+              <w:rPr>
+                <w:rFonts w:ascii="Arial" w:hAnsi="Arial" w:cs="Arial"/>
+                <w:sz w:val="17"/>
+                <w:szCs w:val="17"/>
+              </w:rPr>
+            </w:pPr>
+            <w:r>
+              <w:rPr>
+                <w:rFonts w:ascii="Arial" w:hAnsi="Arial" w:cs="Arial"/>
+                <w:i/>
+                <w:sz w:val="17"/>
+                <w:szCs w:val="17"/>
+              </w:rPr>
+              <w:t>2</w:t>
+            </w:r>
+          </w:p>
+        </w:tc>
+        <w:tc>
+          <w:tcPr>
+            <w:tcW w:w="1693" w:type="dxa"/>
+            <w:gridSpan w:val="3"/>
+            <w:vAlign w:val="center"/>
+          </w:tcPr>
+          <w:p>
+            <w:pPr>
+              <w:jc w:val="center"/>
+              <w:rPr>
+                <w:rFonts w:ascii="Arial" w:hAnsi="Arial" w:cs="Arial"/>
+                <w:sz w:val="17"/>
+                <w:szCs w:val="17"/>
+              </w:rPr>
+            </w:pPr>
+            <w:fldSimple w:instr=" MERGEFIELD  ----------  \* MERGEFORMAT ">
+              <w:r>
+                <w:rPr>
+                  <w:rFonts w:ascii="Arial" w:hAnsi="Arial" w:cs="Arial"/>
+                  <w:noProof/>
+                  <w:sz w:val="17"/>
+                  <w:szCs w:val="17"/>
+                </w:rPr>
+                <w:t/>
+              </w:r>
+              <w:r>
+                <w:rPr>
+                  <w:rFonts w:ascii="Arial" w:hAnsi="Arial" w:cs="Arial"/>
+                  <w:noProof/>
+                  <w:color w:val="0000FF"/>
+                  <w:sz w:val="17"/>
+                  <w:szCs w:val="17"/>
+                </w:rPr>
+                <w:t>----------</w:t>
+              </w:r>
+              <w:r>
+                <w:rPr>
+                  <w:rFonts w:ascii="Arial" w:hAnsi="Arial" w:cs="Arial"/>
+                  <w:noProof/>
+                  <w:sz w:val="17"/>
+                  <w:szCs w:val="17"/>
+                </w:rPr>
+                <w:t/>
+              </w:r>
+            </w:fldSimple>
+          </w:p>
+        </w:tc>
+        <w:tc>
+          <w:tcPr>
+            <w:tcW w:w="1134" w:type="dxa"/>
+            <w:vAlign w:val="center"/>
+          </w:tcPr>
+          <w:p>
+            <w:pPr>
+              <w:jc w:val="center"/>
+              <w:rPr>
+                <w:rFonts w:ascii="Arial" w:hAnsi="Arial" w:cs="Arial"/>
+                <w:sz w:val="17"/>
+                <w:szCs w:val="17"/>
+              </w:rPr>
+            </w:pPr>
+            <w:fldSimple w:instr=" MERGEFIELD  ----------  \* MERGEFORMAT ">
+              <w:r>
+                <w:rPr>
+                  <w:rFonts w:ascii="Arial" w:hAnsi="Arial" w:cs="Arial"/>
+                  <w:noProof/>
+                  <w:sz w:val="17"/>
+                  <w:szCs w:val="17"/>
+                </w:rPr>
+                <w:t/>
+              </w:r>
+              <w:r>
+                <w:rPr>
+                  <w:rFonts w:ascii="Arial" w:hAnsi="Arial" w:cs="Arial"/>
+                  <w:noProof/>
+                  <w:color w:val="0000FF"/>
+                  <w:sz w:val="17"/>
+                  <w:szCs w:val="17"/>
+                </w:rPr>
+                <w:t>----------</w:t>
+              </w:r>
+              <w:r>
+                <w:rPr>
+                  <w:rFonts w:ascii="Arial" w:hAnsi="Arial" w:cs="Arial"/>
+                  <w:noProof/>
+                  <w:sz w:val="17"/>
+                  <w:szCs w:val="17"/>
+                </w:rPr>
+                <w:t/>
+              </w:r>
+            </w:fldSimple>
+          </w:p>
+        </w:tc>
+        <w:tc>
+          <w:tcPr>
+            <w:tcW w:w="1418" w:type="dxa"/>
+            <w:gridSpan w:val="3"/>
+            <w:vAlign w:val="center"/>
+          </w:tcPr>
+          <w:p>
+            <w:pPr>
+              <w:jc w:val="center"/>
+              <w:rPr>
+                <w:rFonts w:ascii="Arial" w:hAnsi="Arial" w:cs="Arial"/>
+                <w:color w:val="0000FF"/>
+                <w:sz w:val="17"/>
+                <w:szCs w:val="17"/>
+              </w:rPr>
+            </w:pPr>
+            <w:fldSimple w:instr=" MERGEFIELD  ----------  \* MERGEFORMAT ">
+              <w:r>
+                <w:rPr>
+                  <w:rFonts w:ascii="Arial" w:hAnsi="Arial" w:cs="Arial"/>
+                  <w:noProof/>
+                  <w:color w:val="0000FF"/>
+                  <w:sz w:val="17"/>
+                  <w:szCs w:val="17"/>
+                </w:rPr>
+                <w:t>----------</w:t>
+              </w:r>
+            </w:fldSimple>
+          </w:p>
+        </w:tc>
+        <w:tc>
+          <w:tcPr>
+            <w:tcW w:w="319" w:type="dxa"/>
+            <w:vAlign w:val="center"/>
+          </w:tcPr>
+          <w:p>
+            <w:pPr>
+              <w:jc w:val="center"/>
+              <w:rPr>
+                <w:rFonts w:ascii="Arial" w:hAnsi="Arial" w:cs="Arial"/>
+                <w:i/>
+                <w:sz w:val="17"/>
+                <w:szCs w:val="17"/>
+              </w:rPr>
+            </w:pPr>
+            <w:r>
+              <w:rPr>
+                <w:rFonts w:ascii="Arial" w:hAnsi="Arial" w:cs="Arial"/>
+                <w:i/>
+                <w:sz w:val="17"/>
+                <w:szCs w:val="17"/>
+              </w:rPr>
+              <w:t>4</w:t>
+            </w:r>
+          </w:p>
+        </w:tc>
+        <w:tc>
+          <w:tcPr>
+            <w:tcW w:w="1524" w:type="dxa"/>
+            <w:vAlign w:val="center"/>
+          </w:tcPr>
+          <w:p>
+            <w:pPr>
+              <w:jc w:val="center"/>
+              <w:rPr>
+                <w:rFonts w:ascii="Arial" w:hAnsi="Arial" w:cs="Arial"/>
+                <w:sz w:val="17"/>
+                <w:szCs w:val="17"/>
+              </w:rPr>
+            </w:pPr>
+            <w:fldSimple w:instr=" MERGEFIELD  ----------  \* MERGEFORMAT ">
+              <w:r>
+                <w:rPr>
+                  <w:rFonts w:ascii="Arial" w:hAnsi="Arial" w:cs="Arial"/>
+                  <w:noProof/>
+                  <w:sz w:val="17"/>
+                  <w:szCs w:val="17"/>
+                </w:rPr>
+                <w:t/>
+              </w:r>
+              <w:r>
+                <w:rPr>
+                  <w:rFonts w:ascii="Arial" w:hAnsi="Arial" w:cs="Arial"/>
+                  <w:noProof/>
+                  <w:color w:val="0000FF"/>
+                  <w:sz w:val="17"/>
+                  <w:szCs w:val="17"/>
+                </w:rPr>
+                <w:t>----------</w:t>
+              </w:r>
+              <w:r>
+                <w:rPr>
+                  <w:rFonts w:ascii="Arial" w:hAnsi="Arial" w:cs="Arial"/>
+                  <w:noProof/>
+                  <w:sz w:val="17"/>
+                  <w:szCs w:val="17"/>
+                </w:rPr>
+                <w:t/>
+              </w:r>
+            </w:fldSimple>
+          </w:p>
+        </w:tc>
+        <w:tc>
+          <w:tcPr>
+            <w:tcW w:w="1356" w:type="dxa"/>
+            <w:vAlign w:val="center"/>
+          </w:tcPr>
+          <w:p>
+            <w:pPr>
+              <w:jc w:val="center"/>
+              <w:rPr>
+                <w:rFonts w:ascii="Arial" w:hAnsi="Arial" w:cs="Arial"/>
+                <w:sz w:val="17"/>
+                <w:szCs w:val="17"/>
+              </w:rPr>
+            </w:pPr>
+            <w:fldSimple w:instr=" MERGEFIELD  ----------  \* MERGEFORMAT ">
+              <w:r>
+                <w:rPr>
+                  <w:rFonts w:ascii="Arial" w:hAnsi="Arial" w:cs="Arial"/>
+                  <w:noProof/>
+                  <w:sz w:val="17"/>
+                  <w:szCs w:val="17"/>
+                </w:rPr>
+                <w:t/>
+              </w:r>
+              <w:r>
+                <w:rPr>
+                  <w:rFonts w:ascii="Arial" w:hAnsi="Arial" w:cs="Arial"/>
+                  <w:noProof/>
+                  <w:color w:val="0000FF"/>
+                  <w:sz w:val="17"/>
+                  <w:szCs w:val="17"/>
+                </w:rPr>
+                <w:t>----------</w:t>
+              </w:r>
+              <w:r>
+                <w:rPr>
+                  <w:rFonts w:ascii="Arial" w:hAnsi="Arial" w:cs="Arial"/>
+                  <w:noProof/>
+                  <w:sz w:val="17"/>
+                  <w:szCs w:val="17"/>
+                </w:rPr>
+                <w:t/>
+              </w:r>
+            </w:fldSimple>
+          </w:p>
+        </w:tc>
+        <w:tc>
+          <w:tcPr>
+            <w:tcW w:w="1440" w:type="dxa"/>
+            <w:vAlign w:val="center"/>
+          </w:tcPr>
+          <w:p>
+            <w:pPr>
+              <w:jc w:val="center"/>
+              <w:rPr>
+                <w:rFonts w:ascii="Arial" w:hAnsi="Arial" w:cs="Arial"/>
+                <w:sz w:val="17"/>
+                <w:szCs w:val="17"/>
+              </w:rPr>
+            </w:pPr>
+            <w:fldSimple w:instr=" MERGEFIELD  ----------  \* MERGEFORMAT ">
+              <w:r>
+                <w:rPr>
+                  <w:rFonts w:ascii="Arial" w:hAnsi="Arial" w:cs="Arial"/>
+                  <w:noProof/>
+                  <w:color w:val="0000FF"/>
+                  <w:sz w:val="17"/>
+                  <w:szCs w:val="17"/>
+                </w:rPr>
+                <w:t>----------</w:t>
+              </w:r>
+            </w:fldSimple>
+          </w:p>
+        </w:tc>
+      </w:tr>
+      <w:tr>
+        <w:tc>
+          <w:tcPr>
+            <w:tcW w:w="1800" w:type="dxa"/>
+          </w:tcPr>
+          <w:p>
+            <w:pPr>
+              <w:jc w:val="center"/>
+              <w:rPr>
+                <w:rFonts w:ascii="Arial" w:hAnsi="Arial" w:cs="Arial"/>
+                <w:sz w:val="17"/>
+                <w:szCs w:val="17"/>
+              </w:rPr>
+            </w:pPr>
+            <w:r>
+              <w:rPr>
+                <w:rFonts w:ascii="Arial" w:hAnsi="Arial" w:cs="Arial"/>
+                <w:sz w:val="17"/>
+                <w:szCs w:val="17"/>
+              </w:rPr>
+              <w:t>Способ оплаты:</w:t>
+            </w:r>
+          </w:p>
+        </w:tc>
+        <w:tc>
+          <w:tcPr>
+            <w:tcW w:w="3489" w:type="dxa"/>
+            <w:gridSpan w:val="6"/>
+            <w:vAlign w:val="center"/>
+          </w:tcPr>
+          <w:p>
+            <w:pPr>
+              <w:rPr>
+                <w:rFonts w:ascii="Arial" w:hAnsi="Arial" w:cs="Arial"/>
+                <w:sz w:val="17"/>
+                <w:szCs w:val="17"/>
+              </w:rPr>
+            </w:pPr>
+            <w:fldSimple w:instr=" MERGEFIELD  paymentWay  \* MERGEFORMAT ">
+              <w:r>
+                <w:rPr>
+                  <w:rFonts w:ascii="Arial" w:hAnsi="Arial" w:cs="Arial"/>
+                  <w:noProof/>
+                  <w:color w:val="0000FF"/>
+                  <w:sz w:val="17"/>
+                  <w:szCs w:val="17"/>
+                </w:rPr>
+                <w:t>нал</w:t>
+              </w:r>
+            </w:fldSimple>
+          </w:p>
+        </w:tc>
+        <w:tc>
+          <w:tcPr>
+            <w:tcW w:w="1311" w:type="dxa"/>
+            <w:gridSpan w:val="3"/>
+          </w:tcPr>
+          <w:p>
+            <w:pPr>
+              <w:jc w:val="center"/>
+              <w:rPr>
+                <w:rFonts w:ascii="Arial" w:hAnsi="Arial" w:cs="Arial"/>
+                <w:sz w:val="17"/>
+                <w:szCs w:val="17"/>
+              </w:rPr>
+            </w:pPr>
+            <w:r>
+              <w:rPr>
+                <w:rFonts w:ascii="Arial" w:hAnsi="Arial" w:cs="Arial"/>
+                <w:sz w:val="17"/>
+                <w:szCs w:val="17"/>
+              </w:rPr>
+              <w:t>Вид оплаты:</w:t>
+            </w:r>
+          </w:p>
+        </w:tc>
+        <w:tc>
+          <w:tcPr>
+            <w:tcW w:w="4320" w:type="dxa"/>
+            <w:gridSpan w:val="3"/>
+            <w:vAlign w:val="center"/>
+          </w:tcPr>
+          <w:p>
+            <w:pPr>
+              <w:rPr>
+                <w:rFonts w:ascii="Arial" w:hAnsi="Arial" w:cs="Arial"/>
+                <w:sz w:val="17"/>
+                <w:szCs w:val="17"/>
+              </w:rPr>
+            </w:pPr>
+            <w:fldSimple w:instr=" MERGEFIELD  paymentType  \* MERGEFORMAT ">
+              <w:r>
+                <w:rPr>
+                  <w:rFonts w:ascii="Arial" w:hAnsi="Arial" w:cs="Arial"/>
+                  <w:noProof/>
+                  <w:color w:val="0000FF"/>
+                  <w:sz w:val="17"/>
+                  <w:szCs w:val="17"/>
+                </w:rPr>
+                <w:t>платежная система</w:t>
+              </w:r>
+            </w:fldSimple>
+          </w:p>
+        </w:tc>
+      </w:tr>
+      <w:tr>
+        <w:tc>
+          <w:tcPr>
+            <w:tcW w:w="1800" w:type="dxa"/>
+            <w:vAlign w:val="center"/>
+          </w:tcPr>
+          <w:p>
+            <w:pPr>
+              <w:jc w:val="center"/>
+              <w:rPr>
+                <w:rFonts w:ascii="Arial" w:hAnsi="Arial" w:cs="Arial"/>
+                <w:sz w:val="17"/>
+                <w:szCs w:val="17"/>
+              </w:rPr>
+            </w:pPr>
+            <w:r>
+              <w:rPr>
+                <w:rFonts w:ascii="Arial" w:hAnsi="Arial" w:cs="Arial"/>
+                <w:sz w:val="17"/>
+                <w:szCs w:val="17"/>
+              </w:rPr>
+              <w:t>Срок оплаты:</w:t>
+            </w:r>
+          </w:p>
+        </w:tc>
+        <w:tc>
+          <w:tcPr>
+            <w:tcW w:w="1320" w:type="dxa"/>
+            <w:gridSpan w:val="2"/>
+            <w:vAlign w:val="center"/>
+          </w:tcPr>
+          <w:p>
+            <w:pPr>
+              <w:jc w:val="center"/>
+              <w:rPr>
+                <w:rFonts w:ascii="Arial" w:hAnsi="Arial" w:cs="Arial"/>
+                <w:sz w:val="17"/>
+                <w:szCs w:val="17"/>
+              </w:rPr>
+            </w:pPr>
+            <w:fldSimple w:instr=" MERGEFIELD  paymentTerm  \* MERGEFORMAT ">
+              <w:r>
+                <w:rPr>
+                  <w:rFonts w:ascii="Arial" w:hAnsi="Arial" w:cs="Arial"/>
+                  <w:noProof/>
+                  <w:color w:val="0000FF"/>
+                  <w:spacing w:val="-6"/>
+                  <w:sz w:val="17"/>
+                  <w:szCs w:val="17"/>
+                  <w:lang w:val="en-US"/>
+                </w:rPr>
+                <w:t>----------</w:t>
+              </w:r>
+            </w:fldSimple>
+          </w:p>
+        </w:tc>
+        <w:tc>
+          <w:tcPr>
             <w:tcW w:w="600" w:type="dxa"/>
             <w:vAlign w:val="center"/>
           </w:tcPr>
@@ -5310,13 +5222,234 @@
                 <w:szCs w:val="17"/>
               </w:rPr>
             </w:pPr>
-            <w:r>
-              <w:rPr>
-                <w:rFonts w:ascii="Arial" w:hAnsi="Arial" w:cs="Arial"/>
-                <w:sz w:val="17"/>
-                <w:szCs w:val="17"/>
-              </w:rPr>
-              <w:t>б/</w:t>
+            <w:proofErr w:type="gramStart"/>
+            <w:r>
+              <w:rPr>
+                <w:rFonts w:ascii="Arial" w:hAnsi="Arial" w:cs="Arial"/>
+                <w:sz w:val="17"/>
+                <w:szCs w:val="17"/>
+              </w:rPr>
+              <w:t>б</w:t>
+            </w:r>
+            <w:proofErr w:type="gramEnd"/>
+            <w:r>
+              <w:rPr>
+                <w:rFonts w:ascii="Arial" w:hAnsi="Arial" w:cs="Arial"/>
+                <w:sz w:val="17"/>
+                <w:szCs w:val="17"/>
+              </w:rPr>
+              <w:t>/</w:t>
+            </w:r>
+            <w:proofErr w:type="spellStart"/>
+            <w:r>
+              <w:rPr>
+                <w:rFonts w:ascii="Arial" w:hAnsi="Arial" w:cs="Arial"/>
+                <w:sz w:val="17"/>
+                <w:szCs w:val="17"/>
+              </w:rPr>
+              <w:t>дн</w:t>
+            </w:r>
+            <w:proofErr w:type="spellEnd"/>
+          </w:p>
+        </w:tc>
+        <w:tc>
+          <w:tcPr>
+            <w:tcW w:w="2192" w:type="dxa"/>
+            <w:gridSpan w:val="4"/>
+            <w:vAlign w:val="center"/>
+          </w:tcPr>
+          <w:p>
+            <w:pPr>
+              <w:jc w:val="center"/>
+              <w:rPr>
+                <w:rFonts w:ascii="Arial" w:hAnsi="Arial" w:cs="Arial"/>
+                <w:sz w:val="17"/>
+                <w:szCs w:val="17"/>
+              </w:rPr>
+            </w:pPr>
+            <w:r>
+              <w:rPr>
+                <w:rFonts w:ascii="Arial" w:hAnsi="Arial" w:cs="Arial"/>
+                <w:sz w:val="17"/>
+                <w:szCs w:val="17"/>
+              </w:rPr>
+              <w:t>с момента получения</w:t>
+            </w:r>
+          </w:p>
+        </w:tc>
+        <w:tc>
+          <w:tcPr>
+            <w:tcW w:w="5008" w:type="dxa"/>
+            <w:gridSpan w:val="5"/>
+            <w:vAlign w:val="center"/>
+          </w:tcPr>
+          <w:p>
+            <w:pPr>
+              <w:rPr>
+                <w:rFonts w:ascii="Arial" w:hAnsi="Arial" w:cs="Arial"/>
+                <w:sz w:val="17"/>
+                <w:szCs w:val="17"/>
+              </w:rPr>
+            </w:pPr>
+            <w:fldSimple w:instr=" MERGEFIELD  documentsForPayment  \* MERGEFORMAT ">
+              <w:r>
+                <w:rPr>
+                  <w:rFonts w:ascii="Arial" w:hAnsi="Arial" w:cs="Arial"/>
+                  <w:noProof/>
+                  <w:color w:val="0000FF"/>
+                  <w:sz w:val="17"/>
+                  <w:szCs w:val="17"/>
+                </w:rPr>
+                <w:t>копиям</w:t>
+              </w:r>
+            </w:fldSimple>
+          </w:p>
+        </w:tc>
+      </w:tr>
+      <w:tr>
+        <w:tc>
+          <w:tcPr>
+            <w:tcW w:w="1800" w:type="dxa"/>
+            <w:vAlign w:val="center"/>
+          </w:tcPr>
+          <w:p>
+            <w:pPr>
+              <w:rPr>
+                <w:rFonts w:ascii="Arial" w:hAnsi="Arial" w:cs="Arial"/>
+                <w:sz w:val="17"/>
+                <w:szCs w:val="17"/>
+              </w:rPr>
+            </w:pPr>
+            <w:proofErr w:type="spellStart"/>
+            <w:r>
+              <w:rPr>
+                <w:rFonts w:ascii="Arial" w:hAnsi="Arial" w:cs="Arial"/>
+                <w:sz w:val="17"/>
+                <w:szCs w:val="17"/>
+              </w:rPr>
+              <w:t>Возвр</w:t>
+            </w:r>
+            <w:proofErr w:type="spellEnd"/>
+            <w:r>
+              <w:rPr>
+                <w:rFonts w:ascii="Arial" w:hAnsi="Arial" w:cs="Arial"/>
+                <w:sz w:val="17"/>
+                <w:szCs w:val="17"/>
+              </w:rPr>
+              <w:t xml:space="preserve">. </w:t>
+            </w:r>
+            <w:r>
+              <w:rPr>
+                <w:rFonts w:ascii="Arial" w:hAnsi="Arial" w:cs="Arial"/>
+                <w:sz w:val="17"/>
+                <w:szCs w:val="17"/>
+              </w:rPr>
+              <w:t>докум</w:t>
+            </w:r>
+            <w:r>
+              <w:rPr>
+                <w:rFonts w:ascii="Arial" w:hAnsi="Arial" w:cs="Arial"/>
+                <w:sz w:val="17"/>
+                <w:szCs w:val="17"/>
+              </w:rPr>
+              <w:t>енто</w:t>
+            </w:r>
+            <w:r>
+              <w:rPr>
+                <w:rFonts w:ascii="Arial" w:hAnsi="Arial" w:cs="Arial"/>
+                <w:sz w:val="17"/>
+                <w:szCs w:val="17"/>
+              </w:rPr>
+              <w:t>в</w:t>
+            </w:r>
+            <w:r>
+              <w:rPr>
+                <w:rFonts w:ascii="Arial" w:hAnsi="Arial" w:cs="Arial"/>
+                <w:sz w:val="17"/>
+                <w:szCs w:val="17"/>
+              </w:rPr>
+              <w:t>:</w:t>
+            </w:r>
+          </w:p>
+        </w:tc>
+        <w:tc>
+          <w:tcPr>
+            <w:tcW w:w="1320" w:type="dxa"/>
+            <w:gridSpan w:val="2"/>
+            <w:vAlign w:val="center"/>
+          </w:tcPr>
+          <w:p>
+            <w:pPr>
+              <w:jc w:val="center"/>
+              <w:rPr>
+                <w:rFonts w:ascii="Arial" w:hAnsi="Arial" w:cs="Arial"/>
+                <w:sz w:val="17"/>
+                <w:szCs w:val="17"/>
+              </w:rPr>
+            </w:pPr>
+            <w:fldSimple w:instr=" MERGEFIELD  ----------  \* MERGEFORMAT ">
+              <w:r>
+                <w:rPr>
+                  <w:rFonts w:ascii="Arial" w:hAnsi="Arial" w:cs="Arial"/>
+                  <w:noProof/>
+                  <w:sz w:val="17"/>
+                  <w:szCs w:val="17"/>
+                </w:rPr>
+                <w:t/>
+              </w:r>
+              <w:r>
+                <w:rPr>
+                  <w:rFonts w:ascii="Arial" w:hAnsi="Arial" w:cs="Arial"/>
+                  <w:noProof/>
+                  <w:color w:val="0000FF"/>
+                  <w:sz w:val="17"/>
+                  <w:szCs w:val="17"/>
+                </w:rPr>
+                <w:t>----------</w:t>
+              </w:r>
+              <w:r>
+                <w:rPr>
+                  <w:rFonts w:ascii="Arial" w:hAnsi="Arial" w:cs="Arial"/>
+                  <w:noProof/>
+                  <w:sz w:val="17"/>
+                  <w:szCs w:val="17"/>
+                </w:rPr>
+                <w:t/>
+              </w:r>
+            </w:fldSimple>
+          </w:p>
+        </w:tc>
+        <w:tc>
+          <w:tcPr>
+            <w:tcW w:w="600" w:type="dxa"/>
+            <w:vAlign w:val="center"/>
+          </w:tcPr>
+          <w:p>
+            <w:pPr>
+              <w:jc w:val="center"/>
+              <w:rPr>
+                <w:rFonts w:ascii="Arial" w:hAnsi="Arial" w:cs="Arial"/>
+                <w:sz w:val="17"/>
+                <w:szCs w:val="17"/>
+              </w:rPr>
+            </w:pPr>
+            <w:proofErr w:type="gramStart"/>
+            <w:r>
+              <w:rPr>
+                <w:rFonts w:ascii="Arial" w:hAnsi="Arial" w:cs="Arial"/>
+                <w:sz w:val="17"/>
+                <w:szCs w:val="17"/>
+              </w:rPr>
+              <w:t>б</w:t>
+            </w:r>
+            <w:proofErr w:type="gramEnd"/>
+            <w:r>
+              <w:rPr>
+                <w:rFonts w:ascii="Arial" w:hAnsi="Arial" w:cs="Arial"/>
+                <w:sz w:val="17"/>
+                <w:szCs w:val="17"/>
+              </w:rPr>
+              <w:t>/</w:t>
             </w:r>
             <w:proofErr w:type="spellStart"/>
             <w:r>
@@ -5475,7 +5608,7 @@
                   <w:szCs w:val="17"/>
                   <w:lang w:val="en-US"/>
                 </w:rPr>
-                <w:t>Mercedes</w:t>
+                <w:t>КАМАЗ</w:t>
               </w:r>
             </w:fldSimple>
           </w:p>
@@ -5552,7 +5685,7 @@
                   <w:szCs w:val="17"/>
                   <w:lang w:val="en-US"/>
                 </w:rPr>
-                <w:t>г456ос</w:t>
+                <w:t/>
               </w:r>
             </w:fldSimple>
           </w:p>
@@ -6098,7 +6231,7 @@
                   <w:sz w:val="17"/>
                   <w:szCs w:val="17"/>
                 </w:rPr>
-                <w:t>в случае поломки или аварии ТС в пути следования предоставить взамен равноценное исправное ТС своими силами не позднее 24 часов с момента неисправности ТС и за свой счет.</w:t>
+                <w:t>5</w:t>
               </w:r>
             </w:fldSimple>
           </w:p>
@@ -6143,7 +6276,7 @@
                   <w:sz w:val="17"/>
                   <w:szCs w:val="17"/>
                 </w:rPr>
-                <w:t>в случае повреждения, недостачи, утраты груза – в размере пропорциональном стоимости повреждённого,  недостающего, утраченного  груза согласно ТТН.</w:t>
+                <w:t>6</w:t>
               </w:r>
             </w:fldSimple>
           </w:p>
@@ -6200,6 +6333,279 @@
               </w:rPr>
             </w:pPr>
             <w:fldSimple w:instr=" MERGEFIELD  carrierNepodResp  \* MERGEFORMAT ">
+              <w:r>
+                <w:rPr>
+                  <w:rFonts w:ascii="Arial" w:hAnsi="Arial" w:cs="Arial"/>
+                  <w:noProof/>
+                  <w:color w:val="0000FF"/>
+                  <w:sz w:val="17"/>
+                  <w:szCs w:val="17"/>
+                </w:rPr>
+                <w:t>7.0</w:t>
+              </w:r>
+            </w:fldSimple>
+          </w:p>
+        </w:tc>
+        <w:tc>
+          <w:tcPr>
+            <w:tcW w:w="4450" w:type="dxa"/>
+            <w:gridSpan w:val="2"/>
+            <w:shd w:val="clear" w:color="auto" w:fill="auto"/>
+            <w:vAlign w:val="center"/>
+          </w:tcPr>
+          <w:p>
+            <w:pPr>
+              <w:pStyle w:val="aa"/>
+              <w:spacing w:after="0"/>
+              <w:ind w:left="0"/>
+              <w:rPr>
+                <w:rFonts w:ascii="Arial" w:hAnsi="Arial" w:cs="Arial"/>
+                <w:sz w:val="17"/>
+                <w:szCs w:val="17"/>
+              </w:rPr>
+            </w:pPr>
+            <w:r>
+              <w:rPr>
+                <w:rFonts w:ascii="Arial" w:hAnsi="Arial" w:cs="Arial"/>
+                <w:sz w:val="17"/>
+                <w:szCs w:val="17"/>
+                <w:lang w:val="en-US"/>
+              </w:rPr>
+              <w:t xml:space="preserve">% </w:t>
+            </w:r>
+            <w:r>
+              <w:rPr>
+                <w:rFonts w:ascii="Arial" w:hAnsi="Arial" w:cs="Arial"/>
+                <w:sz w:val="17"/>
+                <w:szCs w:val="17"/>
+              </w:rPr>
+              <w:t>от стоимости перевозки.</w:t>
+            </w:r>
+          </w:p>
+        </w:tc>
+      </w:tr>
+      <w:tr>
+        <w:trPr>
+          <w:trHeight w:val="170"/>
+          <w:jc w:val="center"/>
+        </w:trPr>
+        <w:tc>
+          <w:tcPr>
+            <w:tcW w:w="3886" w:type="dxa"/>
+            <w:gridSpan w:val="2"/>
+            <w:shd w:val="clear" w:color="auto" w:fill="auto"/>
+            <w:vAlign w:val="center"/>
+          </w:tcPr>
+          <w:p>
+            <w:pPr>
+              <w:widowControl w:val="0"/>
+              <w:rPr>
+                <w:rFonts w:ascii="Arial" w:hAnsi="Arial" w:cs="Arial"/>
+                <w:sz w:val="17"/>
+                <w:szCs w:val="17"/>
+              </w:rPr>
+            </w:pPr>
+            <w:r>
+              <w:rPr>
+                <w:rFonts w:ascii="Arial" w:hAnsi="Arial" w:cs="Arial"/>
+                <w:sz w:val="17"/>
+                <w:szCs w:val="17"/>
+              </w:rPr>
+              <w:t xml:space="preserve">Штраф за опоздание ТС под погрузку более  </w:t>
+            </w:r>
+          </w:p>
+        </w:tc>
+        <w:tc>
+          <w:tcPr>
+            <w:tcW w:w="567" w:type="dxa"/>
+            <w:shd w:val="clear" w:color="auto" w:fill="auto"/>
+            <w:vAlign w:val="center"/>
+          </w:tcPr>
+          <w:p>
+            <w:pPr>
+              <w:widowControl w:val="0"/>
+              <w:jc w:val="center"/>
+              <w:rPr>
+                <w:rFonts w:ascii="Arial" w:hAnsi="Arial" w:cs="Arial"/>
+                <w:color w:val="0000FF"/>
+                <w:sz w:val="17"/>
+                <w:szCs w:val="17"/>
+              </w:rPr>
+            </w:pPr>
+            <w:fldSimple w:instr=" MERGEFIELD  lateHours  \* MERGEFORMAT ">
+              <w:r>
+                <w:rPr>
+                  <w:rFonts w:ascii="Arial" w:hAnsi="Arial" w:cs="Arial"/>
+                  <w:noProof/>
+                  <w:color w:val="0000FF"/>
+                  <w:sz w:val="17"/>
+                  <w:szCs w:val="17"/>
+                </w:rPr>
+                <w:t>8.0</w:t>
+              </w:r>
+            </w:fldSimple>
+          </w:p>
+        </w:tc>
+        <w:tc>
+          <w:tcPr>
+            <w:tcW w:w="1418" w:type="dxa"/>
+            <w:gridSpan w:val="2"/>
+            <w:shd w:val="clear" w:color="auto" w:fill="auto"/>
+            <w:vAlign w:val="center"/>
+          </w:tcPr>
+          <w:p>
+            <w:pPr>
+              <w:widowControl w:val="0"/>
+              <w:jc w:val="center"/>
+              <w:rPr>
+                <w:rFonts w:ascii="Arial" w:hAnsi="Arial" w:cs="Arial"/>
+                <w:sz w:val="17"/>
+                <w:szCs w:val="17"/>
+              </w:rPr>
+            </w:pPr>
+            <w:r>
+              <w:rPr>
+                <w:rFonts w:ascii="Arial" w:hAnsi="Arial" w:cs="Arial"/>
+                <w:sz w:val="17"/>
+                <w:szCs w:val="17"/>
+              </w:rPr>
+              <w:t>часов в</w:t>
+            </w:r>
+            <w:r>
+              <w:rPr>
+                <w:rFonts w:ascii="Arial" w:hAnsi="Arial" w:cs="Arial"/>
+                <w:sz w:val="17"/>
+                <w:szCs w:val="17"/>
+              </w:rPr>
+              <w:t xml:space="preserve"> </w:t>
+            </w:r>
+            <w:r>
+              <w:rPr>
+                <w:rFonts w:ascii="Arial" w:hAnsi="Arial" w:cs="Arial"/>
+                <w:sz w:val="17"/>
+                <w:szCs w:val="17"/>
+              </w:rPr>
+              <w:t>размере</w:t>
+            </w:r>
+          </w:p>
+        </w:tc>
+        <w:tc>
+          <w:tcPr>
+            <w:tcW w:w="567" w:type="dxa"/>
+            <w:shd w:val="clear" w:color="auto" w:fill="auto"/>
+            <w:vAlign w:val="center"/>
+          </w:tcPr>
+          <w:p>
+            <w:pPr>
+              <w:pStyle w:val="aa"/>
+              <w:spacing w:after="0"/>
+              <w:ind w:left="0"/>
+              <w:jc w:val="center"/>
+              <w:rPr>
+                <w:rFonts w:ascii="Arial" w:hAnsi="Arial" w:cs="Arial"/>
+                <w:color w:val="0000FF"/>
+                <w:sz w:val="17"/>
+                <w:szCs w:val="17"/>
+              </w:rPr>
+            </w:pPr>
+            <w:fldSimple w:instr=" MERGEFIELD  carrierOpozdResp  \* MERGEFORMAT ">
+              <w:r>
+                <w:rPr>
+                  <w:rFonts w:ascii="Arial" w:hAnsi="Arial" w:cs="Arial"/>
+                  <w:noProof/>
+                  <w:color w:val="0000FF"/>
+                  <w:sz w:val="17"/>
+                  <w:szCs w:val="17"/>
+                </w:rPr>
+                <w:t>9.0</w:t>
+              </w:r>
+            </w:fldSimple>
+          </w:p>
+        </w:tc>
+        <w:tc>
+          <w:tcPr>
+            <w:tcW w:w="4450" w:type="dxa"/>
+            <w:gridSpan w:val="2"/>
+            <w:shd w:val="clear" w:color="auto" w:fill="auto"/>
+            <w:vAlign w:val="center"/>
+          </w:tcPr>
+          <w:p>
+            <w:pPr>
+              <w:pStyle w:val="aa"/>
+              <w:spacing w:after="0"/>
+              <w:ind w:left="0"/>
+              <w:rPr>
+                <w:rFonts w:ascii="Arial" w:hAnsi="Arial" w:cs="Arial"/>
+                <w:sz w:val="17"/>
+                <w:szCs w:val="17"/>
+              </w:rPr>
+            </w:pPr>
+            <w:r>
+              <w:rPr>
+                <w:rFonts w:ascii="Arial" w:hAnsi="Arial" w:cs="Arial"/>
+                <w:sz w:val="17"/>
+                <w:szCs w:val="17"/>
+              </w:rPr>
+              <w:t xml:space="preserve">% от стоимости перевозки за каждый час опоздания.        </w:t>
+            </w:r>
+          </w:p>
+        </w:tc>
+      </w:tr>
+      <w:tr>
+        <w:trPr>
+          <w:trHeight w:val="170"/>
+          <w:jc w:val="center"/>
+        </w:trPr>
+        <w:tc>
+          <w:tcPr>
+            <w:tcW w:w="3886" w:type="dxa"/>
+            <w:gridSpan w:val="2"/>
+            <w:tcBorders>
+              <w:bottom w:val="single" w:sz="4" w:space="0" w:color="auto"/>
+            </w:tcBorders>
+            <w:shd w:val="clear" w:color="auto" w:fill="auto"/>
+            <w:vAlign w:val="center"/>
+          </w:tcPr>
+          <w:p>
+            <w:pPr>
+              <w:widowControl w:val="0"/>
+              <w:rPr>
+                <w:rFonts w:ascii="Arial" w:hAnsi="Arial" w:cs="Arial"/>
+                <w:sz w:val="17"/>
+                <w:szCs w:val="17"/>
+              </w:rPr>
+            </w:pPr>
+            <w:r>
+              <w:rPr>
+                <w:rFonts w:ascii="Arial" w:hAnsi="Arial" w:cs="Arial"/>
+                <w:sz w:val="17"/>
+                <w:szCs w:val="17"/>
+              </w:rPr>
+              <w:t xml:space="preserve">Штраф за просрочку доставки груза более </w:t>
+            </w:r>
+          </w:p>
+        </w:tc>
+        <w:tc>
+          <w:tcPr>
+            <w:tcW w:w="567" w:type="dxa"/>
+            <w:tcBorders>
+              <w:bottom w:val="single" w:sz="4" w:space="0" w:color="auto"/>
+            </w:tcBorders>
+            <w:shd w:val="clear" w:color="auto" w:fill="auto"/>
+            <w:vAlign w:val="center"/>
+          </w:tcPr>
+          <w:p>
+            <w:pPr>
+              <w:widowControl w:val="0"/>
+              <w:jc w:val="center"/>
+              <w:rPr>
+                <w:rFonts w:ascii="Arial" w:hAnsi="Arial" w:cs="Arial"/>
+                <w:color w:val="0000FF"/>
+                <w:sz w:val="17"/>
+                <w:szCs w:val="17"/>
+              </w:rPr>
+            </w:pPr>
+            <w:fldSimple w:instr=" MERGEFIELD  prosrHours  \* MERGEFORMAT ">
               <w:r>
                 <w:rPr>
                   <w:rFonts w:ascii="Arial" w:hAnsi="Arial" w:cs="Arial"/>
@@ -6215,279 +6621,6 @@
         </w:tc>
         <w:tc>
           <w:tcPr>
-            <w:tcW w:w="4450" w:type="dxa"/>
-            <w:gridSpan w:val="2"/>
-            <w:shd w:val="clear" w:color="auto" w:fill="auto"/>
-            <w:vAlign w:val="center"/>
-          </w:tcPr>
-          <w:p>
-            <w:pPr>
-              <w:pStyle w:val="aa"/>
-              <w:spacing w:after="0"/>
-              <w:ind w:left="0"/>
-              <w:rPr>
-                <w:rFonts w:ascii="Arial" w:hAnsi="Arial" w:cs="Arial"/>
-                <w:sz w:val="17"/>
-                <w:szCs w:val="17"/>
-              </w:rPr>
-            </w:pPr>
-            <w:r>
-              <w:rPr>
-                <w:rFonts w:ascii="Arial" w:hAnsi="Arial" w:cs="Arial"/>
-                <w:sz w:val="17"/>
-                <w:szCs w:val="17"/>
-                <w:lang w:val="en-US"/>
-              </w:rPr>
-              <w:t xml:space="preserve">% </w:t>
-            </w:r>
-            <w:r>
-              <w:rPr>
-                <w:rFonts w:ascii="Arial" w:hAnsi="Arial" w:cs="Arial"/>
-                <w:sz w:val="17"/>
-                <w:szCs w:val="17"/>
-              </w:rPr>
-              <w:t>от стоимости перевозки.</w:t>
-            </w:r>
-          </w:p>
-        </w:tc>
-      </w:tr>
-      <w:tr>
-        <w:trPr>
-          <w:trHeight w:val="170"/>
-          <w:jc w:val="center"/>
-        </w:trPr>
-        <w:tc>
-          <w:tcPr>
-            <w:tcW w:w="3886" w:type="dxa"/>
-            <w:gridSpan w:val="2"/>
-            <w:shd w:val="clear" w:color="auto" w:fill="auto"/>
-            <w:vAlign w:val="center"/>
-          </w:tcPr>
-          <w:p>
-            <w:pPr>
-              <w:widowControl w:val="0"/>
-              <w:rPr>
-                <w:rFonts w:ascii="Arial" w:hAnsi="Arial" w:cs="Arial"/>
-                <w:sz w:val="17"/>
-                <w:szCs w:val="17"/>
-              </w:rPr>
-            </w:pPr>
-            <w:r>
-              <w:rPr>
-                <w:rFonts w:ascii="Arial" w:hAnsi="Arial" w:cs="Arial"/>
-                <w:sz w:val="17"/>
-                <w:szCs w:val="17"/>
-              </w:rPr>
-              <w:t xml:space="preserve">Штраф за опоздание ТС под погрузку более  </w:t>
-            </w:r>
-          </w:p>
-        </w:tc>
-        <w:tc>
-          <w:tcPr>
-            <w:tcW w:w="567" w:type="dxa"/>
-            <w:shd w:val="clear" w:color="auto" w:fill="auto"/>
-            <w:vAlign w:val="center"/>
-          </w:tcPr>
-          <w:p>
-            <w:pPr>
-              <w:widowControl w:val="0"/>
-              <w:jc w:val="center"/>
-              <w:rPr>
-                <w:rFonts w:ascii="Arial" w:hAnsi="Arial" w:cs="Arial"/>
-                <w:color w:val="0000FF"/>
-                <w:sz w:val="17"/>
-                <w:szCs w:val="17"/>
-              </w:rPr>
-            </w:pPr>
-            <w:fldSimple w:instr=" MERGEFIELD  lateHours  \* MERGEFORMAT ">
-              <w:r>
-                <w:rPr>
-                  <w:rFonts w:ascii="Arial" w:hAnsi="Arial" w:cs="Arial"/>
-                  <w:noProof/>
-                  <w:color w:val="0000FF"/>
-                  <w:sz w:val="17"/>
-                  <w:szCs w:val="17"/>
-                </w:rPr>
-                <w:t>2.0</w:t>
-              </w:r>
-            </w:fldSimple>
-          </w:p>
-        </w:tc>
-        <w:tc>
-          <w:tcPr>
-            <w:tcW w:w="1418" w:type="dxa"/>
-            <w:gridSpan w:val="2"/>
-            <w:shd w:val="clear" w:color="auto" w:fill="auto"/>
-            <w:vAlign w:val="center"/>
-          </w:tcPr>
-          <w:p>
-            <w:pPr>
-              <w:widowControl w:val="0"/>
-              <w:jc w:val="center"/>
-              <w:rPr>
-                <w:rFonts w:ascii="Arial" w:hAnsi="Arial" w:cs="Arial"/>
-                <w:sz w:val="17"/>
-                <w:szCs w:val="17"/>
-              </w:rPr>
-            </w:pPr>
-            <w:r>
-              <w:rPr>
-                <w:rFonts w:ascii="Arial" w:hAnsi="Arial" w:cs="Arial"/>
-                <w:sz w:val="17"/>
-                <w:szCs w:val="17"/>
-              </w:rPr>
-              <w:t>часов в</w:t>
-            </w:r>
-            <w:r>
-              <w:rPr>
-                <w:rFonts w:ascii="Arial" w:hAnsi="Arial" w:cs="Arial"/>
-                <w:sz w:val="17"/>
-                <w:szCs w:val="17"/>
-              </w:rPr>
-              <w:t xml:space="preserve"> </w:t>
-            </w:r>
-            <w:r>
-              <w:rPr>
-                <w:rFonts w:ascii="Arial" w:hAnsi="Arial" w:cs="Arial"/>
-                <w:sz w:val="17"/>
-                <w:szCs w:val="17"/>
-              </w:rPr>
-              <w:t>размере</w:t>
-            </w:r>
-          </w:p>
-        </w:tc>
-        <w:tc>
-          <w:tcPr>
-            <w:tcW w:w="567" w:type="dxa"/>
-            <w:shd w:val="clear" w:color="auto" w:fill="auto"/>
-            <w:vAlign w:val="center"/>
-          </w:tcPr>
-          <w:p>
-            <w:pPr>
-              <w:pStyle w:val="aa"/>
-              <w:spacing w:after="0"/>
-              <w:ind w:left="0"/>
-              <w:jc w:val="center"/>
-              <w:rPr>
-                <w:rFonts w:ascii="Arial" w:hAnsi="Arial" w:cs="Arial"/>
-                <w:color w:val="0000FF"/>
-                <w:sz w:val="17"/>
-                <w:szCs w:val="17"/>
-              </w:rPr>
-            </w:pPr>
-            <w:fldSimple w:instr=" MERGEFIELD  carrierOpozdResp  \* MERGEFORMAT ">
-              <w:r>
-                <w:rPr>
-                  <w:rFonts w:ascii="Arial" w:hAnsi="Arial" w:cs="Arial"/>
-                  <w:noProof/>
-                  <w:color w:val="0000FF"/>
-                  <w:sz w:val="17"/>
-                  <w:szCs w:val="17"/>
-                </w:rPr>
-                <w:t>5.0</w:t>
-              </w:r>
-            </w:fldSimple>
-          </w:p>
-        </w:tc>
-        <w:tc>
-          <w:tcPr>
-            <w:tcW w:w="4450" w:type="dxa"/>
-            <w:gridSpan w:val="2"/>
-            <w:shd w:val="clear" w:color="auto" w:fill="auto"/>
-            <w:vAlign w:val="center"/>
-          </w:tcPr>
-          <w:p>
-            <w:pPr>
-              <w:pStyle w:val="aa"/>
-              <w:spacing w:after="0"/>
-              <w:ind w:left="0"/>
-              <w:rPr>
-                <w:rFonts w:ascii="Arial" w:hAnsi="Arial" w:cs="Arial"/>
-                <w:sz w:val="17"/>
-                <w:szCs w:val="17"/>
-              </w:rPr>
-            </w:pPr>
-            <w:r>
-              <w:rPr>
-                <w:rFonts w:ascii="Arial" w:hAnsi="Arial" w:cs="Arial"/>
-                <w:sz w:val="17"/>
-                <w:szCs w:val="17"/>
-              </w:rPr>
-              <w:t xml:space="preserve">% от стоимости перевозки за каждый час опоздания.        </w:t>
-            </w:r>
-          </w:p>
-        </w:tc>
-      </w:tr>
-      <w:tr>
-        <w:trPr>
-          <w:trHeight w:val="170"/>
-          <w:jc w:val="center"/>
-        </w:trPr>
-        <w:tc>
-          <w:tcPr>
-            <w:tcW w:w="3886" w:type="dxa"/>
-            <w:gridSpan w:val="2"/>
-            <w:tcBorders>
-              <w:bottom w:val="single" w:sz="4" w:space="0" w:color="auto"/>
-            </w:tcBorders>
-            <w:shd w:val="clear" w:color="auto" w:fill="auto"/>
-            <w:vAlign w:val="center"/>
-          </w:tcPr>
-          <w:p>
-            <w:pPr>
-              <w:widowControl w:val="0"/>
-              <w:rPr>
-                <w:rFonts w:ascii="Arial" w:hAnsi="Arial" w:cs="Arial"/>
-                <w:sz w:val="17"/>
-                <w:szCs w:val="17"/>
-              </w:rPr>
-            </w:pPr>
-            <w:r>
-              <w:rPr>
-                <w:rFonts w:ascii="Arial" w:hAnsi="Arial" w:cs="Arial"/>
-                <w:sz w:val="17"/>
-                <w:szCs w:val="17"/>
-              </w:rPr>
-              <w:t xml:space="preserve">Штраф за просрочку доставки груза более </w:t>
-            </w:r>
-          </w:p>
-        </w:tc>
-        <w:tc>
-          <w:tcPr>
-            <w:tcW w:w="567" w:type="dxa"/>
-            <w:tcBorders>
-              <w:bottom w:val="single" w:sz="4" w:space="0" w:color="auto"/>
-            </w:tcBorders>
-            <w:shd w:val="clear" w:color="auto" w:fill="auto"/>
-            <w:vAlign w:val="center"/>
-          </w:tcPr>
-          <w:p>
-            <w:pPr>
-              <w:widowControl w:val="0"/>
-              <w:jc w:val="center"/>
-              <w:rPr>
-                <w:rFonts w:ascii="Arial" w:hAnsi="Arial" w:cs="Arial"/>
-                <w:color w:val="0000FF"/>
-                <w:sz w:val="17"/>
-                <w:szCs w:val="17"/>
-              </w:rPr>
-            </w:pPr>
-            <w:fldSimple w:instr=" MERGEFIELD  prosrHours  \* MERGEFORMAT ">
-              <w:r>
-                <w:rPr>
-                  <w:rFonts w:ascii="Arial" w:hAnsi="Arial" w:cs="Arial"/>
-                  <w:noProof/>
-                  <w:color w:val="0000FF"/>
-                  <w:sz w:val="17"/>
-                  <w:szCs w:val="17"/>
-                </w:rPr>
-                <w:t>4.0</w:t>
-              </w:r>
-            </w:fldSimple>
-          </w:p>
-        </w:tc>
-        <w:tc>
-          <w:tcPr>
             <w:tcW w:w="1418" w:type="dxa"/>
             <w:gridSpan w:val="2"/>
             <w:tcBorders>
@@ -6547,7 +6680,7 @@
                   <w:sz w:val="17"/>
                   <w:szCs w:val="17"/>
                 </w:rPr>
-                <w:t>5.0</w:t>
+                <w:t>11.0</w:t>
               </w:r>
             </w:fldSimple>
           </w:p>
@@ -6649,7 +6782,7 @@
                   <w:sz w:val="17"/>
                   <w:szCs w:val="17"/>
                 </w:rPr>
-                <w:t>0.5</w:t>
+                <w:t>12.0</w:t>
               </w:r>
             </w:fldSimple>
           </w:p>
@@ -6852,7 +6985,43 @@
                 <w:sz w:val="17"/>
                 <w:szCs w:val="17"/>
               </w:rPr>
-              <w:t xml:space="preserve">Штраф за отказ от ТС в день погрузки в размере </w:t>
+              <w:t xml:space="preserve">Штраф за отказ </w:t>
+            </w:r>
+            <w:proofErr w:type="gramStart"/>
+            <w:r>
+              <w:rPr>
+                <w:rFonts w:ascii="Arial" w:hAnsi="Arial" w:cs="Arial"/>
+                <w:sz w:val="17"/>
+                <w:szCs w:val="17"/>
+              </w:rPr>
+              <w:t>от</w:t>
+            </w:r>
+            <w:proofErr w:type="gramEnd"/>
+            <w:r>
+              <w:rPr>
+                <w:rFonts w:ascii="Arial" w:hAnsi="Arial" w:cs="Arial"/>
+                <w:sz w:val="17"/>
+                <w:szCs w:val="17"/>
+              </w:rPr>
+              <w:t xml:space="preserve"> ТС </w:t>
+            </w:r>
+            <w:proofErr w:type="gramStart"/>
+            <w:r>
+              <w:rPr>
+                <w:rFonts w:ascii="Arial" w:hAnsi="Arial" w:cs="Arial"/>
+                <w:sz w:val="17"/>
+                <w:szCs w:val="17"/>
+              </w:rPr>
+              <w:t>в</w:t>
+            </w:r>
+            <w:proofErr w:type="gramEnd"/>
+            <w:r>
+              <w:rPr>
+                <w:rFonts w:ascii="Arial" w:hAnsi="Arial" w:cs="Arial"/>
+                <w:sz w:val="17"/>
+                <w:szCs w:val="17"/>
+              </w:rPr>
+              <w:t xml:space="preserve"> день погрузки в размере </w:t>
             </w:r>
           </w:p>
         </w:tc>
@@ -6886,7 +7055,7 @@
                   <w:sz w:val="17"/>
                   <w:szCs w:val="17"/>
                 </w:rPr>
-                <w:t>20.0</w:t>
+                <w:t>1.0</w:t>
               </w:r>
             </w:fldSimple>
           </w:p>
@@ -7048,7 +7217,7 @@
                 <w:szCs w:val="17"/>
               </w:rPr>
             </w:pPr>
-            <w:fldSimple w:instr=" MERGEFIELD  5.0  \* MERGEFORMAT ">
+            <w:fldSimple w:instr=" MERGEFIELD  3.0  \* MERGEFORMAT ">
               <w:r>
                 <w:rPr>
                   <w:rFonts w:ascii="Arial" w:hAnsi="Arial" w:cs="Arial"/>
@@ -7057,7 +7226,7 @@
                   <w:sz w:val="17"/>
                   <w:szCs w:val="17"/>
                 </w:rPr>
-                <w:t>5.0</w:t>
+                <w:t>3.0</w:t>
               </w:r>
             </w:fldSimple>
           </w:p>
@@ -7149,7 +7318,7 @@
                   <w:sz w:val="17"/>
                   <w:szCs w:val="17"/>
                 </w:rPr>
-                <w:t>2.0</w:t>
+                <w:t>4.0</w:t>
               </w:r>
             </w:fldSimple>
           </w:p>
@@ -7351,6 +7520,14 @@
                 <w:sz w:val="17"/>
                 <w:szCs w:val="17"/>
               </w:rPr>
+              <w:t xml:space="preserve"> </w:t>
+            </w:r>
+            <w:r>
+              <w:rPr>
+                <w:rFonts w:ascii="Arial" w:hAnsi="Arial" w:cs="Arial"/>
+                <w:sz w:val="17"/>
+                <w:szCs w:val="17"/>
+              </w:rPr>
               <w:t xml:space="preserve"> Заказчик: </w:t>
             </w:r>
             <w:r>
@@ -7359,171 +7536,9 @@
                 <w:sz w:val="17"/>
                 <w:szCs w:val="17"/>
               </w:rPr>
-              <w:t xml:space="preserve">ООО </w:t>
-            </w:r>
-            <w:r>
-              <w:rPr>
-                <w:sz w:val="18"/>
-                <w:szCs w:val="18"/>
-              </w:rPr>
-              <w:t/>
-            </w:r>
-            <w:r>
-              <w:rPr>
-                <w:sz w:val="18"/>
-                <w:szCs w:val="18"/>
-              </w:rPr>
-              <w:t xml:space="preserve">ТК </w:t>
-            </w:r>
-            <w:proofErr w:type="spellStart"/>
-            <w:r>
-              <w:rPr>
-                <w:sz w:val="18"/>
-                <w:szCs w:val="18"/>
-              </w:rPr>
-              <w:t>Транс-Юнион</w:t>
-            </w:r>
-            <w:proofErr w:type="spellEnd"/>
-            <w:r>
-              <w:rPr>
-                <w:sz w:val="18"/>
-                <w:szCs w:val="18"/>
-              </w:rPr>
-              <w:t/>
-            </w:r>
-          </w:p>
-          <w:p>
-            <w:pPr>
-              <w:pStyle w:val="2"/>
-              <w:spacing w:after="0" w:line="240" w:lineRule="auto"/>
-              <w:rPr>
-                <w:rFonts w:ascii="Arial" w:hAnsi="Arial" w:cs="Arial"/>
-                <w:sz w:val="17"/>
-                <w:szCs w:val="17"/>
-              </w:rPr>
-            </w:pPr>
-          </w:p>
-          <w:p>
-            <w:pPr>
-              <w:pStyle w:val="2"/>
-              <w:spacing w:after="0" w:line="240" w:lineRule="auto"/>
-              <w:rPr>
-                <w:rFonts w:ascii="Arial" w:hAnsi="Arial" w:cs="Arial"/>
-                <w:sz w:val="17"/>
-                <w:szCs w:val="17"/>
-              </w:rPr>
-            </w:pPr>
-            <w:r>
-              <w:rPr>
-                <w:rFonts w:ascii="Arial" w:hAnsi="Arial" w:cs="Arial"/>
-                <w:sz w:val="17"/>
-                <w:szCs w:val="17"/>
-              </w:rPr>
-              <w:t>____________________  /</w:t>
-            </w:r>
-            <w:r>
-              <w:rPr>
-                <w:rFonts w:ascii="Arial" w:hAnsi="Arial" w:cs="Arial"/>
-                <w:sz w:val="17"/>
-                <w:szCs w:val="17"/>
-              </w:rPr>
-              <w:t>_________________________</w:t>
-            </w:r>
-            <w:r>
-              <w:rPr>
-                <w:rFonts w:ascii="Arial" w:hAnsi="Arial" w:cs="Arial"/>
-                <w:sz w:val="17"/>
-                <w:szCs w:val="17"/>
-              </w:rPr>
-              <w:t>/</w:t>
-            </w:r>
-          </w:p>
-          <w:p>
-            <w:pPr>
-              <w:pStyle w:val="2"/>
-              <w:spacing w:after="0" w:line="240" w:lineRule="auto"/>
-              <w:rPr>
-                <w:rFonts w:ascii="Arial" w:hAnsi="Arial" w:cs="Arial"/>
-                <w:b/>
-                <w:sz w:val="17"/>
-                <w:szCs w:val="17"/>
-                <w:lang w:val="en-US"/>
-              </w:rPr>
-            </w:pPr>
-            <w:r>
-              <w:rPr>
-                <w:rFonts w:ascii="Arial" w:hAnsi="Arial" w:cs="Arial"/>
-                <w:b/>
-                <w:sz w:val="17"/>
-                <w:szCs w:val="17"/>
-              </w:rPr>
-              <w:t>М</w:t>
-            </w:r>
-            <w:r>
-              <w:rPr>
-                <w:rFonts w:ascii="Arial" w:hAnsi="Arial" w:cs="Arial"/>
-                <w:b/>
-                <w:sz w:val="17"/>
-                <w:szCs w:val="17"/>
-                <w:lang w:val="en-US"/>
-              </w:rPr>
-              <w:t>.</w:t>
-            </w:r>
-            <w:r>
-              <w:rPr>
-                <w:rFonts w:ascii="Arial" w:hAnsi="Arial" w:cs="Arial"/>
-                <w:b/>
-                <w:sz w:val="17"/>
-                <w:szCs w:val="17"/>
-              </w:rPr>
-              <w:t>П</w:t>
-            </w:r>
-            <w:r>
-              <w:rPr>
-                <w:rFonts w:ascii="Arial" w:hAnsi="Arial" w:cs="Arial"/>
-                <w:b/>
-                <w:sz w:val="17"/>
-                <w:szCs w:val="17"/>
-                <w:lang w:val="en-US"/>
-              </w:rPr>
-              <w:t>.</w:t>
-            </w:r>
-          </w:p>
-        </w:tc>
-        <w:tc>
-          <w:tcPr>
-            <w:tcW w:w="4304" w:type="dxa"/>
-            <w:shd w:val="clear" w:color="auto" w:fill="auto"/>
-            <w:vAlign w:val="center"/>
-          </w:tcPr>
-          <w:p>
-            <w:pPr>
-              <w:rPr>
-                <w:rFonts w:ascii="Arial" w:hAnsi="Arial" w:cs="Arial"/>
-                <w:color w:val="0000FF"/>
-                <w:sz w:val="17"/>
-                <w:szCs w:val="17"/>
-                <w:lang w:val="en-US"/>
-              </w:rPr>
-            </w:pPr>
-            <w:r>
-              <w:rPr>
-                <w:rFonts w:ascii="Arial" w:hAnsi="Arial" w:cs="Arial"/>
-                <w:sz w:val="17"/>
-                <w:szCs w:val="17"/>
-              </w:rPr>
-              <w:t xml:space="preserve"> Перевозчик: </w:t>
-            </w:r>
-            <w:r>
-              <w:rPr>
-                <w:rFonts w:ascii="Arial" w:hAnsi="Arial" w:cs="Arial"/>
-                <w:sz w:val="17"/>
-                <w:szCs w:val="17"/>
-                <w:lang w:val="en-US"/>
-              </w:rPr>
               <w:t xml:space="preserve"> </w:t>
             </w:r>
-            <w:fldSimple w:instr=" MERGEFIELD  ЗАО Компания перевозчик  \* MERGEFORMAT ">
+            <w:fldSimple w:instr=" MERGEFIELD  ЗАО Компания Заказчик  \* MERGEFORMAT ">
               <w:r>
                 <w:rPr>
                   <w:rFonts w:ascii="Arial" w:hAnsi="Arial" w:cs="Arial"/>
@@ -7531,9 +7546,8 @@
                   <w:color w:val="0000FF"/>
                   <w:sz w:val="17"/>
                   <w:szCs w:val="17"/>
-                  <w:lang w:val="en-US"/>
                 </w:rPr>
-                <w:t>ЗАО Компания перевозчик</w:t>
+                <w:t>ЗАО Компания Заказчик</w:t>
               </w:r>
             </w:fldSimple>
           </w:p>
@@ -7545,7 +7559,6 @@
                 <w:rFonts w:ascii="Arial" w:hAnsi="Arial" w:cs="Arial"/>
                 <w:sz w:val="17"/>
                 <w:szCs w:val="17"/>
-                <w:lang w:val="en-US"/>
               </w:rPr>
             </w:pPr>
           </w:p>
@@ -7557,16 +7570,174 @@
                 <w:rFonts w:ascii="Arial" w:hAnsi="Arial" w:cs="Arial"/>
                 <w:sz w:val="17"/>
                 <w:szCs w:val="17"/>
+              </w:rPr>
+            </w:pPr>
+            <w:r>
+              <w:rPr>
+                <w:rFonts w:ascii="Arial" w:hAnsi="Arial" w:cs="Arial"/>
+                <w:sz w:val="17"/>
+                <w:szCs w:val="17"/>
+              </w:rPr>
+              <w:t>____________________  /</w:t>
+            </w:r>
+            <w:r>
+              <w:rPr>
+                <w:rFonts w:ascii="Arial" w:hAnsi="Arial" w:cs="Arial"/>
+                <w:sz w:val="17"/>
+                <w:szCs w:val="17"/>
+              </w:rPr>
+              <w:t>_________________________</w:t>
+            </w:r>
+            <w:r>
+              <w:rPr>
+                <w:rFonts w:ascii="Arial" w:hAnsi="Arial" w:cs="Arial"/>
+                <w:sz w:val="17"/>
+                <w:szCs w:val="17"/>
+              </w:rPr>
+              <w:t>/</w:t>
+            </w:r>
+          </w:p>
+          <w:p>
+            <w:pPr>
+              <w:pStyle w:val="2"/>
+              <w:spacing w:after="0" w:line="240" w:lineRule="auto"/>
+              <w:rPr>
+                <w:rFonts w:ascii="Arial" w:hAnsi="Arial" w:cs="Arial"/>
+                <w:b/>
+                <w:sz w:val="17"/>
+                <w:szCs w:val="17"/>
                 <w:lang w:val="en-US"/>
               </w:rPr>
             </w:pPr>
             <w:r>
               <w:rPr>
                 <w:rFonts w:ascii="Arial" w:hAnsi="Arial" w:cs="Arial"/>
+                <w:b/>
+                <w:sz w:val="17"/>
+                <w:szCs w:val="17"/>
+              </w:rPr>
+              <w:t>М</w:t>
+            </w:r>
+            <w:r>
+              <w:rPr>
+                <w:rFonts w:ascii="Arial" w:hAnsi="Arial" w:cs="Arial"/>
+                <w:b/>
                 <w:sz w:val="17"/>
                 <w:szCs w:val="17"/>
                 <w:lang w:val="en-US"/>
               </w:rPr>
+              <w:t>.</w:t>
+            </w:r>
+            <w:r>
+              <w:rPr>
+                <w:rFonts w:ascii="Arial" w:hAnsi="Arial" w:cs="Arial"/>
+                <w:b/>
+                <w:sz w:val="17"/>
+                <w:szCs w:val="17"/>
+              </w:rPr>
+              <w:t>П</w:t>
+            </w:r>
+            <w:r>
+              <w:rPr>
+                <w:rFonts w:ascii="Arial" w:hAnsi="Arial" w:cs="Arial"/>
+                <w:b/>
+                <w:sz w:val="17"/>
+                <w:szCs w:val="17"/>
+                <w:lang w:val="en-US"/>
+              </w:rPr>
+              <w:t>.</w:t>
+            </w:r>
+          </w:p>
+        </w:tc>
+        <w:tc>
+          <w:tcPr>
+            <w:tcW w:w="4304" w:type="dxa"/>
+            <w:shd w:val="clear" w:color="auto" w:fill="auto"/>
+            <w:vAlign w:val="center"/>
+          </w:tcPr>
+          <w:p>
+            <w:pPr>
+              <w:rPr>
+                <w:rFonts w:ascii="Arial" w:hAnsi="Arial" w:cs="Arial"/>
+                <w:color w:val="0000FF"/>
+                <w:sz w:val="17"/>
+                <w:szCs w:val="17"/>
+              </w:rPr>
+            </w:pPr>
+            <w:r>
+              <w:rPr>
+                <w:rFonts w:ascii="Arial" w:hAnsi="Arial" w:cs="Arial"/>
+                <w:sz w:val="17"/>
+                <w:szCs w:val="17"/>
+              </w:rPr>
+              <w:t xml:space="preserve"> </w:t>
+            </w:r>
+            <w:r>
+              <w:rPr>
+                <w:rFonts w:ascii="Arial" w:hAnsi="Arial" w:cs="Arial"/>
+                <w:sz w:val="17"/>
+                <w:szCs w:val="17"/>
+              </w:rPr>
+              <w:t xml:space="preserve"> Перевозчик: ООО </w:t>
+            </w:r>
+            <w:r>
+              <w:rPr>
+                <w:sz w:val="18"/>
+                <w:szCs w:val="18"/>
+              </w:rPr>
+              <w:t/>
+            </w:r>
+            <w:r>
+              <w:rPr>
+                <w:sz w:val="18"/>
+                <w:szCs w:val="18"/>
+              </w:rPr>
+              <w:t xml:space="preserve">ТК </w:t>
+            </w:r>
+            <w:proofErr w:type="spellStart"/>
+            <w:r>
+              <w:rPr>
+                <w:sz w:val="18"/>
+                <w:szCs w:val="18"/>
+              </w:rPr>
+              <w:t>Транс-Юнион</w:t>
+            </w:r>
+            <w:proofErr w:type="spellEnd"/>
+            <w:r>
+              <w:rPr>
+                <w:sz w:val="18"/>
+                <w:szCs w:val="18"/>
+              </w:rPr>
+              <w:t/>
+            </w:r>
+          </w:p>
+          <w:p>
+            <w:pPr>
+              <w:pStyle w:val="2"/>
+              <w:spacing w:after="0" w:line="240" w:lineRule="auto"/>
+              <w:rPr>
+                <w:rFonts w:ascii="Arial" w:hAnsi="Arial" w:cs="Arial"/>
+                <w:sz w:val="17"/>
+                <w:szCs w:val="17"/>
+              </w:rPr>
+            </w:pPr>
+          </w:p>
+          <w:p>
+            <w:pPr>
+              <w:pStyle w:val="2"/>
+              <w:spacing w:after="0" w:line="240" w:lineRule="auto"/>
+              <w:rPr>
+                <w:rFonts w:ascii="Arial" w:hAnsi="Arial" w:cs="Arial"/>
+                <w:sz w:val="17"/>
+                <w:szCs w:val="17"/>
+              </w:rPr>
+            </w:pPr>
+            <w:r>
+              <w:rPr>
+                <w:rFonts w:ascii="Arial" w:hAnsi="Arial" w:cs="Arial"/>
+                <w:sz w:val="17"/>
+                <w:szCs w:val="17"/>
+              </w:rPr>
               <w:t>____________________  /</w:t>
             </w:r>
             <w:r>
@@ -7582,7 +7753,6 @@
                 <w:rFonts w:ascii="Arial" w:hAnsi="Arial" w:cs="Arial"/>
                 <w:sz w:val="17"/>
                 <w:szCs w:val="17"/>
-                <w:lang w:val="en-US"/>
               </w:rPr>
               <w:t>/</w:t>
             </w:r>
@@ -11963,7 +12133,7 @@
 </file>
 
 <file path=customXml/itemProps1.xml><?xml version="1.0" encoding="utf-8"?>
-<ds:datastoreItem xmlns:ds="http://schemas.openxmlformats.org/officeDocument/2006/customXml" ds:itemID="{EBC18F80-731E-4038-9168-C72C5C62E693}">
+<ds:datastoreItem xmlns:ds="http://schemas.openxmlformats.org/officeDocument/2006/customXml" ds:itemID="{023B8999-81B1-415A-ACCF-717564C3B5BE}">
   <ds:schemaRefs>
     <ds:schemaRef ds:uri="http://schemas.openxmlformats.org/officeDocument/2006/bibliography"/>
   </ds:schemaRefs>

</xml_diff>

<commit_message>
changes in Word Docs
</commit_message>
<xml_diff>
--- a/word_docs/result.docx
+++ b/word_docs/result.docx
@@ -111,7 +111,7 @@
                   <w:noProof/>
                   <w:lang w:val="en-US"/>
                 </w:rPr>
-                <w:t>42/З-2011</w:t>
+                <w:t>45/З-2011</w:t>
               </w:r>
             </w:fldSimple>
             <w:r>
@@ -130,7 +130,7 @@
                 <w:b/>
                 <w:bCs/>
               </w:rPr>
-              <w:t>З</w:t>
+              <w:t>П</w:t>
             </w:r>
             <w:proofErr w:type="gramEnd"/>
           </w:p>
@@ -241,7 +241,7 @@
                 <w:szCs w:val="18"/>
                 <w:lang w:val="en-US"/>
               </w:rPr>
-              <w:t xml:space="preserve">                                                                                                                   </w:t>
+              <w:t xml:space="preserve">                                                                                                                    </w:t>
             </w:r>
             <w:r>
               <w:rPr>
@@ -252,7 +252,7 @@
                 <w:szCs w:val="18"/>
                 <w:lang w:val="en-US"/>
               </w:rPr>
-              <w:t xml:space="preserve">               </w:t>
+              <w:t xml:space="preserve">     </w:t>
             </w:r>
             <w:r>
               <w:rPr>
@@ -263,7 +263,7 @@
                 <w:szCs w:val="18"/>
                 <w:lang w:val="en-US"/>
               </w:rPr>
-              <w:t xml:space="preserve">          </w:t>
+              <w:t xml:space="preserve">                           </w:t>
             </w:r>
             <w:r>
               <w:rPr>
@@ -287,7 +287,7 @@
                   <w:szCs w:val="18"/>
                   <w:lang w:val="en-US"/>
                 </w:rPr>
-                <w:t>27</w:t>
+                <w:t>31</w:t>
               </w:r>
             </w:fldSimple>
             <w:r>
@@ -572,7 +572,7 @@
                   <w:sz w:val="17"/>
                   <w:szCs w:val="17"/>
                 </w:rPr>
-                <w:t>Тент</w:t>
+                <w:t>Бетономешалка</w:t>
               </w:r>
             </w:fldSimple>
           </w:p>
@@ -640,7 +640,7 @@
                   <w:sz w:val="17"/>
                   <w:szCs w:val="17"/>
                 </w:rPr>
-                <w:t>14.0</w:t>
+                <w:t>13.0</w:t>
               </w:r>
             </w:fldSimple>
           </w:p>
@@ -742,7 +742,7 @@
                   <w:szCs w:val="17"/>
                   <w:lang w:val="en-US"/>
                 </w:rPr>
-                <w:t>12.12x12.12x14.23</w:t>
+                <w:t>----------------</w:t>
               </w:r>
             </w:fldSimple>
           </w:p>
@@ -841,47 +841,7 @@
                 <w:sz w:val="17"/>
                 <w:szCs w:val="17"/>
               </w:rPr>
-              <w:t>Кол</w:t>
-            </w:r>
-            <w:proofErr w:type="gramStart"/>
-            <w:r>
-              <w:rPr>
-                <w:rFonts w:ascii="Arial" w:hAnsi="Arial" w:cs="Arial"/>
-                <w:bCs/>
-                <w:sz w:val="17"/>
-                <w:szCs w:val="17"/>
-              </w:rPr>
-              <w:t>.</w:t>
-            </w:r>
-            <w:proofErr w:type="gramEnd"/>
-            <w:r>
-              <w:rPr>
-                <w:rFonts w:ascii="Arial" w:hAnsi="Arial" w:cs="Arial"/>
-                <w:bCs/>
-                <w:sz w:val="17"/>
-                <w:szCs w:val="17"/>
-              </w:rPr>
-              <w:t xml:space="preserve"> </w:t>
-            </w:r>
-            <w:proofErr w:type="gramStart"/>
-            <w:r>
-              <w:rPr>
-                <w:rFonts w:ascii="Arial" w:hAnsi="Arial" w:cs="Arial"/>
-                <w:bCs/>
-                <w:sz w:val="17"/>
-                <w:szCs w:val="17"/>
-              </w:rPr>
-              <w:t>п</w:t>
-            </w:r>
-            <w:proofErr w:type="gramEnd"/>
-            <w:r>
-              <w:rPr>
-                <w:rFonts w:ascii="Arial" w:hAnsi="Arial" w:cs="Arial"/>
-                <w:bCs/>
-                <w:sz w:val="17"/>
-                <w:szCs w:val="17"/>
-              </w:rPr>
-              <w:t>аллет</w:t>
+              <w:t>Кол. паллет</w:t>
             </w:r>
           </w:p>
         </w:tc>
@@ -997,47 +957,7 @@
                 <w:sz w:val="17"/>
                 <w:szCs w:val="17"/>
               </w:rPr>
-              <w:t>Кол</w:t>
-            </w:r>
-            <w:proofErr w:type="gramStart"/>
-            <w:r>
-              <w:rPr>
-                <w:rFonts w:ascii="Arial" w:hAnsi="Arial" w:cs="Arial"/>
-                <w:bCs/>
-                <w:sz w:val="17"/>
-                <w:szCs w:val="17"/>
-              </w:rPr>
-              <w:t>.</w:t>
-            </w:r>
-            <w:proofErr w:type="gramEnd"/>
-            <w:r>
-              <w:rPr>
-                <w:rFonts w:ascii="Arial" w:hAnsi="Arial" w:cs="Arial"/>
-                <w:bCs/>
-                <w:sz w:val="17"/>
-                <w:szCs w:val="17"/>
-              </w:rPr>
-              <w:t xml:space="preserve"> </w:t>
-            </w:r>
-            <w:proofErr w:type="gramStart"/>
-            <w:r>
-              <w:rPr>
-                <w:rFonts w:ascii="Arial" w:hAnsi="Arial" w:cs="Arial"/>
-                <w:bCs/>
-                <w:sz w:val="17"/>
-                <w:szCs w:val="17"/>
-              </w:rPr>
-              <w:t>р</w:t>
-            </w:r>
-            <w:proofErr w:type="gramEnd"/>
-            <w:r>
-              <w:rPr>
-                <w:rFonts w:ascii="Arial" w:hAnsi="Arial" w:cs="Arial"/>
-                <w:bCs/>
-                <w:sz w:val="17"/>
-                <w:szCs w:val="17"/>
-              </w:rPr>
-              <w:t>емней</w:t>
+              <w:t>Кол. ремней</w:t>
             </w:r>
           </w:p>
         </w:tc>
@@ -1132,27 +1052,7 @@
                 <w:sz w:val="17"/>
                 <w:szCs w:val="17"/>
               </w:rPr>
-              <w:t>Темп</w:t>
-            </w:r>
-            <w:proofErr w:type="gramStart"/>
-            <w:r>
-              <w:rPr>
-                <w:rFonts w:ascii="Arial" w:hAnsi="Arial" w:cs="Arial"/>
-                <w:bCs/>
-                <w:sz w:val="17"/>
-                <w:szCs w:val="17"/>
-              </w:rPr>
-              <w:t>.р</w:t>
-            </w:r>
-            <w:proofErr w:type="gramEnd"/>
-            <w:r>
-              <w:rPr>
-                <w:rFonts w:ascii="Arial" w:hAnsi="Arial" w:cs="Arial"/>
-                <w:bCs/>
-                <w:sz w:val="17"/>
-                <w:szCs w:val="17"/>
-              </w:rPr>
-              <w:t>ежим</w:t>
+              <w:t>Темп.режим</w:t>
             </w:r>
             <w:proofErr w:type="spellEnd"/>
           </w:p>
@@ -1507,7 +1407,6 @@
                 <w:szCs w:val="17"/>
               </w:rPr>
             </w:pPr>
-            <w:proofErr w:type="gramStart"/>
             <w:r>
               <w:rPr>
                 <w:rFonts w:ascii="Arial" w:hAnsi="Arial" w:cs="Arial"/>
@@ -1515,17 +1414,7 @@
                 <w:sz w:val="17"/>
                 <w:szCs w:val="17"/>
               </w:rPr>
-              <w:t>м</w:t>
-            </w:r>
-            <w:proofErr w:type="gramEnd"/>
-            <w:r>
-              <w:rPr>
-                <w:rFonts w:ascii="Arial" w:hAnsi="Arial" w:cs="Arial"/>
-                <w:bCs/>
-                <w:sz w:val="17"/>
-                <w:szCs w:val="17"/>
-              </w:rPr>
-              <w:t>/куб</w:t>
+              <w:t>м/куб</w:t>
             </w:r>
           </w:p>
         </w:tc>
@@ -1728,7 +1617,7 @@
                   <w:sz w:val="17"/>
                   <w:szCs w:val="17"/>
                 </w:rPr>
-                <w:t>пищевые продукты1</w:t>
+                <w:t>лес</w:t>
               </w:r>
             </w:fldSimple>
           </w:p>
@@ -2061,7 +1950,7 @@
                   <w:sz w:val="17"/>
                   <w:szCs w:val="17"/>
                 </w:rPr>
-                <w:t>25-07-2011</w:t>
+                <w:t>31-07-2011</w:t>
               </w:r>
             </w:fldSimple>
           </w:p>
@@ -2457,7 +2346,7 @@
                   <w:sz w:val="17"/>
                   <w:szCs w:val="17"/>
                 </w:rPr>
-                <w:t>123123123321</w:t>
+                <w:t>123</w:t>
               </w:r>
             </w:fldSimple>
           </w:p>
@@ -2585,7 +2474,7 @@
                   <w:sz w:val="17"/>
                   <w:szCs w:val="17"/>
                 </w:rPr>
-                <w:t>132</w:t>
+                <w:t>123</w:t>
               </w:r>
             </w:fldSimple>
           </w:p>
@@ -2709,7 +2598,7 @@
                   <w:sz w:val="17"/>
                   <w:szCs w:val="17"/>
                 </w:rPr>
-                <w:t>321</w:t>
+                <w:t>123</w:t>
               </w:r>
             </w:fldSimple>
           </w:p>
@@ -2776,7 +2665,7 @@
       </w:tr>
       <w:tr>
         <w:trPr>
-          <w:trHeight w:val="170"/>
+          <w:trHeight w:val="74"/>
           <w:jc w:val="center"/>
         </w:trPr>
         <w:tc>
@@ -2827,7 +2716,7 @@
                   <w:sz w:val="17"/>
                   <w:szCs w:val="17"/>
                 </w:rPr>
-                <w:t>123</w:t>
+                <w:t>132</w:t>
               </w:r>
             </w:fldSimple>
           </w:p>
@@ -3132,7 +3021,7 @@
                   <w:sz w:val="17"/>
                   <w:szCs w:val="17"/>
                 </w:rPr>
-                <w:t>25-07-2011</w:t>
+                <w:t>31-07-2011</w:t>
               </w:r>
             </w:fldSimple>
           </w:p>
@@ -3517,7 +3406,7 @@
                   <w:sz w:val="17"/>
                   <w:szCs w:val="17"/>
                 </w:rPr>
-                <w:t>123</w:t>
+                <w:t>132</w:t>
               </w:r>
             </w:fldSimple>
           </w:p>
@@ -3769,7 +3658,7 @@
                   <w:sz w:val="17"/>
                   <w:szCs w:val="17"/>
                 </w:rPr>
-                <w:t>123</w:t>
+                <w:t>132</w:t>
               </w:r>
             </w:fldSimple>
           </w:p>
@@ -3887,7 +3776,7 @@
                   <w:sz w:val="17"/>
                   <w:szCs w:val="17"/>
                 </w:rPr>
-                <w:t>213</w:t>
+                <w:t>132</w:t>
               </w:r>
             </w:fldSimple>
           </w:p>
@@ -4036,7 +3925,6 @@
               <w:t xml:space="preserve">Стоимость </w:t>
             </w:r>
             <w:proofErr w:type="spellStart"/>
-            <w:proofErr w:type="gramStart"/>
             <w:r>
               <w:rPr>
                 <w:rFonts w:ascii="Arial" w:hAnsi="Arial" w:cs="Arial"/>
@@ -4062,7 +3950,6 @@
               <w:t>ки</w:t>
             </w:r>
             <w:proofErr w:type="spellEnd"/>
-            <w:proofErr w:type="gramEnd"/>
             <w:r>
               <w:rPr>
                 <w:rFonts w:ascii="Arial" w:hAnsi="Arial" w:cs="Arial"/>
@@ -4124,15 +4011,7 @@
                 <w:szCs w:val="17"/>
               </w:rPr>
             </w:pPr>
-            <w:r>
-              <w:rPr>
-                <w:rFonts w:ascii="Arial" w:hAnsi="Arial" w:cs="Arial"/>
-                <w:sz w:val="17"/>
-                <w:szCs w:val="17"/>
-              </w:rPr>
-              <w:t xml:space="preserve">,далее: </w:t>
-            </w:r>
-            <w:fldSimple w:instr=" MERGEFIELD  0.0  \* MERGEFORMAT ">
+            <w:fldSimple w:instr=" MERGEFIELD  , более 8-ми часов 123.0  \* MERGEFORMAT ">
               <w:r>
                 <w:rPr>
                   <w:rFonts w:ascii="Arial" w:hAnsi="Arial" w:cs="Arial"/>
@@ -4152,7 +4031,7 @@
                   <w:szCs w:val="17"/>
                   <w:lang w:val="en-US"/>
                 </w:rPr>
-                <w:t>0.0</w:t>
+                <w:t>, более 8-ми часов 123.0</w:t>
               </w:r>
               <w:r>
                 <w:rPr>
@@ -5146,7 +5025,7 @@
                   <w:sz w:val="17"/>
                   <w:szCs w:val="17"/>
                 </w:rPr>
-                <w:t>платежная система</w:t>
+                <w:t>перевод на счёт</w:t>
               </w:r>
             </w:fldSimple>
           </w:p>
@@ -5222,23 +5101,13 @@
                 <w:szCs w:val="17"/>
               </w:rPr>
             </w:pPr>
-            <w:proofErr w:type="gramStart"/>
-            <w:r>
-              <w:rPr>
-                <w:rFonts w:ascii="Arial" w:hAnsi="Arial" w:cs="Arial"/>
-                <w:sz w:val="17"/>
-                <w:szCs w:val="17"/>
-              </w:rPr>
-              <w:t>б</w:t>
-            </w:r>
-            <w:proofErr w:type="gramEnd"/>
-            <w:r>
-              <w:rPr>
-                <w:rFonts w:ascii="Arial" w:hAnsi="Arial" w:cs="Arial"/>
-                <w:sz w:val="17"/>
-                <w:szCs w:val="17"/>
-              </w:rPr>
-              <w:t>/</w:t>
+            <w:r>
+              <w:rPr>
+                <w:rFonts w:ascii="Arial" w:hAnsi="Arial" w:cs="Arial"/>
+                <w:sz w:val="17"/>
+                <w:szCs w:val="17"/>
+              </w:rPr>
+              <w:t>б/</w:t>
             </w:r>
             <w:proofErr w:type="spellStart"/>
             <w:r>
@@ -5300,7 +5169,7 @@
                   <w:sz w:val="17"/>
                   <w:szCs w:val="17"/>
                 </w:rPr>
-                <w:t>копиям</w:t>
+                <w:t>оригиналам</w:t>
               </w:r>
             </w:fldSimple>
           </w:p>
@@ -5433,23 +5302,13 @@
                 <w:szCs w:val="17"/>
               </w:rPr>
             </w:pPr>
-            <w:proofErr w:type="gramStart"/>
-            <w:r>
-              <w:rPr>
-                <w:rFonts w:ascii="Arial" w:hAnsi="Arial" w:cs="Arial"/>
-                <w:sz w:val="17"/>
-                <w:szCs w:val="17"/>
-              </w:rPr>
-              <w:t>б</w:t>
-            </w:r>
-            <w:proofErr w:type="gramEnd"/>
-            <w:r>
-              <w:rPr>
-                <w:rFonts w:ascii="Arial" w:hAnsi="Arial" w:cs="Arial"/>
-                <w:sz w:val="17"/>
-                <w:szCs w:val="17"/>
-              </w:rPr>
-              <w:t>/</w:t>
+            <w:r>
+              <w:rPr>
+                <w:rFonts w:ascii="Arial" w:hAnsi="Arial" w:cs="Arial"/>
+                <w:sz w:val="17"/>
+                <w:szCs w:val="17"/>
+              </w:rPr>
+              <w:t>б/</w:t>
             </w:r>
             <w:proofErr w:type="spellStart"/>
             <w:r>
@@ -5608,7 +5467,7 @@
                   <w:szCs w:val="17"/>
                   <w:lang w:val="en-US"/>
                 </w:rPr>
-                <w:t>КАМАЗ</w:t>
+                <w:t>Volvo</w:t>
               </w:r>
             </w:fldSimple>
           </w:p>
@@ -5825,7 +5684,7 @@
                   <w:sz w:val="17"/>
                   <w:szCs w:val="17"/>
                 </w:rPr>
-                <w:t>Водителев Руль Георгиевич</w:t>
+                <w:t>Петров Сергей Иванович</w:t>
               </w:r>
             </w:fldSimple>
           </w:p>
@@ -5957,7 +5816,7 @@
                   <w:sz w:val="17"/>
                   <w:szCs w:val="17"/>
                 </w:rPr>
-                <w:t>Серия: 878 987 987 номер: 876 876 786 выдан: Королевский РОДВ 2008-07-16</w:t>
+                <w:t>Серия:  номер:  выдан:  </w:t>
               </w:r>
             </w:fldSimple>
           </w:p>
@@ -6011,7 +5870,7 @@
                 <w:szCs w:val="17"/>
               </w:rPr>
             </w:pPr>
-            <w:fldSimple w:instr=" MERGEFIELD  Серия: Московская область, Королев, ул. Водителей д. 7 кв. 123  \* MERGEFORMAT ">
+            <w:fldSimple w:instr=" MERGEFIELD  Серия: , ,  д.  кв.   \* MERGEFORMAT ">
               <w:r>
                 <w:rPr>
                   <w:rFonts w:ascii="Arial" w:hAnsi="Arial" w:cs="Arial"/>
@@ -6021,7 +5880,7 @@
                   <w:sz w:val="17"/>
                   <w:szCs w:val="17"/>
                 </w:rPr>
-                <w:t>Серия: Московская область, Королев, ул. Водителей д. 7 кв. 123</w:t>
+                <w:t>Серия: , ,  д.  кв. </w:t>
               </w:r>
             </w:fldSimple>
           </w:p>
@@ -6231,7 +6090,7 @@
                   <w:sz w:val="17"/>
                   <w:szCs w:val="17"/>
                 </w:rPr>
-                <w:t>5</w:t>
+                <w:t>в случае поломки или аварии ТС в пути следования предоставить взамен равноценное исправное ТС своими силами не позднее 24 часов с момента неисправности ТС и за свой счет.</w:t>
               </w:r>
             </w:fldSimple>
           </w:p>
@@ -6276,7 +6135,7 @@
                   <w:sz w:val="17"/>
                   <w:szCs w:val="17"/>
                 </w:rPr>
-                <w:t>6</w:t>
+                <w:t>в случае повреждения, недостачи, утраты груза – в размере пропорциональном стоимости повреждённого,  недостающего, утраченного  груза согласно ТТН.</w:t>
               </w:r>
             </w:fldSimple>
           </w:p>
@@ -6333,279 +6192,6 @@
               </w:rPr>
             </w:pPr>
             <w:fldSimple w:instr=" MERGEFIELD  carrierNepodResp  \* MERGEFORMAT ">
-              <w:r>
-                <w:rPr>
-                  <w:rFonts w:ascii="Arial" w:hAnsi="Arial" w:cs="Arial"/>
-                  <w:noProof/>
-                  <w:color w:val="0000FF"/>
-                  <w:sz w:val="17"/>
-                  <w:szCs w:val="17"/>
-                </w:rPr>
-                <w:t>7.0</w:t>
-              </w:r>
-            </w:fldSimple>
-          </w:p>
-        </w:tc>
-        <w:tc>
-          <w:tcPr>
-            <w:tcW w:w="4450" w:type="dxa"/>
-            <w:gridSpan w:val="2"/>
-            <w:shd w:val="clear" w:color="auto" w:fill="auto"/>
-            <w:vAlign w:val="center"/>
-          </w:tcPr>
-          <w:p>
-            <w:pPr>
-              <w:pStyle w:val="aa"/>
-              <w:spacing w:after="0"/>
-              <w:ind w:left="0"/>
-              <w:rPr>
-                <w:rFonts w:ascii="Arial" w:hAnsi="Arial" w:cs="Arial"/>
-                <w:sz w:val="17"/>
-                <w:szCs w:val="17"/>
-              </w:rPr>
-            </w:pPr>
-            <w:r>
-              <w:rPr>
-                <w:rFonts w:ascii="Arial" w:hAnsi="Arial" w:cs="Arial"/>
-                <w:sz w:val="17"/>
-                <w:szCs w:val="17"/>
-                <w:lang w:val="en-US"/>
-              </w:rPr>
-              <w:t xml:space="preserve">% </w:t>
-            </w:r>
-            <w:r>
-              <w:rPr>
-                <w:rFonts w:ascii="Arial" w:hAnsi="Arial" w:cs="Arial"/>
-                <w:sz w:val="17"/>
-                <w:szCs w:val="17"/>
-              </w:rPr>
-              <w:t>от стоимости перевозки.</w:t>
-            </w:r>
-          </w:p>
-        </w:tc>
-      </w:tr>
-      <w:tr>
-        <w:trPr>
-          <w:trHeight w:val="170"/>
-          <w:jc w:val="center"/>
-        </w:trPr>
-        <w:tc>
-          <w:tcPr>
-            <w:tcW w:w="3886" w:type="dxa"/>
-            <w:gridSpan w:val="2"/>
-            <w:shd w:val="clear" w:color="auto" w:fill="auto"/>
-            <w:vAlign w:val="center"/>
-          </w:tcPr>
-          <w:p>
-            <w:pPr>
-              <w:widowControl w:val="0"/>
-              <w:rPr>
-                <w:rFonts w:ascii="Arial" w:hAnsi="Arial" w:cs="Arial"/>
-                <w:sz w:val="17"/>
-                <w:szCs w:val="17"/>
-              </w:rPr>
-            </w:pPr>
-            <w:r>
-              <w:rPr>
-                <w:rFonts w:ascii="Arial" w:hAnsi="Arial" w:cs="Arial"/>
-                <w:sz w:val="17"/>
-                <w:szCs w:val="17"/>
-              </w:rPr>
-              <w:t xml:space="preserve">Штраф за опоздание ТС под погрузку более  </w:t>
-            </w:r>
-          </w:p>
-        </w:tc>
-        <w:tc>
-          <w:tcPr>
-            <w:tcW w:w="567" w:type="dxa"/>
-            <w:shd w:val="clear" w:color="auto" w:fill="auto"/>
-            <w:vAlign w:val="center"/>
-          </w:tcPr>
-          <w:p>
-            <w:pPr>
-              <w:widowControl w:val="0"/>
-              <w:jc w:val="center"/>
-              <w:rPr>
-                <w:rFonts w:ascii="Arial" w:hAnsi="Arial" w:cs="Arial"/>
-                <w:color w:val="0000FF"/>
-                <w:sz w:val="17"/>
-                <w:szCs w:val="17"/>
-              </w:rPr>
-            </w:pPr>
-            <w:fldSimple w:instr=" MERGEFIELD  lateHours  \* MERGEFORMAT ">
-              <w:r>
-                <w:rPr>
-                  <w:rFonts w:ascii="Arial" w:hAnsi="Arial" w:cs="Arial"/>
-                  <w:noProof/>
-                  <w:color w:val="0000FF"/>
-                  <w:sz w:val="17"/>
-                  <w:szCs w:val="17"/>
-                </w:rPr>
-                <w:t>8.0</w:t>
-              </w:r>
-            </w:fldSimple>
-          </w:p>
-        </w:tc>
-        <w:tc>
-          <w:tcPr>
-            <w:tcW w:w="1418" w:type="dxa"/>
-            <w:gridSpan w:val="2"/>
-            <w:shd w:val="clear" w:color="auto" w:fill="auto"/>
-            <w:vAlign w:val="center"/>
-          </w:tcPr>
-          <w:p>
-            <w:pPr>
-              <w:widowControl w:val="0"/>
-              <w:jc w:val="center"/>
-              <w:rPr>
-                <w:rFonts w:ascii="Arial" w:hAnsi="Arial" w:cs="Arial"/>
-                <w:sz w:val="17"/>
-                <w:szCs w:val="17"/>
-              </w:rPr>
-            </w:pPr>
-            <w:r>
-              <w:rPr>
-                <w:rFonts w:ascii="Arial" w:hAnsi="Arial" w:cs="Arial"/>
-                <w:sz w:val="17"/>
-                <w:szCs w:val="17"/>
-              </w:rPr>
-              <w:t>часов в</w:t>
-            </w:r>
-            <w:r>
-              <w:rPr>
-                <w:rFonts w:ascii="Arial" w:hAnsi="Arial" w:cs="Arial"/>
-                <w:sz w:val="17"/>
-                <w:szCs w:val="17"/>
-              </w:rPr>
-              <w:t xml:space="preserve"> </w:t>
-            </w:r>
-            <w:r>
-              <w:rPr>
-                <w:rFonts w:ascii="Arial" w:hAnsi="Arial" w:cs="Arial"/>
-                <w:sz w:val="17"/>
-                <w:szCs w:val="17"/>
-              </w:rPr>
-              <w:t>размере</w:t>
-            </w:r>
-          </w:p>
-        </w:tc>
-        <w:tc>
-          <w:tcPr>
-            <w:tcW w:w="567" w:type="dxa"/>
-            <w:shd w:val="clear" w:color="auto" w:fill="auto"/>
-            <w:vAlign w:val="center"/>
-          </w:tcPr>
-          <w:p>
-            <w:pPr>
-              <w:pStyle w:val="aa"/>
-              <w:spacing w:after="0"/>
-              <w:ind w:left="0"/>
-              <w:jc w:val="center"/>
-              <w:rPr>
-                <w:rFonts w:ascii="Arial" w:hAnsi="Arial" w:cs="Arial"/>
-                <w:color w:val="0000FF"/>
-                <w:sz w:val="17"/>
-                <w:szCs w:val="17"/>
-              </w:rPr>
-            </w:pPr>
-            <w:fldSimple w:instr=" MERGEFIELD  carrierOpozdResp  \* MERGEFORMAT ">
-              <w:r>
-                <w:rPr>
-                  <w:rFonts w:ascii="Arial" w:hAnsi="Arial" w:cs="Arial"/>
-                  <w:noProof/>
-                  <w:color w:val="0000FF"/>
-                  <w:sz w:val="17"/>
-                  <w:szCs w:val="17"/>
-                </w:rPr>
-                <w:t>9.0</w:t>
-              </w:r>
-            </w:fldSimple>
-          </w:p>
-        </w:tc>
-        <w:tc>
-          <w:tcPr>
-            <w:tcW w:w="4450" w:type="dxa"/>
-            <w:gridSpan w:val="2"/>
-            <w:shd w:val="clear" w:color="auto" w:fill="auto"/>
-            <w:vAlign w:val="center"/>
-          </w:tcPr>
-          <w:p>
-            <w:pPr>
-              <w:pStyle w:val="aa"/>
-              <w:spacing w:after="0"/>
-              <w:ind w:left="0"/>
-              <w:rPr>
-                <w:rFonts w:ascii="Arial" w:hAnsi="Arial" w:cs="Arial"/>
-                <w:sz w:val="17"/>
-                <w:szCs w:val="17"/>
-              </w:rPr>
-            </w:pPr>
-            <w:r>
-              <w:rPr>
-                <w:rFonts w:ascii="Arial" w:hAnsi="Arial" w:cs="Arial"/>
-                <w:sz w:val="17"/>
-                <w:szCs w:val="17"/>
-              </w:rPr>
-              <w:t xml:space="preserve">% от стоимости перевозки за каждый час опоздания.        </w:t>
-            </w:r>
-          </w:p>
-        </w:tc>
-      </w:tr>
-      <w:tr>
-        <w:trPr>
-          <w:trHeight w:val="170"/>
-          <w:jc w:val="center"/>
-        </w:trPr>
-        <w:tc>
-          <w:tcPr>
-            <w:tcW w:w="3886" w:type="dxa"/>
-            <w:gridSpan w:val="2"/>
-            <w:tcBorders>
-              <w:bottom w:val="single" w:sz="4" w:space="0" w:color="auto"/>
-            </w:tcBorders>
-            <w:shd w:val="clear" w:color="auto" w:fill="auto"/>
-            <w:vAlign w:val="center"/>
-          </w:tcPr>
-          <w:p>
-            <w:pPr>
-              <w:widowControl w:val="0"/>
-              <w:rPr>
-                <w:rFonts w:ascii="Arial" w:hAnsi="Arial" w:cs="Arial"/>
-                <w:sz w:val="17"/>
-                <w:szCs w:val="17"/>
-              </w:rPr>
-            </w:pPr>
-            <w:r>
-              <w:rPr>
-                <w:rFonts w:ascii="Arial" w:hAnsi="Arial" w:cs="Arial"/>
-                <w:sz w:val="17"/>
-                <w:szCs w:val="17"/>
-              </w:rPr>
-              <w:t xml:space="preserve">Штраф за просрочку доставки груза более </w:t>
-            </w:r>
-          </w:p>
-        </w:tc>
-        <w:tc>
-          <w:tcPr>
-            <w:tcW w:w="567" w:type="dxa"/>
-            <w:tcBorders>
-              <w:bottom w:val="single" w:sz="4" w:space="0" w:color="auto"/>
-            </w:tcBorders>
-            <w:shd w:val="clear" w:color="auto" w:fill="auto"/>
-            <w:vAlign w:val="center"/>
-          </w:tcPr>
-          <w:p>
-            <w:pPr>
-              <w:widowControl w:val="0"/>
-              <w:jc w:val="center"/>
-              <w:rPr>
-                <w:rFonts w:ascii="Arial" w:hAnsi="Arial" w:cs="Arial"/>
-                <w:color w:val="0000FF"/>
-                <w:sz w:val="17"/>
-                <w:szCs w:val="17"/>
-              </w:rPr>
-            </w:pPr>
-            <w:fldSimple w:instr=" MERGEFIELD  prosrHours  \* MERGEFORMAT ">
               <w:r>
                 <w:rPr>
                   <w:rFonts w:ascii="Arial" w:hAnsi="Arial" w:cs="Arial"/>
@@ -6621,6 +6207,279 @@
         </w:tc>
         <w:tc>
           <w:tcPr>
+            <w:tcW w:w="4450" w:type="dxa"/>
+            <w:gridSpan w:val="2"/>
+            <w:shd w:val="clear" w:color="auto" w:fill="auto"/>
+            <w:vAlign w:val="center"/>
+          </w:tcPr>
+          <w:p>
+            <w:pPr>
+              <w:pStyle w:val="aa"/>
+              <w:spacing w:after="0"/>
+              <w:ind w:left="0"/>
+              <w:rPr>
+                <w:rFonts w:ascii="Arial" w:hAnsi="Arial" w:cs="Arial"/>
+                <w:sz w:val="17"/>
+                <w:szCs w:val="17"/>
+              </w:rPr>
+            </w:pPr>
+            <w:r>
+              <w:rPr>
+                <w:rFonts w:ascii="Arial" w:hAnsi="Arial" w:cs="Arial"/>
+                <w:sz w:val="17"/>
+                <w:szCs w:val="17"/>
+                <w:lang w:val="en-US"/>
+              </w:rPr>
+              <w:t xml:space="preserve">% </w:t>
+            </w:r>
+            <w:r>
+              <w:rPr>
+                <w:rFonts w:ascii="Arial" w:hAnsi="Arial" w:cs="Arial"/>
+                <w:sz w:val="17"/>
+                <w:szCs w:val="17"/>
+              </w:rPr>
+              <w:t>от стоимости перевозки.</w:t>
+            </w:r>
+          </w:p>
+        </w:tc>
+      </w:tr>
+      <w:tr>
+        <w:trPr>
+          <w:trHeight w:val="170"/>
+          <w:jc w:val="center"/>
+        </w:trPr>
+        <w:tc>
+          <w:tcPr>
+            <w:tcW w:w="3886" w:type="dxa"/>
+            <w:gridSpan w:val="2"/>
+            <w:shd w:val="clear" w:color="auto" w:fill="auto"/>
+            <w:vAlign w:val="center"/>
+          </w:tcPr>
+          <w:p>
+            <w:pPr>
+              <w:widowControl w:val="0"/>
+              <w:rPr>
+                <w:rFonts w:ascii="Arial" w:hAnsi="Arial" w:cs="Arial"/>
+                <w:sz w:val="17"/>
+                <w:szCs w:val="17"/>
+              </w:rPr>
+            </w:pPr>
+            <w:r>
+              <w:rPr>
+                <w:rFonts w:ascii="Arial" w:hAnsi="Arial" w:cs="Arial"/>
+                <w:sz w:val="17"/>
+                <w:szCs w:val="17"/>
+              </w:rPr>
+              <w:t xml:space="preserve">Штраф за опоздание ТС под погрузку более  </w:t>
+            </w:r>
+          </w:p>
+        </w:tc>
+        <w:tc>
+          <w:tcPr>
+            <w:tcW w:w="567" w:type="dxa"/>
+            <w:shd w:val="clear" w:color="auto" w:fill="auto"/>
+            <w:vAlign w:val="center"/>
+          </w:tcPr>
+          <w:p>
+            <w:pPr>
+              <w:widowControl w:val="0"/>
+              <w:jc w:val="center"/>
+              <w:rPr>
+                <w:rFonts w:ascii="Arial" w:hAnsi="Arial" w:cs="Arial"/>
+                <w:color w:val="0000FF"/>
+                <w:sz w:val="17"/>
+                <w:szCs w:val="17"/>
+              </w:rPr>
+            </w:pPr>
+            <w:fldSimple w:instr=" MERGEFIELD  lateHours  \* MERGEFORMAT ">
+              <w:r>
+                <w:rPr>
+                  <w:rFonts w:ascii="Arial" w:hAnsi="Arial" w:cs="Arial"/>
+                  <w:noProof/>
+                  <w:color w:val="0000FF"/>
+                  <w:sz w:val="17"/>
+                  <w:szCs w:val="17"/>
+                </w:rPr>
+                <w:t>2.0</w:t>
+              </w:r>
+            </w:fldSimple>
+          </w:p>
+        </w:tc>
+        <w:tc>
+          <w:tcPr>
+            <w:tcW w:w="1418" w:type="dxa"/>
+            <w:gridSpan w:val="2"/>
+            <w:shd w:val="clear" w:color="auto" w:fill="auto"/>
+            <w:vAlign w:val="center"/>
+          </w:tcPr>
+          <w:p>
+            <w:pPr>
+              <w:widowControl w:val="0"/>
+              <w:jc w:val="center"/>
+              <w:rPr>
+                <w:rFonts w:ascii="Arial" w:hAnsi="Arial" w:cs="Arial"/>
+                <w:sz w:val="17"/>
+                <w:szCs w:val="17"/>
+              </w:rPr>
+            </w:pPr>
+            <w:r>
+              <w:rPr>
+                <w:rFonts w:ascii="Arial" w:hAnsi="Arial" w:cs="Arial"/>
+                <w:sz w:val="17"/>
+                <w:szCs w:val="17"/>
+              </w:rPr>
+              <w:t>часов в</w:t>
+            </w:r>
+            <w:r>
+              <w:rPr>
+                <w:rFonts w:ascii="Arial" w:hAnsi="Arial" w:cs="Arial"/>
+                <w:sz w:val="17"/>
+                <w:szCs w:val="17"/>
+              </w:rPr>
+              <w:t xml:space="preserve"> </w:t>
+            </w:r>
+            <w:r>
+              <w:rPr>
+                <w:rFonts w:ascii="Arial" w:hAnsi="Arial" w:cs="Arial"/>
+                <w:sz w:val="17"/>
+                <w:szCs w:val="17"/>
+              </w:rPr>
+              <w:t>размере</w:t>
+            </w:r>
+          </w:p>
+        </w:tc>
+        <w:tc>
+          <w:tcPr>
+            <w:tcW w:w="567" w:type="dxa"/>
+            <w:shd w:val="clear" w:color="auto" w:fill="auto"/>
+            <w:vAlign w:val="center"/>
+          </w:tcPr>
+          <w:p>
+            <w:pPr>
+              <w:pStyle w:val="aa"/>
+              <w:spacing w:after="0"/>
+              <w:ind w:left="0"/>
+              <w:jc w:val="center"/>
+              <w:rPr>
+                <w:rFonts w:ascii="Arial" w:hAnsi="Arial" w:cs="Arial"/>
+                <w:color w:val="0000FF"/>
+                <w:sz w:val="17"/>
+                <w:szCs w:val="17"/>
+              </w:rPr>
+            </w:pPr>
+            <w:fldSimple w:instr=" MERGEFIELD  carrierOpozdResp  \* MERGEFORMAT ">
+              <w:r>
+                <w:rPr>
+                  <w:rFonts w:ascii="Arial" w:hAnsi="Arial" w:cs="Arial"/>
+                  <w:noProof/>
+                  <w:color w:val="0000FF"/>
+                  <w:sz w:val="17"/>
+                  <w:szCs w:val="17"/>
+                </w:rPr>
+                <w:t>5.0</w:t>
+              </w:r>
+            </w:fldSimple>
+          </w:p>
+        </w:tc>
+        <w:tc>
+          <w:tcPr>
+            <w:tcW w:w="4450" w:type="dxa"/>
+            <w:gridSpan w:val="2"/>
+            <w:shd w:val="clear" w:color="auto" w:fill="auto"/>
+            <w:vAlign w:val="center"/>
+          </w:tcPr>
+          <w:p>
+            <w:pPr>
+              <w:pStyle w:val="aa"/>
+              <w:spacing w:after="0"/>
+              <w:ind w:left="0"/>
+              <w:rPr>
+                <w:rFonts w:ascii="Arial" w:hAnsi="Arial" w:cs="Arial"/>
+                <w:sz w:val="17"/>
+                <w:szCs w:val="17"/>
+              </w:rPr>
+            </w:pPr>
+            <w:r>
+              <w:rPr>
+                <w:rFonts w:ascii="Arial" w:hAnsi="Arial" w:cs="Arial"/>
+                <w:sz w:val="17"/>
+                <w:szCs w:val="17"/>
+              </w:rPr>
+              <w:t xml:space="preserve">% от стоимости перевозки за каждый час опоздания.        </w:t>
+            </w:r>
+          </w:p>
+        </w:tc>
+      </w:tr>
+      <w:tr>
+        <w:trPr>
+          <w:trHeight w:val="170"/>
+          <w:jc w:val="center"/>
+        </w:trPr>
+        <w:tc>
+          <w:tcPr>
+            <w:tcW w:w="3886" w:type="dxa"/>
+            <w:gridSpan w:val="2"/>
+            <w:tcBorders>
+              <w:bottom w:val="single" w:sz="4" w:space="0" w:color="auto"/>
+            </w:tcBorders>
+            <w:shd w:val="clear" w:color="auto" w:fill="auto"/>
+            <w:vAlign w:val="center"/>
+          </w:tcPr>
+          <w:p>
+            <w:pPr>
+              <w:widowControl w:val="0"/>
+              <w:rPr>
+                <w:rFonts w:ascii="Arial" w:hAnsi="Arial" w:cs="Arial"/>
+                <w:sz w:val="17"/>
+                <w:szCs w:val="17"/>
+              </w:rPr>
+            </w:pPr>
+            <w:r>
+              <w:rPr>
+                <w:rFonts w:ascii="Arial" w:hAnsi="Arial" w:cs="Arial"/>
+                <w:sz w:val="17"/>
+                <w:szCs w:val="17"/>
+              </w:rPr>
+              <w:t xml:space="preserve">Штраф за просрочку доставки груза более </w:t>
+            </w:r>
+          </w:p>
+        </w:tc>
+        <w:tc>
+          <w:tcPr>
+            <w:tcW w:w="567" w:type="dxa"/>
+            <w:tcBorders>
+              <w:bottom w:val="single" w:sz="4" w:space="0" w:color="auto"/>
+            </w:tcBorders>
+            <w:shd w:val="clear" w:color="auto" w:fill="auto"/>
+            <w:vAlign w:val="center"/>
+          </w:tcPr>
+          <w:p>
+            <w:pPr>
+              <w:widowControl w:val="0"/>
+              <w:jc w:val="center"/>
+              <w:rPr>
+                <w:rFonts w:ascii="Arial" w:hAnsi="Arial" w:cs="Arial"/>
+                <w:color w:val="0000FF"/>
+                <w:sz w:val="17"/>
+                <w:szCs w:val="17"/>
+              </w:rPr>
+            </w:pPr>
+            <w:fldSimple w:instr=" MERGEFIELD  prosrHours  \* MERGEFORMAT ">
+              <w:r>
+                <w:rPr>
+                  <w:rFonts w:ascii="Arial" w:hAnsi="Arial" w:cs="Arial"/>
+                  <w:noProof/>
+                  <w:color w:val="0000FF"/>
+                  <w:sz w:val="17"/>
+                  <w:szCs w:val="17"/>
+                </w:rPr>
+                <w:t>4.0</w:t>
+              </w:r>
+            </w:fldSimple>
+          </w:p>
+        </w:tc>
+        <w:tc>
+          <w:tcPr>
             <w:tcW w:w="1418" w:type="dxa"/>
             <w:gridSpan w:val="2"/>
             <w:tcBorders>
@@ -6680,7 +6539,7 @@
                   <w:sz w:val="17"/>
                   <w:szCs w:val="17"/>
                 </w:rPr>
-                <w:t>11.0</w:t>
+                <w:t>5.0</w:t>
               </w:r>
             </w:fldSimple>
           </w:p>
@@ -6782,7 +6641,7 @@
                   <w:sz w:val="17"/>
                   <w:szCs w:val="17"/>
                 </w:rPr>
-                <w:t>12.0</w:t>
+                <w:t>0.5</w:t>
               </w:r>
             </w:fldSimple>
           </w:p>
@@ -6985,43 +6844,7 @@
                 <w:sz w:val="17"/>
                 <w:szCs w:val="17"/>
               </w:rPr>
-              <w:t xml:space="preserve">Штраф за отказ </w:t>
-            </w:r>
-            <w:proofErr w:type="gramStart"/>
-            <w:r>
-              <w:rPr>
-                <w:rFonts w:ascii="Arial" w:hAnsi="Arial" w:cs="Arial"/>
-                <w:sz w:val="17"/>
-                <w:szCs w:val="17"/>
-              </w:rPr>
-              <w:t>от</w:t>
-            </w:r>
-            <w:proofErr w:type="gramEnd"/>
-            <w:r>
-              <w:rPr>
-                <w:rFonts w:ascii="Arial" w:hAnsi="Arial" w:cs="Arial"/>
-                <w:sz w:val="17"/>
-                <w:szCs w:val="17"/>
-              </w:rPr>
-              <w:t xml:space="preserve"> ТС </w:t>
-            </w:r>
-            <w:proofErr w:type="gramStart"/>
-            <w:r>
-              <w:rPr>
-                <w:rFonts w:ascii="Arial" w:hAnsi="Arial" w:cs="Arial"/>
-                <w:sz w:val="17"/>
-                <w:szCs w:val="17"/>
-              </w:rPr>
-              <w:t>в</w:t>
-            </w:r>
-            <w:proofErr w:type="gramEnd"/>
-            <w:r>
-              <w:rPr>
-                <w:rFonts w:ascii="Arial" w:hAnsi="Arial" w:cs="Arial"/>
-                <w:sz w:val="17"/>
-                <w:szCs w:val="17"/>
-              </w:rPr>
-              <w:t xml:space="preserve"> день погрузки в размере </w:t>
+              <w:t xml:space="preserve">Штраф за отказ от ТС в день погрузки в размере </w:t>
             </w:r>
           </w:p>
         </w:tc>
@@ -7055,7 +6878,7 @@
                   <w:sz w:val="17"/>
                   <w:szCs w:val="17"/>
                 </w:rPr>
-                <w:t>1.0</w:t>
+                <w:t>20.0</w:t>
               </w:r>
             </w:fldSimple>
           </w:p>
@@ -7217,7 +7040,7 @@
                 <w:szCs w:val="17"/>
               </w:rPr>
             </w:pPr>
-            <w:fldSimple w:instr=" MERGEFIELD  3.0  \* MERGEFORMAT ">
+            <w:fldSimple w:instr=" MERGEFIELD  5.0  \* MERGEFORMAT ">
               <w:r>
                 <w:rPr>
                   <w:rFonts w:ascii="Arial" w:hAnsi="Arial" w:cs="Arial"/>
@@ -7226,7 +7049,7 @@
                   <w:sz w:val="17"/>
                   <w:szCs w:val="17"/>
                 </w:rPr>
-                <w:t>3.0</w:t>
+                <w:t>5.0</w:t>
               </w:r>
             </w:fldSimple>
           </w:p>
@@ -7318,7 +7141,7 @@
                   <w:sz w:val="17"/>
                   <w:szCs w:val="17"/>
                 </w:rPr>
-                <w:t>4.0</w:t>
+                <w:t>2.0</w:t>
               </w:r>
             </w:fldSimple>
           </w:p>
@@ -7520,25 +7343,179 @@
                 <w:sz w:val="17"/>
                 <w:szCs w:val="17"/>
               </w:rPr>
+              <w:t xml:space="preserve"> Заказчик: </w:t>
+            </w:r>
+            <w:r>
+              <w:rPr>
+                <w:rFonts w:ascii="Arial" w:hAnsi="Arial" w:cs="Arial"/>
+                <w:sz w:val="17"/>
+                <w:szCs w:val="17"/>
+              </w:rPr>
+              <w:t xml:space="preserve">ООО </w:t>
+            </w:r>
+            <w:r>
+              <w:rPr>
+                <w:sz w:val="18"/>
+                <w:szCs w:val="18"/>
+              </w:rPr>
+              <w:t/>
+            </w:r>
+            <w:r>
+              <w:rPr>
+                <w:sz w:val="18"/>
+                <w:szCs w:val="18"/>
+              </w:rPr>
+              <w:t xml:space="preserve">ТК </w:t>
+            </w:r>
+            <w:proofErr w:type="spellStart"/>
+            <w:r>
+              <w:rPr>
+                <w:sz w:val="18"/>
+                <w:szCs w:val="18"/>
+              </w:rPr>
+              <w:t>Транс-Юнион</w:t>
+            </w:r>
+            <w:proofErr w:type="spellEnd"/>
+            <w:r>
+              <w:rPr>
+                <w:sz w:val="18"/>
+                <w:szCs w:val="18"/>
+              </w:rPr>
+              <w:t/>
+            </w:r>
+          </w:p>
+          <w:p>
+            <w:pPr>
+              <w:pStyle w:val="2"/>
+              <w:spacing w:after="0" w:line="240" w:lineRule="auto"/>
+              <w:rPr>
+                <w:rFonts w:ascii="Arial" w:hAnsi="Arial" w:cs="Arial"/>
+                <w:sz w:val="17"/>
+                <w:szCs w:val="17"/>
+              </w:rPr>
+            </w:pPr>
+          </w:p>
+          <w:p>
+            <w:pPr>
+              <w:pStyle w:val="2"/>
+              <w:spacing w:after="0" w:line="240" w:lineRule="auto"/>
+              <w:rPr>
+                <w:rFonts w:ascii="Arial" w:hAnsi="Arial" w:cs="Arial"/>
+                <w:sz w:val="17"/>
+                <w:szCs w:val="17"/>
+              </w:rPr>
+            </w:pPr>
+            <w:r>
+              <w:rPr>
+                <w:rFonts w:ascii="Arial" w:hAnsi="Arial" w:cs="Arial"/>
+                <w:sz w:val="17"/>
+                <w:szCs w:val="17"/>
+              </w:rPr>
+              <w:t>____________________  /</w:t>
+            </w:r>
+            <w:r>
+              <w:rPr>
+                <w:rFonts w:ascii="Arial" w:hAnsi="Arial" w:cs="Arial"/>
+                <w:sz w:val="17"/>
+                <w:szCs w:val="17"/>
+              </w:rPr>
+              <w:t>_________________________</w:t>
+            </w:r>
+            <w:r>
+              <w:rPr>
+                <w:rFonts w:ascii="Arial" w:hAnsi="Arial" w:cs="Arial"/>
+                <w:sz w:val="17"/>
+                <w:szCs w:val="17"/>
+              </w:rPr>
+              <w:t>/</w:t>
+            </w:r>
+          </w:p>
+          <w:p>
+            <w:pPr>
+              <w:pStyle w:val="2"/>
+              <w:spacing w:after="0" w:line="240" w:lineRule="auto"/>
+              <w:rPr>
+                <w:rFonts w:ascii="Arial" w:hAnsi="Arial" w:cs="Arial"/>
+                <w:b/>
+                <w:sz w:val="17"/>
+                <w:szCs w:val="17"/>
+                <w:lang w:val="en-US"/>
+              </w:rPr>
+            </w:pPr>
+            <w:r>
+              <w:rPr>
+                <w:rFonts w:ascii="Arial" w:hAnsi="Arial" w:cs="Arial"/>
+                <w:b/>
+                <w:sz w:val="17"/>
+                <w:szCs w:val="17"/>
+              </w:rPr>
+              <w:t>М</w:t>
+            </w:r>
+            <w:r>
+              <w:rPr>
+                <w:rFonts w:ascii="Arial" w:hAnsi="Arial" w:cs="Arial"/>
+                <w:b/>
+                <w:sz w:val="17"/>
+                <w:szCs w:val="17"/>
+                <w:lang w:val="en-US"/>
+              </w:rPr>
+              <w:t>.</w:t>
+            </w:r>
+            <w:r>
+              <w:rPr>
+                <w:rFonts w:ascii="Arial" w:hAnsi="Arial" w:cs="Arial"/>
+                <w:b/>
+                <w:sz w:val="17"/>
+                <w:szCs w:val="17"/>
+              </w:rPr>
+              <w:t>П</w:t>
+            </w:r>
+            <w:r>
+              <w:rPr>
+                <w:rFonts w:ascii="Arial" w:hAnsi="Arial" w:cs="Arial"/>
+                <w:b/>
+                <w:sz w:val="17"/>
+                <w:szCs w:val="17"/>
+                <w:lang w:val="en-US"/>
+              </w:rPr>
+              <w:t>.</w:t>
+            </w:r>
+          </w:p>
+        </w:tc>
+        <w:tc>
+          <w:tcPr>
+            <w:tcW w:w="4304" w:type="dxa"/>
+            <w:shd w:val="clear" w:color="auto" w:fill="auto"/>
+            <w:vAlign w:val="center"/>
+          </w:tcPr>
+          <w:p>
+            <w:pPr>
+              <w:rPr>
+                <w:rFonts w:ascii="Arial" w:hAnsi="Arial" w:cs="Arial"/>
+                <w:color w:val="0000FF"/>
+                <w:sz w:val="17"/>
+                <w:szCs w:val="17"/>
+                <w:lang w:val="en-US"/>
+              </w:rPr>
+            </w:pPr>
+            <w:r>
+              <w:rPr>
+                <w:rFonts w:ascii="Arial" w:hAnsi="Arial" w:cs="Arial"/>
+                <w:sz w:val="17"/>
+                <w:szCs w:val="17"/>
+              </w:rPr>
+              <w:t xml:space="preserve"> Перевозчик: </w:t>
+            </w:r>
+            <w:r>
+              <w:rPr>
+                <w:rFonts w:ascii="Arial" w:hAnsi="Arial" w:cs="Arial"/>
+                <w:sz w:val="17"/>
+                <w:szCs w:val="17"/>
+                <w:lang w:val="en-US"/>
+              </w:rPr>
               <w:t xml:space="preserve"> </w:t>
             </w:r>
-            <w:r>
-              <w:rPr>
-                <w:rFonts w:ascii="Arial" w:hAnsi="Arial" w:cs="Arial"/>
-                <w:sz w:val="17"/>
-                <w:szCs w:val="17"/>
-              </w:rPr>
-              <w:t xml:space="preserve"> Заказчик: </w:t>
-            </w:r>
-            <w:r>
-              <w:rPr>
-                <w:rFonts w:ascii="Arial" w:hAnsi="Arial" w:cs="Arial"/>
-                <w:sz w:val="17"/>
-                <w:szCs w:val="17"/>
-              </w:rPr>
-              <w:t xml:space="preserve"> </w:t>
-            </w:r>
-            <w:fldSimple w:instr=" MERGEFIELD  ЗАО Компания Заказчик  \* MERGEFORMAT ">
+            <w:fldSimple w:instr=" MERGEFIELD  ЗАО Компания перевозчик  \* MERGEFORMAT ">
               <w:r>
                 <w:rPr>
                   <w:rFonts w:ascii="Arial" w:hAnsi="Arial" w:cs="Arial"/>
@@ -7546,8 +7523,9 @@
                   <w:color w:val="0000FF"/>
                   <w:sz w:val="17"/>
                   <w:szCs w:val="17"/>
+                  <w:lang w:val="en-US"/>
                 </w:rPr>
-                <w:t>ЗАО Компания Заказчик</w:t>
+                <w:t>ЗАО Компания перевозчик</w:t>
               </w:r>
             </w:fldSimple>
           </w:p>
@@ -7559,6 +7537,7 @@
                 <w:rFonts w:ascii="Arial" w:hAnsi="Arial" w:cs="Arial"/>
                 <w:sz w:val="17"/>
                 <w:szCs w:val="17"/>
+                <w:lang w:val="en-US"/>
               </w:rPr>
             </w:pPr>
           </w:p>
@@ -7570,13 +7549,15 @@
                 <w:rFonts w:ascii="Arial" w:hAnsi="Arial" w:cs="Arial"/>
                 <w:sz w:val="17"/>
                 <w:szCs w:val="17"/>
-              </w:rPr>
-            </w:pPr>
-            <w:r>
-              <w:rPr>
-                <w:rFonts w:ascii="Arial" w:hAnsi="Arial" w:cs="Arial"/>
-                <w:sz w:val="17"/>
-                <w:szCs w:val="17"/>
+                <w:lang w:val="en-US"/>
+              </w:rPr>
+            </w:pPr>
+            <w:r>
+              <w:rPr>
+                <w:rFonts w:ascii="Arial" w:hAnsi="Arial" w:cs="Arial"/>
+                <w:sz w:val="17"/>
+                <w:szCs w:val="17"/>
+                <w:lang w:val="en-US"/>
               </w:rPr>
               <w:t>____________________  /</w:t>
             </w:r>
@@ -7586,173 +7567,14 @@
                 <w:sz w:val="17"/>
                 <w:szCs w:val="17"/>
               </w:rPr>
-              <w:t>_________________________</w:t>
-            </w:r>
-            <w:r>
-              <w:rPr>
-                <w:rFonts w:ascii="Arial" w:hAnsi="Arial" w:cs="Arial"/>
-                <w:sz w:val="17"/>
-                <w:szCs w:val="17"/>
-              </w:rPr>
-              <w:t>/</w:t>
-            </w:r>
-          </w:p>
-          <w:p>
-            <w:pPr>
-              <w:pStyle w:val="2"/>
-              <w:spacing w:after="0" w:line="240" w:lineRule="auto"/>
-              <w:rPr>
-                <w:rFonts w:ascii="Arial" w:hAnsi="Arial" w:cs="Arial"/>
-                <w:b/>
+              <w:t>_______________________</w:t>
+            </w:r>
+            <w:r>
+              <w:rPr>
+                <w:rFonts w:ascii="Arial" w:hAnsi="Arial" w:cs="Arial"/>
                 <w:sz w:val="17"/>
                 <w:szCs w:val="17"/>
                 <w:lang w:val="en-US"/>
-              </w:rPr>
-            </w:pPr>
-            <w:r>
-              <w:rPr>
-                <w:rFonts w:ascii="Arial" w:hAnsi="Arial" w:cs="Arial"/>
-                <w:b/>
-                <w:sz w:val="17"/>
-                <w:szCs w:val="17"/>
-              </w:rPr>
-              <w:t>М</w:t>
-            </w:r>
-            <w:r>
-              <w:rPr>
-                <w:rFonts w:ascii="Arial" w:hAnsi="Arial" w:cs="Arial"/>
-                <w:b/>
-                <w:sz w:val="17"/>
-                <w:szCs w:val="17"/>
-                <w:lang w:val="en-US"/>
-              </w:rPr>
-              <w:t>.</w:t>
-            </w:r>
-            <w:r>
-              <w:rPr>
-                <w:rFonts w:ascii="Arial" w:hAnsi="Arial" w:cs="Arial"/>
-                <w:b/>
-                <w:sz w:val="17"/>
-                <w:szCs w:val="17"/>
-              </w:rPr>
-              <w:t>П</w:t>
-            </w:r>
-            <w:r>
-              <w:rPr>
-                <w:rFonts w:ascii="Arial" w:hAnsi="Arial" w:cs="Arial"/>
-                <w:b/>
-                <w:sz w:val="17"/>
-                <w:szCs w:val="17"/>
-                <w:lang w:val="en-US"/>
-              </w:rPr>
-              <w:t>.</w:t>
-            </w:r>
-          </w:p>
-        </w:tc>
-        <w:tc>
-          <w:tcPr>
-            <w:tcW w:w="4304" w:type="dxa"/>
-            <w:shd w:val="clear" w:color="auto" w:fill="auto"/>
-            <w:vAlign w:val="center"/>
-          </w:tcPr>
-          <w:p>
-            <w:pPr>
-              <w:rPr>
-                <w:rFonts w:ascii="Arial" w:hAnsi="Arial" w:cs="Arial"/>
-                <w:color w:val="0000FF"/>
-                <w:sz w:val="17"/>
-                <w:szCs w:val="17"/>
-              </w:rPr>
-            </w:pPr>
-            <w:r>
-              <w:rPr>
-                <w:rFonts w:ascii="Arial" w:hAnsi="Arial" w:cs="Arial"/>
-                <w:sz w:val="17"/>
-                <w:szCs w:val="17"/>
-              </w:rPr>
-              <w:t xml:space="preserve"> </w:t>
-            </w:r>
-            <w:r>
-              <w:rPr>
-                <w:rFonts w:ascii="Arial" w:hAnsi="Arial" w:cs="Arial"/>
-                <w:sz w:val="17"/>
-                <w:szCs w:val="17"/>
-              </w:rPr>
-              <w:t xml:space="preserve"> Перевозчик: ООО </w:t>
-            </w:r>
-            <w:r>
-              <w:rPr>
-                <w:sz w:val="18"/>
-                <w:szCs w:val="18"/>
-              </w:rPr>
-              <w:t/>
-            </w:r>
-            <w:r>
-              <w:rPr>
-                <w:sz w:val="18"/>
-                <w:szCs w:val="18"/>
-              </w:rPr>
-              <w:t xml:space="preserve">ТК </w:t>
-            </w:r>
-            <w:proofErr w:type="spellStart"/>
-            <w:r>
-              <w:rPr>
-                <w:sz w:val="18"/>
-                <w:szCs w:val="18"/>
-              </w:rPr>
-              <w:t>Транс-Юнион</w:t>
-            </w:r>
-            <w:proofErr w:type="spellEnd"/>
-            <w:r>
-              <w:rPr>
-                <w:sz w:val="18"/>
-                <w:szCs w:val="18"/>
-              </w:rPr>
-              <w:t/>
-            </w:r>
-          </w:p>
-          <w:p>
-            <w:pPr>
-              <w:pStyle w:val="2"/>
-              <w:spacing w:after="0" w:line="240" w:lineRule="auto"/>
-              <w:rPr>
-                <w:rFonts w:ascii="Arial" w:hAnsi="Arial" w:cs="Arial"/>
-                <w:sz w:val="17"/>
-                <w:szCs w:val="17"/>
-              </w:rPr>
-            </w:pPr>
-          </w:p>
-          <w:p>
-            <w:pPr>
-              <w:pStyle w:val="2"/>
-              <w:spacing w:after="0" w:line="240" w:lineRule="auto"/>
-              <w:rPr>
-                <w:rFonts w:ascii="Arial" w:hAnsi="Arial" w:cs="Arial"/>
-                <w:sz w:val="17"/>
-                <w:szCs w:val="17"/>
-              </w:rPr>
-            </w:pPr>
-            <w:r>
-              <w:rPr>
-                <w:rFonts w:ascii="Arial" w:hAnsi="Arial" w:cs="Arial"/>
-                <w:sz w:val="17"/>
-                <w:szCs w:val="17"/>
-              </w:rPr>
-              <w:t>____________________  /</w:t>
-            </w:r>
-            <w:r>
-              <w:rPr>
-                <w:rFonts w:ascii="Arial" w:hAnsi="Arial" w:cs="Arial"/>
-                <w:sz w:val="17"/>
-                <w:szCs w:val="17"/>
-              </w:rPr>
-              <w:t>_______________________</w:t>
-            </w:r>
-            <w:r>
-              <w:rPr>
-                <w:rFonts w:ascii="Arial" w:hAnsi="Arial" w:cs="Arial"/>
-                <w:sz w:val="17"/>
-                <w:szCs w:val="17"/>
               </w:rPr>
               <w:t>/</w:t>
             </w:r>
@@ -12133,7 +11955,7 @@
 </file>
 
 <file path=customXml/itemProps1.xml><?xml version="1.0" encoding="utf-8"?>
-<ds:datastoreItem xmlns:ds="http://schemas.openxmlformats.org/officeDocument/2006/customXml" ds:itemID="{023B8999-81B1-415A-ACCF-717564C3B5BE}">
+<ds:datastoreItem xmlns:ds="http://schemas.openxmlformats.org/officeDocument/2006/customXml" ds:itemID="{4AC9176E-4589-41B1-9C2A-158555C68143}">
   <ds:schemaRefs>
     <ds:schemaRef ds:uri="http://schemas.openxmlformats.org/officeDocument/2006/bibliography"/>
   </ds:schemaRefs>

</xml_diff>